<commit_message>
aggiunti parte dei diagrammi di sequenza
</commit_message>
<xml_diff>
--- a/Componenti Progetto/CASI D'USO.docx
+++ b/Componenti Progetto/CASI D'USO.docx
@@ -5,6 +5,7 @@
     <w:p>
       <w:pPr>
         <w:spacing w:after="0"/>
+        <w:jc w:val="both"/>
         <w:rPr>
           <w:color w:val="C45911" w:themeColor="accent2" w:themeShade="BF"/>
           <w:sz w:val="52"/>
@@ -249,15 +250,7 @@
           <w:sz w:val="40"/>
           <w:szCs w:val="40"/>
         </w:rPr>
-        <w:t>DIAGRAMMA</w:t>
-      </w:r>
-      <w:r>
-        <w:rPr>
-          <w:color w:val="C45911" w:themeColor="accent2" w:themeShade="BF"/>
-          <w:sz w:val="40"/>
-          <w:szCs w:val="40"/>
-        </w:rPr>
-        <w:t xml:space="preserve"> </w:t>
+        <w:t xml:space="preserve">DIAGRAMMA </w:t>
       </w:r>
       <w:r>
         <w:rPr>
@@ -309,15 +302,7 @@
           <w:sz w:val="40"/>
           <w:szCs w:val="40"/>
         </w:rPr>
-        <w:t>DIAGRAMMA</w:t>
-      </w:r>
-      <w:r>
-        <w:rPr>
-          <w:color w:val="C45911" w:themeColor="accent2" w:themeShade="BF"/>
-          <w:sz w:val="40"/>
-          <w:szCs w:val="40"/>
-        </w:rPr>
-        <w:t xml:space="preserve"> </w:t>
+        <w:t xml:space="preserve">DIAGRAMMA </w:t>
       </w:r>
       <w:r>
         <w:rPr>
@@ -2479,24 +2464,192 @@
             </w:r>
             <w:proofErr w:type="spellEnd"/>
             <w:r>
-              <w:t xml:space="preserve"> l’amministratore vuole inserire un prodotto</w:t>
-            </w:r>
-          </w:p>
-          <w:p>
-            <w:pPr>
-              <w:pStyle w:val="Nessunaspaziatura"/>
-            </w:pPr>
-            <w:r>
-              <w:t xml:space="preserve">    1.1 </w:t>
-            </w:r>
+              <w:t xml:space="preserve"> l’amministratore vuole </w:t>
+            </w:r>
+            <w:r>
+              <w:t>creare</w:t>
+            </w:r>
+            <w:r>
+              <w:t xml:space="preserve"> un prodotto</w:t>
+            </w:r>
+          </w:p>
+          <w:p>
+            <w:pPr>
+              <w:pStyle w:val="Nessunaspaziatura"/>
+            </w:pPr>
+            <w:r>
+              <w:t xml:space="preserve">    </w:t>
+            </w:r>
+            <w:r>
+              <w:t xml:space="preserve">1.1 il sistema chiede di inserire i dati del prodotto da creare </w:t>
+            </w:r>
+            <w:r>
+              <w:t xml:space="preserve">    </w:t>
+            </w:r>
+          </w:p>
+          <w:p>
+            <w:pPr>
+              <w:pStyle w:val="Nessunaspaziatura"/>
+            </w:pPr>
+            <w:r>
+              <w:t xml:space="preserve">    </w:t>
+            </w:r>
+            <w:r>
+              <w:t>1.</w:t>
+            </w:r>
+            <w:r>
+              <w:t>2</w:t>
+            </w:r>
+            <w:r>
+              <w:t xml:space="preserve"> L’attore primario inserisce i dati del prodotto nel </w:t>
+            </w:r>
+            <w:r>
+              <w:t>sistema</w:t>
+            </w:r>
+          </w:p>
+          <w:p>
+            <w:pPr>
+              <w:pStyle w:val="Nessunaspaziatura"/>
+            </w:pPr>
+            <w:r>
+              <w:t xml:space="preserve">    1.3 il sistema memorizza i dati del prodotto nel database</w:t>
+            </w:r>
+          </w:p>
+          <w:p>
+            <w:pPr>
+              <w:pStyle w:val="Nessunaspaziatura"/>
+            </w:pPr>
+            <w:r>
+              <w:t xml:space="preserve">    1.4 </w:t>
+            </w:r>
+            <w:proofErr w:type="spellStart"/>
             <w:r>
               <w:rPr>
                 <w:b/>
                 <w:bCs/>
               </w:rPr>
+              <w:t>if</w:t>
+            </w:r>
+            <w:proofErr w:type="spellEnd"/>
+            <w:r>
+              <w:rPr>
+                <w:b/>
+                <w:bCs/>
+              </w:rPr>
+              <w:t xml:space="preserve"> </w:t>
+            </w:r>
+            <w:r>
+              <w:t>prodotto registrato</w:t>
+            </w:r>
+          </w:p>
+          <w:p>
+            <w:pPr>
+              <w:pStyle w:val="Nessunaspaziatura"/>
+            </w:pPr>
+            <w:r>
+              <w:t xml:space="preserve">        1.4.1 il sistema comunica il successo dell’operazione</w:t>
+            </w:r>
+          </w:p>
+          <w:p>
+            <w:pPr>
+              <w:pStyle w:val="Nessunaspaziatura"/>
+              <w:rPr>
+                <w:b/>
+                <w:bCs/>
+              </w:rPr>
+            </w:pPr>
+            <w:r>
+              <w:t xml:space="preserve">    1.5 </w:t>
+            </w:r>
+            <w:r>
+              <w:rPr>
+                <w:b/>
+                <w:bCs/>
+              </w:rPr>
+              <w:t>else</w:t>
+            </w:r>
+            <w:r>
+              <w:rPr>
+                <w:b/>
+                <w:bCs/>
+              </w:rPr>
+              <w:t xml:space="preserve"> </w:t>
+            </w:r>
+          </w:p>
+          <w:p>
+            <w:pPr>
+              <w:pStyle w:val="Nessunaspaziatura"/>
+            </w:pPr>
+            <w:r>
+              <w:rPr>
+                <w:b/>
+                <w:bCs/>
+              </w:rPr>
+              <w:t xml:space="preserve">       </w:t>
+            </w:r>
+            <w:r>
+              <w:t xml:space="preserve">1.5.1 </w:t>
+            </w:r>
+            <w:r>
+              <w:t>il sistema restituisce un errore</w:t>
+            </w:r>
+            <w:r>
+              <w:t xml:space="preserve"> </w:t>
+            </w:r>
+          </w:p>
+          <w:p>
+            <w:pPr>
+              <w:pStyle w:val="Nessunaspaziatura"/>
+            </w:pPr>
+            <w:r>
+              <w:t xml:space="preserve">2. </w:t>
+            </w:r>
+            <w:r>
+              <w:rPr>
+                <w:b/>
+                <w:bCs/>
+              </w:rPr>
+              <w:t xml:space="preserve">else </w:t>
+            </w:r>
+            <w:proofErr w:type="spellStart"/>
+            <w:r>
+              <w:rPr>
+                <w:b/>
+                <w:bCs/>
+              </w:rPr>
+              <w:t>if</w:t>
+            </w:r>
+            <w:proofErr w:type="spellEnd"/>
+            <w:r>
+              <w:rPr>
+                <w:b/>
+                <w:bCs/>
+              </w:rPr>
+              <w:t xml:space="preserve"> </w:t>
+            </w:r>
+            <w:r>
+              <w:t>l’attore primario vuole visualizzare il prodotto</w:t>
+            </w:r>
+          </w:p>
+          <w:p>
+            <w:pPr>
+              <w:pStyle w:val="Nessunaspaziatura"/>
+            </w:pPr>
+            <w:r>
+              <w:t xml:space="preserve">    2.1 </w:t>
+            </w:r>
+            <w:r>
+              <w:rPr>
+                <w:b/>
+                <w:bCs/>
+              </w:rPr>
               <w:t>include</w:t>
             </w:r>
             <w:r>
+              <w:rPr>
+                <w:b/>
+                <w:bCs/>
+              </w:rPr>
               <w:t xml:space="preserve"> </w:t>
             </w:r>
             <w:proofErr w:type="gramStart"/>
@@ -2518,7 +2671,7 @@
               <w:pStyle w:val="Nessunaspaziatura"/>
             </w:pPr>
             <w:r>
-              <w:t xml:space="preserve">    1.2 </w:t>
+              <w:t xml:space="preserve">    2.2 </w:t>
             </w:r>
             <w:proofErr w:type="spellStart"/>
             <w:r>
@@ -2537,15 +2690,24 @@
               <w:t xml:space="preserve"> </w:t>
             </w:r>
             <w:r>
-              <w:t>il prodotto risulta inesistente nel database</w:t>
-            </w:r>
-          </w:p>
-          <w:p>
-            <w:pPr>
-              <w:pStyle w:val="Nessunaspaziatura"/>
-            </w:pPr>
-            <w:r>
-              <w:t xml:space="preserve">        1.2.1 il sistema restituisce un errore</w:t>
+              <w:t>prodotto</w:t>
+            </w:r>
+            <w:r>
+              <w:t xml:space="preserve"> trovato</w:t>
+            </w:r>
+            <w:r>
+              <w:t xml:space="preserve"> nel database</w:t>
+            </w:r>
+          </w:p>
+          <w:p>
+            <w:pPr>
+              <w:pStyle w:val="Nessunaspaziatura"/>
+            </w:pPr>
+            <w:r>
+              <w:t xml:space="preserve">        2.2.1 il sistema restituisce </w:t>
+            </w:r>
+            <w:r>
+              <w:t>il sistema restituisce l’oggetto trovato</w:t>
             </w:r>
           </w:p>
           <w:p>
@@ -2557,7 +2719,7 @@
               </w:rPr>
             </w:pPr>
             <w:r>
-              <w:t xml:space="preserve">    1.3 </w:t>
+              <w:t xml:space="preserve">    2.3 </w:t>
             </w:r>
             <w:r>
               <w:rPr>
@@ -2566,36 +2728,31 @@
               </w:rPr>
               <w:t>else</w:t>
             </w:r>
+          </w:p>
+          <w:p>
+            <w:pPr>
+              <w:pStyle w:val="Nessunaspaziatura"/>
+            </w:pPr>
             <w:r>
               <w:rPr>
                 <w:b/>
                 <w:bCs/>
               </w:rPr>
-              <w:t xml:space="preserve"> </w:t>
-            </w:r>
-          </w:p>
-          <w:p>
-            <w:pPr>
-              <w:pStyle w:val="Nessunaspaziatura"/>
-            </w:pPr>
-            <w:r>
-              <w:t xml:space="preserve">        1.3.1 L’attore primario inserisce i dati del prodotto nel database</w:t>
-            </w:r>
-          </w:p>
-          <w:p>
-            <w:pPr>
-              <w:pStyle w:val="Nessunaspaziatura"/>
-            </w:pPr>
-            <w:r>
-              <w:t xml:space="preserve">        1.3.2 il sistema memorizza i dati del prodotto nel database</w:t>
-            </w:r>
-          </w:p>
-          <w:p>
-            <w:pPr>
-              <w:pStyle w:val="Nessunaspaziatura"/>
-            </w:pPr>
-            <w:r>
-              <w:t xml:space="preserve">2. </w:t>
+              <w:t xml:space="preserve">        </w:t>
+            </w:r>
+            <w:r>
+              <w:t>2.3.1</w:t>
+            </w:r>
+            <w:r>
+              <w:t xml:space="preserve"> il sistema restituisce un errore</w:t>
+            </w:r>
+          </w:p>
+          <w:p>
+            <w:pPr>
+              <w:pStyle w:val="Nessunaspaziatura"/>
+            </w:pPr>
+            <w:r>
+              <w:t xml:space="preserve">3. </w:t>
             </w:r>
             <w:r>
               <w:rPr>
@@ -2614,35 +2771,155 @@
             </w:r>
             <w:proofErr w:type="spellEnd"/>
             <w:r>
+              <w:t xml:space="preserve"> l'attore primario vuole aggiornare i dati relativi ad un prodotto</w:t>
+            </w:r>
+          </w:p>
+          <w:p>
+            <w:pPr>
+              <w:pStyle w:val="Nessunaspaziatura"/>
+            </w:pPr>
+            <w:r>
+              <w:t xml:space="preserve">    3.1. </w:t>
+            </w:r>
+            <w:r>
               <w:rPr>
                 <w:b/>
                 <w:bCs/>
               </w:rPr>
-              <w:t xml:space="preserve"> </w:t>
-            </w:r>
-            <w:r>
-              <w:t>l’attore primario vuole visualizzare il prodotto</w:t>
-            </w:r>
-          </w:p>
-          <w:p>
-            <w:pPr>
-              <w:pStyle w:val="Nessunaspaziatura"/>
-            </w:pPr>
-            <w:r>
-              <w:t xml:space="preserve">    2.1 </w:t>
-            </w:r>
+              <w:t>include</w:t>
+            </w:r>
+            <w:r>
+              <w:t xml:space="preserve"> </w:t>
+            </w:r>
+            <w:proofErr w:type="gramStart"/>
+            <w:r>
+              <w:t>(:</w:t>
+            </w:r>
+            <w:proofErr w:type="spellStart"/>
+            <w:r>
+              <w:t>RicercaProdotto</w:t>
+            </w:r>
+            <w:proofErr w:type="spellEnd"/>
+            <w:proofErr w:type="gramEnd"/>
+            <w:r>
+              <w:t>);</w:t>
+            </w:r>
+          </w:p>
+          <w:p>
+            <w:pPr>
+              <w:pStyle w:val="Nessunaspaziatura"/>
+            </w:pPr>
+            <w:r>
+              <w:t xml:space="preserve">    3.2. </w:t>
+            </w:r>
+            <w:proofErr w:type="spellStart"/>
             <w:r>
               <w:rPr>
                 <w:b/>
                 <w:bCs/>
               </w:rPr>
-              <w:t>include</w:t>
+              <w:t>if</w:t>
+            </w:r>
+            <w:proofErr w:type="spellEnd"/>
+            <w:r>
+              <w:t xml:space="preserve"> il prodotto risulta esistente nel database</w:t>
+            </w:r>
+          </w:p>
+          <w:p>
+            <w:pPr>
+              <w:pStyle w:val="Nessunaspaziatura"/>
+            </w:pPr>
+            <w:r>
+              <w:t xml:space="preserve">        3.2.1 l’attore primario specifica i nuovi dati</w:t>
+            </w:r>
+          </w:p>
+          <w:p>
+            <w:pPr>
+              <w:pStyle w:val="Nessunaspaziatura"/>
+            </w:pPr>
+            <w:r>
+              <w:t xml:space="preserve">        3.2.2. Il sistema aggiorna i dati del prodotto nel database</w:t>
+            </w:r>
+          </w:p>
+          <w:p>
+            <w:pPr>
+              <w:pStyle w:val="Nessunaspaziatura"/>
+            </w:pPr>
+            <w:r>
+              <w:t xml:space="preserve">    3.3. </w:t>
             </w:r>
             <w:r>
               <w:rPr>
                 <w:b/>
                 <w:bCs/>
               </w:rPr>
+              <w:t>else</w:t>
+            </w:r>
+            <w:r>
+              <w:t xml:space="preserve"> </w:t>
+            </w:r>
+          </w:p>
+          <w:p>
+            <w:pPr>
+              <w:pStyle w:val="Nessunaspaziatura"/>
+            </w:pPr>
+            <w:r>
+              <w:t xml:space="preserve">        3.3.1. il sistema restituisce un errore</w:t>
+            </w:r>
+          </w:p>
+          <w:p>
+            <w:pPr>
+              <w:pStyle w:val="Nessunaspaziatura"/>
+            </w:pPr>
+            <w:r>
+              <w:t xml:space="preserve">4. </w:t>
+            </w:r>
+            <w:r>
+              <w:rPr>
+                <w:b/>
+                <w:bCs/>
+              </w:rPr>
+              <w:t xml:space="preserve">else </w:t>
+            </w:r>
+            <w:proofErr w:type="spellStart"/>
+            <w:r>
+              <w:rPr>
+                <w:b/>
+                <w:bCs/>
+              </w:rPr>
+              <w:t>if</w:t>
+            </w:r>
+            <w:proofErr w:type="spellEnd"/>
+            <w:r>
+              <w:rPr>
+                <w:b/>
+                <w:bCs/>
+              </w:rPr>
+              <w:t xml:space="preserve"> </w:t>
+            </w:r>
+            <w:r>
+              <w:t>l’attore primario vuole cancellare il prodotto dal database</w:t>
+            </w:r>
+          </w:p>
+          <w:p>
+            <w:pPr>
+              <w:pStyle w:val="Nessunaspaziatura"/>
+            </w:pPr>
+            <w:r>
+              <w:t xml:space="preserve">    4.1 </w:t>
+            </w:r>
+            <w:r>
+              <w:rPr>
+                <w:b/>
+                <w:bCs/>
+              </w:rPr>
+              <w:t>include</w:t>
+            </w:r>
+            <w:r>
+              <w:rPr>
+                <w:b/>
+                <w:bCs/>
+              </w:rPr>
               <w:t xml:space="preserve"> </w:t>
             </w:r>
             <w:proofErr w:type="gramStart"/>
@@ -2664,7 +2941,8 @@
               <w:pStyle w:val="Nessunaspaziatura"/>
             </w:pPr>
             <w:r>
-              <w:t xml:space="preserve">    2.2 </w:t>
+              <w:lastRenderedPageBreak/>
+              <w:t xml:space="preserve">    4.2 </w:t>
             </w:r>
             <w:proofErr w:type="spellStart"/>
             <w:r>
@@ -2676,130 +2954,29 @@
             </w:r>
             <w:proofErr w:type="spellEnd"/>
             <w:r>
+              <w:t xml:space="preserve"> il prodotto risulta esistente nel database</w:t>
+            </w:r>
+          </w:p>
+          <w:p>
+            <w:pPr>
+              <w:pStyle w:val="Nessunaspaziatura"/>
+            </w:pPr>
+            <w:r>
+              <w:t xml:space="preserve">        4.2.1 il sistema elimina il prodotto dal database </w:t>
+            </w:r>
+          </w:p>
+          <w:p>
+            <w:pPr>
+              <w:pStyle w:val="Nessunaspaziatura"/>
+            </w:pPr>
+            <w:r>
+              <w:t xml:space="preserve">    4.3. </w:t>
+            </w:r>
+            <w:r>
               <w:rPr>
                 <w:b/>
                 <w:bCs/>
               </w:rPr>
-              <w:t xml:space="preserve"> </w:t>
-            </w:r>
-            <w:r>
-              <w:t>il prodotto risulta inesistente nel database</w:t>
-            </w:r>
-          </w:p>
-          <w:p>
-            <w:pPr>
-              <w:pStyle w:val="Nessunaspaziatura"/>
-            </w:pPr>
-            <w:r>
-              <w:t xml:space="preserve">        2.2.1 il sistema restituisce un errore</w:t>
-            </w:r>
-          </w:p>
-          <w:p>
-            <w:pPr>
-              <w:pStyle w:val="Nessunaspaziatura"/>
-            </w:pPr>
-            <w:r>
-              <w:t xml:space="preserve">3. </w:t>
-            </w:r>
-            <w:r>
-              <w:rPr>
-                <w:b/>
-                <w:bCs/>
-              </w:rPr>
-              <w:t xml:space="preserve">else </w:t>
-            </w:r>
-            <w:proofErr w:type="spellStart"/>
-            <w:r>
-              <w:rPr>
-                <w:b/>
-                <w:bCs/>
-              </w:rPr>
-              <w:t>if</w:t>
-            </w:r>
-            <w:proofErr w:type="spellEnd"/>
-            <w:r>
-              <w:t xml:space="preserve"> l'attore primario vuole aggiornare i dati relativi ad un prodotto</w:t>
-            </w:r>
-          </w:p>
-          <w:p>
-            <w:pPr>
-              <w:pStyle w:val="Nessunaspaziatura"/>
-            </w:pPr>
-            <w:r>
-              <w:t xml:space="preserve">    3.1. </w:t>
-            </w:r>
-            <w:r>
-              <w:rPr>
-                <w:b/>
-                <w:bCs/>
-              </w:rPr>
-              <w:t>include</w:t>
-            </w:r>
-            <w:r>
-              <w:t xml:space="preserve"> </w:t>
-            </w:r>
-            <w:proofErr w:type="gramStart"/>
-            <w:r>
-              <w:t>(:</w:t>
-            </w:r>
-            <w:proofErr w:type="spellStart"/>
-            <w:r>
-              <w:t>RicercaProdotto</w:t>
-            </w:r>
-            <w:proofErr w:type="spellEnd"/>
-            <w:proofErr w:type="gramEnd"/>
-            <w:r>
-              <w:t>);</w:t>
-            </w:r>
-          </w:p>
-          <w:p>
-            <w:pPr>
-              <w:pStyle w:val="Nessunaspaziatura"/>
-            </w:pPr>
-            <w:r>
-              <w:t xml:space="preserve">    3.2. </w:t>
-            </w:r>
-            <w:proofErr w:type="spellStart"/>
-            <w:r>
-              <w:rPr>
-                <w:b/>
-                <w:bCs/>
-              </w:rPr>
-              <w:t>if</w:t>
-            </w:r>
-            <w:proofErr w:type="spellEnd"/>
-            <w:r>
-              <w:t xml:space="preserve"> il prodotto risulta esistente nel database</w:t>
-            </w:r>
-          </w:p>
-          <w:p>
-            <w:pPr>
-              <w:pStyle w:val="Nessunaspaziatura"/>
-            </w:pPr>
-            <w:r>
-              <w:t xml:space="preserve">        3.2.1 l’attore primario specifica i nuovi dati</w:t>
-            </w:r>
-          </w:p>
-          <w:p>
-            <w:pPr>
-              <w:pStyle w:val="Nessunaspaziatura"/>
-            </w:pPr>
-            <w:r>
-              <w:t xml:space="preserve">        3.2.2. Il sistema aggiorna i dati del prodotto nel database</w:t>
-            </w:r>
-          </w:p>
-          <w:p>
-            <w:pPr>
-              <w:pStyle w:val="Nessunaspaziatura"/>
-            </w:pPr>
-            <w:r>
-              <w:t xml:space="preserve">    3.3. </w:t>
-            </w:r>
-            <w:r>
-              <w:rPr>
-                <w:b/>
-                <w:bCs/>
-              </w:rPr>
               <w:t>else</w:t>
             </w:r>
             <w:r>
@@ -2809,137 +2986,13 @@
           <w:p>
             <w:pPr>
               <w:pStyle w:val="Nessunaspaziatura"/>
-            </w:pPr>
-            <w:r>
-              <w:t xml:space="preserve">        3.3.1. il sistema restituisce un errore</w:t>
-            </w:r>
-          </w:p>
-          <w:p>
-            <w:pPr>
-              <w:pStyle w:val="Nessunaspaziatura"/>
-            </w:pPr>
-            <w:r>
-              <w:t xml:space="preserve">4. </w:t>
-            </w:r>
-            <w:r>
-              <w:rPr>
-                <w:b/>
-                <w:bCs/>
-              </w:rPr>
-              <w:t xml:space="preserve">else </w:t>
-            </w:r>
-            <w:proofErr w:type="spellStart"/>
-            <w:r>
-              <w:rPr>
-                <w:b/>
-                <w:bCs/>
-              </w:rPr>
-              <w:t>if</w:t>
-            </w:r>
-            <w:proofErr w:type="spellEnd"/>
-            <w:r>
-              <w:rPr>
-                <w:b/>
-                <w:bCs/>
-              </w:rPr>
-              <w:t xml:space="preserve"> </w:t>
-            </w:r>
-            <w:r>
-              <w:t>l’attore primario vuole cancellare il prodotto dal database</w:t>
-            </w:r>
-          </w:p>
-          <w:p>
-            <w:pPr>
-              <w:pStyle w:val="Nessunaspaziatura"/>
-            </w:pPr>
-            <w:r>
-              <w:t xml:space="preserve">    4.1 </w:t>
-            </w:r>
-            <w:r>
-              <w:rPr>
-                <w:b/>
-                <w:bCs/>
-              </w:rPr>
-              <w:t>include</w:t>
-            </w:r>
-            <w:r>
-              <w:rPr>
-                <w:b/>
-                <w:bCs/>
-              </w:rPr>
-              <w:t xml:space="preserve"> </w:t>
-            </w:r>
-            <w:proofErr w:type="gramStart"/>
-            <w:r>
-              <w:t>(:</w:t>
-            </w:r>
-            <w:proofErr w:type="spellStart"/>
-            <w:r>
-              <w:t>RicercaProdotto</w:t>
-            </w:r>
-            <w:proofErr w:type="spellEnd"/>
-            <w:proofErr w:type="gramEnd"/>
-            <w:r>
-              <w:t>)</w:t>
-            </w:r>
-          </w:p>
-          <w:p>
-            <w:pPr>
-              <w:pStyle w:val="Nessunaspaziatura"/>
-            </w:pPr>
-            <w:r>
-              <w:t xml:space="preserve">    4.2 </w:t>
-            </w:r>
-            <w:proofErr w:type="spellStart"/>
-            <w:r>
-              <w:rPr>
-                <w:b/>
-                <w:bCs/>
-              </w:rPr>
-              <w:t>if</w:t>
-            </w:r>
-            <w:proofErr w:type="spellEnd"/>
-            <w:r>
-              <w:t xml:space="preserve"> il prodotto risulta esistente nel database</w:t>
-            </w:r>
-          </w:p>
-          <w:p>
-            <w:pPr>
-              <w:pStyle w:val="Nessunaspaziatura"/>
-            </w:pPr>
-            <w:r>
-              <w:t xml:space="preserve">        4.2.1 il sistema elimina il prodotto dal database </w:t>
-            </w:r>
-          </w:p>
-          <w:p>
-            <w:pPr>
-              <w:pStyle w:val="Nessunaspaziatura"/>
-            </w:pPr>
-            <w:r>
-              <w:t xml:space="preserve">    4.3. </w:t>
-            </w:r>
-            <w:r>
-              <w:rPr>
-                <w:b/>
-                <w:bCs/>
-              </w:rPr>
-              <w:t>else</w:t>
-            </w:r>
-            <w:r>
-              <w:t xml:space="preserve"> </w:t>
-            </w:r>
-          </w:p>
-          <w:p>
-            <w:pPr>
-              <w:pStyle w:val="Nessunaspaziatura"/>
-              <w:rPr>
-                <w:color w:val="767171" w:themeColor="background2" w:themeShade="80"/>
-                <w:sz w:val="24"/>
-                <w:szCs w:val="24"/>
-              </w:rPr>
-            </w:pPr>
-            <w:r>
-              <w:lastRenderedPageBreak/>
+              <w:rPr>
+                <w:color w:val="767171" w:themeColor="background2" w:themeShade="80"/>
+                <w:sz w:val="24"/>
+                <w:szCs w:val="24"/>
+              </w:rPr>
+            </w:pPr>
+            <w:r>
               <w:t xml:space="preserve">        4.3.1. il sistema restituisce un errore</w:t>
             </w:r>
           </w:p>
@@ -3844,6 +3897,7 @@
               <w:rPr>
                 <w:color w:val="171717" w:themeColor="background2" w:themeShade="1A"/>
               </w:rPr>
+              <w:lastRenderedPageBreak/>
               <w:t xml:space="preserve">        </w:t>
             </w:r>
             <w:r>
@@ -3901,7 +3955,6 @@
               <w:rPr>
                 <w:color w:val="171717" w:themeColor="background2" w:themeShade="1A"/>
               </w:rPr>
-              <w:lastRenderedPageBreak/>
               <w:t xml:space="preserve">        </w:t>
             </w:r>
             <w:r>
@@ -4759,6 +4812,7 @@
                 <w:sz w:val="24"/>
                 <w:szCs w:val="24"/>
               </w:rPr>
+              <w:lastRenderedPageBreak/>
               <w:t xml:space="preserve">Sequenza di eventi alternativa: </w:t>
             </w:r>
             <w:r>
@@ -4785,7 +4839,6 @@
                 <w:sz w:val="24"/>
                 <w:szCs w:val="24"/>
               </w:rPr>
-              <w:lastRenderedPageBreak/>
               <w:t>ID</w:t>
             </w:r>
             <w:r>
@@ -5392,6 +5445,7 @@
                 <w:sz w:val="24"/>
                 <w:szCs w:val="24"/>
               </w:rPr>
+              <w:lastRenderedPageBreak/>
               <w:t>Sequenza eventi principali:</w:t>
             </w:r>
             <w:r>
@@ -5416,7 +5470,6 @@
               <w:pStyle w:val="Nessunaspaziatura"/>
             </w:pPr>
             <w:r>
-              <w:lastRenderedPageBreak/>
               <w:t>2. il sistema richiede all’attore primario di inserire i dati di ricerca</w:t>
             </w:r>
           </w:p>
@@ -5520,7 +5573,6 @@
                 <w:sz w:val="24"/>
                 <w:szCs w:val="24"/>
               </w:rPr>
-              <w:lastRenderedPageBreak/>
               <w:t>Postcondizioni</w:t>
             </w:r>
             <w:proofErr w:type="spellEnd"/>
@@ -5989,6 +6041,7 @@
                 <w:sz w:val="24"/>
                 <w:szCs w:val="24"/>
               </w:rPr>
+              <w:lastRenderedPageBreak/>
               <w:t>Precondizioni:</w:t>
             </w:r>
             <w:r>
@@ -6042,7 +6095,6 @@
               <w:pStyle w:val="Nessunaspaziatura"/>
             </w:pPr>
             <w:r>
-              <w:lastRenderedPageBreak/>
               <w:t>1.il caso d’uso inizia quando l’attore primario richiede di spostare un prodotto</w:t>
             </w:r>
           </w:p>
@@ -6186,7 +6238,6 @@
                 <w:sz w:val="24"/>
                 <w:szCs w:val="24"/>
               </w:rPr>
-              <w:lastRenderedPageBreak/>
               <w:t>Postcondizioni</w:t>
             </w:r>
             <w:proofErr w:type="spellEnd"/>
@@ -6635,6 +6686,7 @@
                 <w:sz w:val="24"/>
                 <w:szCs w:val="24"/>
               </w:rPr>
+              <w:lastRenderedPageBreak/>
               <w:t>Sequenza eventi principali:</w:t>
             </w:r>
             <w:r>
@@ -6659,7 +6711,6 @@
               <w:pStyle w:val="Nessunaspaziatura"/>
             </w:pPr>
             <w:r>
-              <w:lastRenderedPageBreak/>
               <w:t>2. l’attore primario specifica i dati di ricerca</w:t>
             </w:r>
           </w:p>
@@ -6760,7 +6811,6 @@
                 <w:sz w:val="24"/>
                 <w:szCs w:val="24"/>
               </w:rPr>
-              <w:lastRenderedPageBreak/>
               <w:t>Postcondizioni</w:t>
             </w:r>
             <w:proofErr w:type="spellEnd"/>
@@ -7239,6 +7289,7 @@
                 <w:sz w:val="24"/>
                 <w:szCs w:val="24"/>
               </w:rPr>
+              <w:lastRenderedPageBreak/>
               <w:t>Sequenza eventi principali:</w:t>
             </w:r>
             <w:r>
@@ -7274,7 +7325,6 @@
               <w:pStyle w:val="Nessunaspaziatura"/>
             </w:pPr>
             <w:r>
-              <w:lastRenderedPageBreak/>
               <w:t>3.</w:t>
             </w:r>
             <w:r>
@@ -7449,7 +7499,6 @@
                 <w:sz w:val="24"/>
                 <w:szCs w:val="24"/>
               </w:rPr>
-              <w:lastRenderedPageBreak/>
               <w:t>Postcondizioni</w:t>
             </w:r>
             <w:proofErr w:type="spellEnd"/>
@@ -7882,6 +7931,7 @@
                 <w:sz w:val="24"/>
                 <w:szCs w:val="24"/>
               </w:rPr>
+              <w:lastRenderedPageBreak/>
               <w:t>Sequenza eventi principali:</w:t>
             </w:r>
             <w:r>
@@ -7952,7 +8002,6 @@
               <w:pStyle w:val="Nessunaspaziatura"/>
             </w:pPr>
             <w:r>
-              <w:lastRenderedPageBreak/>
               <w:t xml:space="preserve">    3.1. il sistema preleva dal database gli oggetti associati all’attore </w:t>
             </w:r>
           </w:p>
@@ -8023,7 +8072,6 @@
                 <w:sz w:val="24"/>
                 <w:szCs w:val="24"/>
               </w:rPr>
-              <w:lastRenderedPageBreak/>
               <w:t>Postcondizioni</w:t>
             </w:r>
             <w:proofErr w:type="spellEnd"/>
@@ -8855,6 +8903,7 @@
                 <w:sz w:val="24"/>
                 <w:szCs w:val="24"/>
               </w:rPr>
+              <w:lastRenderedPageBreak/>
               <w:t>Sequenza degli eventi alternativa:</w:t>
             </w:r>
             <w:r>
@@ -8977,7 +9026,6 @@
                 <w:sz w:val="24"/>
                 <w:szCs w:val="24"/>
               </w:rPr>
-              <w:lastRenderedPageBreak/>
               <w:t>ID:</w:t>
             </w:r>
             <w:r>
@@ -9754,6 +9802,7 @@
                 <w:sz w:val="24"/>
                 <w:szCs w:val="24"/>
               </w:rPr>
+              <w:lastRenderedPageBreak/>
               <w:t>Precondizioni:</w:t>
             </w:r>
             <w:r>
@@ -9839,7 +9888,6 @@
                 <w:sz w:val="24"/>
                 <w:szCs w:val="24"/>
               </w:rPr>
-              <w:lastRenderedPageBreak/>
               <w:t>2.include</w:t>
             </w:r>
             <w:proofErr w:type="gramStart"/>
@@ -9976,7 +10024,6 @@
                 <w:sz w:val="24"/>
                 <w:szCs w:val="24"/>
               </w:rPr>
-              <w:lastRenderedPageBreak/>
               <w:t>Postcondizioni</w:t>
             </w:r>
             <w:proofErr w:type="spellEnd"/>
@@ -10796,6 +10843,7 @@
                 <w:sz w:val="24"/>
                 <w:szCs w:val="24"/>
               </w:rPr>
+              <w:lastRenderedPageBreak/>
               <w:t>ID:</w:t>
             </w:r>
             <w:r>
@@ -10936,7 +10984,6 @@
                 <w:sz w:val="24"/>
                 <w:szCs w:val="24"/>
               </w:rPr>
-              <w:lastRenderedPageBreak/>
               <w:t>Attori secondari:</w:t>
             </w:r>
             <w:r>
@@ -11814,6 +11861,7 @@
                 <w:sz w:val="24"/>
                 <w:szCs w:val="24"/>
               </w:rPr>
+              <w:lastRenderedPageBreak/>
               <w:t>Sequenza eventi principali:</w:t>
             </w:r>
           </w:p>
@@ -11932,7 +11980,6 @@
                 <w:sz w:val="24"/>
                 <w:szCs w:val="24"/>
               </w:rPr>
-              <w:lastRenderedPageBreak/>
               <w:t>Postcondizioni</w:t>
             </w:r>
             <w:proofErr w:type="spellEnd"/>
@@ -12852,7 +12899,6 @@
                 <w:sz w:val="24"/>
                 <w:szCs w:val="24"/>
               </w:rPr>
-              <w:lastRenderedPageBreak/>
               <w:t>Attori primari:</w:t>
             </w:r>
             <w:r>

</xml_diff>

<commit_message>
aggiunti alcuni diagrammi di sequenza tra cui login , backup, controllaStatoProdotti
</commit_message>
<xml_diff>
--- a/Componenti Progetto/CASI D'USO.docx
+++ b/Componenti Progetto/CASI D'USO.docx
@@ -1,11 +1,10 @@
 
 <file path=word/document.xml><?xml version="1.0" encoding="utf-8"?>
-<w:document xmlns:wpc="http://schemas.microsoft.com/office/word/2010/wordprocessingCanvas" xmlns:cx="http://schemas.microsoft.com/office/drawing/2014/chartex" xmlns:cx1="http://schemas.microsoft.com/office/drawing/2015/9/8/chartex" xmlns:cx2="http://schemas.microsoft.com/office/drawing/2015/10/21/chartex" xmlns:cx3="http://schemas.microsoft.com/office/drawing/2016/5/9/chartex" xmlns:cx4="http://schemas.microsoft.com/office/drawing/2016/5/10/chartex" xmlns:cx5="http://schemas.microsoft.com/office/drawing/2016/5/11/chartex" xmlns:cx6="http://schemas.microsoft.com/office/drawing/2016/5/12/chartex" xmlns:cx7="http://schemas.microsoft.com/office/drawing/2016/5/13/chartex" xmlns:cx8="http://schemas.microsoft.com/office/drawing/2016/5/14/chartex" xmlns:mc="http://schemas.openxmlformats.org/markup-compatibility/2006" xmlns:aink="http://schemas.microsoft.com/office/drawing/2016/ink" xmlns:am3d="http://schemas.microsoft.com/office/drawing/2017/model3d" xmlns:o="urn:schemas-microsoft-com:office:office" xmlns:r="http://schemas.openxmlformats.org/officeDocument/2006/relationships" xmlns:m="http://schemas.openxmlformats.org/officeDocument/2006/math" xmlns:v="urn:schemas-microsoft-com:vml" xmlns:wp14="http://schemas.microsoft.com/office/word/2010/wordprocessingDrawing" xmlns:wp="http://schemas.openxmlformats.org/drawingml/2006/wordprocessingDrawing" xmlns:w10="urn:schemas-microsoft-com:office:word" xmlns:w="http://schemas.openxmlformats.org/wordprocessingml/2006/main" xmlns:w14="http://schemas.microsoft.com/office/word/2010/wordml" xmlns:w15="http://schemas.microsoft.com/office/word/2012/wordml" xmlns:w16cex="http://schemas.microsoft.com/office/word/2018/wordml/cex" xmlns:w16cid="http://schemas.microsoft.com/office/word/2016/wordml/cid" xmlns:w16="http://schemas.microsoft.com/office/word/2018/wordml" xmlns:w16sdtdh="http://schemas.microsoft.com/office/word/2020/wordml/sdtdatahash" xmlns:w16se="http://schemas.microsoft.com/office/word/2015/wordml/symex" xmlns:wpg="http://schemas.microsoft.com/office/word/2010/wordprocessingGroup" xmlns:wpi="http://schemas.microsoft.com/office/word/2010/wordprocessingInk" xmlns:wne="http://schemas.microsoft.com/office/word/2006/wordml" xmlns:wps="http://schemas.microsoft.com/office/word/2010/wordprocessingShape" mc:Ignorable="w14 w15 w16se w16cid w16 w16cex w16sdtdh wp14">
+<w:document xmlns:wpc="http://schemas.microsoft.com/office/word/2010/wordprocessingCanvas" xmlns:cx="http://schemas.microsoft.com/office/drawing/2014/chartex" xmlns:cx1="http://schemas.microsoft.com/office/drawing/2015/9/8/chartex" xmlns:cx2="http://schemas.microsoft.com/office/drawing/2015/10/21/chartex" xmlns:cx3="http://schemas.microsoft.com/office/drawing/2016/5/9/chartex" xmlns:cx4="http://schemas.microsoft.com/office/drawing/2016/5/10/chartex" xmlns:cx5="http://schemas.microsoft.com/office/drawing/2016/5/11/chartex" xmlns:cx6="http://schemas.microsoft.com/office/drawing/2016/5/12/chartex" xmlns:cx7="http://schemas.microsoft.com/office/drawing/2016/5/13/chartex" xmlns:cx8="http://schemas.microsoft.com/office/drawing/2016/5/14/chartex" xmlns:mc="http://schemas.openxmlformats.org/markup-compatibility/2006" xmlns:aink="http://schemas.microsoft.com/office/drawing/2016/ink" xmlns:am3d="http://schemas.microsoft.com/office/drawing/2017/model3d" xmlns:o="urn:schemas-microsoft-com:office:office" xmlns:oel="http://schemas.microsoft.com/office/2019/extlst" xmlns:r="http://schemas.openxmlformats.org/officeDocument/2006/relationships" xmlns:m="http://schemas.openxmlformats.org/officeDocument/2006/math" xmlns:v="urn:schemas-microsoft-com:vml" xmlns:wp14="http://schemas.microsoft.com/office/word/2010/wordprocessingDrawing" xmlns:wp="http://schemas.openxmlformats.org/drawingml/2006/wordprocessingDrawing" xmlns:w10="urn:schemas-microsoft-com:office:word" xmlns:w="http://schemas.openxmlformats.org/wordprocessingml/2006/main" xmlns:w14="http://schemas.microsoft.com/office/word/2010/wordml" xmlns:w15="http://schemas.microsoft.com/office/word/2012/wordml" xmlns:w16cex="http://schemas.microsoft.com/office/word/2018/wordml/cex" xmlns:w16cid="http://schemas.microsoft.com/office/word/2016/wordml/cid" xmlns:w16="http://schemas.microsoft.com/office/word/2018/wordml" xmlns:w16sdtdh="http://schemas.microsoft.com/office/word/2020/wordml/sdtdatahash" xmlns:w16se="http://schemas.microsoft.com/office/word/2015/wordml/symex" xmlns:wpg="http://schemas.microsoft.com/office/word/2010/wordprocessingGroup" xmlns:wpi="http://schemas.microsoft.com/office/word/2010/wordprocessingInk" xmlns:wne="http://schemas.microsoft.com/office/word/2006/wordml" xmlns:wps="http://schemas.microsoft.com/office/word/2010/wordprocessingShape" mc:Ignorable="w14 w15 w16se w16cid w16 w16cex w16sdtdh wp14">
   <w:body>
     <w:p>
       <w:pPr>
         <w:spacing w:after="0"/>
-        <w:jc w:val="both"/>
         <w:rPr>
           <w:color w:val="C45911" w:themeColor="accent2" w:themeShade="BF"/>
           <w:sz w:val="52"/>
@@ -2591,10 +2590,7 @@
               <w:t xml:space="preserve">1.5.1 </w:t>
             </w:r>
             <w:r>
-              <w:t>il sistema restituisce un errore</w:t>
-            </w:r>
-            <w:r>
-              <w:t xml:space="preserve"> </w:t>
+              <w:t xml:space="preserve">il sistema restituisce un errore </w:t>
             </w:r>
           </w:p>
           <w:p>
@@ -7951,7 +7947,7 @@
               <w:pStyle w:val="Nessunaspaziatura"/>
             </w:pPr>
             <w:r>
-              <w:t xml:space="preserve">1.il caso d’uso inizia quando l’attore primario desidera visualizzare i lo  </w:t>
+              <w:t xml:space="preserve">1.il caso d’uso inizia quando l’attore primario desidera visualizzare lo  </w:t>
             </w:r>
           </w:p>
           <w:p>
@@ -9935,6 +9931,7 @@
           <w:p>
             <w:pPr>
               <w:pStyle w:val="Nessunaspaziatura"/>
+              <w:jc w:val="both"/>
               <w:rPr>
                 <w:sz w:val="24"/>
                 <w:szCs w:val="24"/>

</xml_diff>

<commit_message>
nuovo lavoro su TODO
</commit_message>
<xml_diff>
--- a/Componenti Progetto/CASI D'USO.docx
+++ b/Componenti Progetto/CASI D'USO.docx
@@ -565,7 +565,6 @@
           <w:color w:val="C45911" w:themeColor="accent2" w:themeShade="BF"/>
           <w:sz w:val="40"/>
           <w:szCs w:val="40"/>
-          <w:u w:val="single"/>
         </w:rPr>
       </w:pPr>
       <w:r>
@@ -582,7 +581,27 @@
           <w:sz w:val="40"/>
           <w:szCs w:val="40"/>
         </w:rPr>
-        <w:t>GESTIONE USER</w:t>
+        <w:t>GES</w:t>
+      </w:r>
+    </w:p>
+    <w:p>
+      <w:pPr>
+        <w:spacing w:after="0"/>
+        <w:rPr>
+          <w:color w:val="C45911" w:themeColor="accent2" w:themeShade="BF"/>
+          <w:sz w:val="40"/>
+          <w:szCs w:val="40"/>
+          <w:u w:val="single"/>
+          <w:vertAlign w:val="superscript"/>
+        </w:rPr>
+      </w:pPr>
+      <w:r>
+        <w:rPr>
+          <w:color w:val="C45911" w:themeColor="accent2" w:themeShade="BF"/>
+          <w:sz w:val="40"/>
+          <w:szCs w:val="40"/>
+        </w:rPr>
+        <w:t>TIONE USER</w:t>
       </w:r>
     </w:p>
     <w:tbl>
@@ -594,15 +613,15 @@
         <w:tblLook w:val="04A0" w:firstRow="1" w:lastRow="0" w:firstColumn="1" w:lastColumn="0" w:noHBand="0" w:noVBand="1"/>
       </w:tblPr>
       <w:tblGrid>
-        <w:gridCol w:w="6948"/>
+        <w:gridCol w:w="7097"/>
       </w:tblGrid>
       <w:tr>
         <w:trPr>
-          <w:trHeight w:val="502"/>
-        </w:trPr>
-        <w:tc>
-          <w:tcPr>
-            <w:tcW w:w="6948" w:type="dxa"/>
+          <w:trHeight w:val="533"/>
+        </w:trPr>
+        <w:tc>
+          <w:tcPr>
+            <w:tcW w:w="7097" w:type="dxa"/>
           </w:tcPr>
           <w:p>
             <w:pPr>
@@ -640,7 +659,15 @@
                 <w:sz w:val="24"/>
                 <w:szCs w:val="24"/>
               </w:rPr>
-              <w:t>filtraggioVario</w:t>
+              <w:t>Fi</w:t>
+            </w:r>
+            <w:r>
+              <w:rPr>
+                <w:color w:val="0D0D0D" w:themeColor="text1" w:themeTint="F2"/>
+                <w:sz w:val="24"/>
+                <w:szCs w:val="24"/>
+              </w:rPr>
+              <w:t>ltraggioVario</w:t>
             </w:r>
             <w:proofErr w:type="spellEnd"/>
           </w:p>
@@ -648,11 +675,11 @@
       </w:tr>
       <w:tr>
         <w:trPr>
-          <w:trHeight w:val="502"/>
-        </w:trPr>
-        <w:tc>
-          <w:tcPr>
-            <w:tcW w:w="6948" w:type="dxa"/>
+          <w:trHeight w:val="533"/>
+        </w:trPr>
+        <w:tc>
+          <w:tcPr>
+            <w:tcW w:w="7097" w:type="dxa"/>
           </w:tcPr>
           <w:p>
             <w:pPr>
@@ -680,11 +707,11 @@
       </w:tr>
       <w:tr>
         <w:trPr>
-          <w:trHeight w:val="523"/>
-        </w:trPr>
-        <w:tc>
-          <w:tcPr>
-            <w:tcW w:w="6948" w:type="dxa"/>
+          <w:trHeight w:val="556"/>
+        </w:trPr>
+        <w:tc>
+          <w:tcPr>
+            <w:tcW w:w="7097" w:type="dxa"/>
           </w:tcPr>
           <w:p>
             <w:pPr>
@@ -722,11 +749,11 @@
       </w:tr>
       <w:tr>
         <w:trPr>
-          <w:trHeight w:val="502"/>
-        </w:trPr>
-        <w:tc>
-          <w:tcPr>
-            <w:tcW w:w="6948" w:type="dxa"/>
+          <w:trHeight w:val="533"/>
+        </w:trPr>
+        <w:tc>
+          <w:tcPr>
+            <w:tcW w:w="7097" w:type="dxa"/>
           </w:tcPr>
           <w:p>
             <w:pPr>
@@ -766,27 +793,28 @@
       </w:tr>
       <w:tr>
         <w:trPr>
-          <w:trHeight w:val="502"/>
-        </w:trPr>
-        <w:tc>
-          <w:tcPr>
-            <w:tcW w:w="6948" w:type="dxa"/>
-          </w:tcPr>
-          <w:p>
-            <w:pPr>
-              <w:pStyle w:val="Nessunaspaziatura"/>
-              <w:rPr>
-                <w:color w:val="767171" w:themeColor="background2" w:themeShade="80"/>
-                <w:sz w:val="24"/>
-                <w:szCs w:val="24"/>
-              </w:rPr>
-            </w:pPr>
-            <w:r>
-              <w:rPr>
-                <w:color w:val="767171" w:themeColor="background2" w:themeShade="80"/>
-                <w:sz w:val="24"/>
-                <w:szCs w:val="24"/>
-              </w:rPr>
+          <w:trHeight w:val="533"/>
+        </w:trPr>
+        <w:tc>
+          <w:tcPr>
+            <w:tcW w:w="7097" w:type="dxa"/>
+          </w:tcPr>
+          <w:p>
+            <w:pPr>
+              <w:pStyle w:val="Nessunaspaziatura"/>
+              <w:rPr>
+                <w:color w:val="767171" w:themeColor="background2" w:themeShade="80"/>
+                <w:sz w:val="24"/>
+                <w:szCs w:val="24"/>
+              </w:rPr>
+            </w:pPr>
+            <w:r>
+              <w:rPr>
+                <w:color w:val="767171" w:themeColor="background2" w:themeShade="80"/>
+                <w:sz w:val="24"/>
+                <w:szCs w:val="24"/>
+              </w:rPr>
+              <w:lastRenderedPageBreak/>
               <w:t>Attori secondari:</w:t>
             </w:r>
             <w:r>
@@ -800,28 +828,27 @@
       </w:tr>
       <w:tr>
         <w:trPr>
-          <w:trHeight w:val="502"/>
-        </w:trPr>
-        <w:tc>
-          <w:tcPr>
-            <w:tcW w:w="6948" w:type="dxa"/>
-          </w:tcPr>
-          <w:p>
-            <w:pPr>
-              <w:pStyle w:val="Nessunaspaziatura"/>
-              <w:rPr>
-                <w:color w:val="767171" w:themeColor="background2" w:themeShade="80"/>
-                <w:sz w:val="24"/>
-                <w:szCs w:val="24"/>
-              </w:rPr>
-            </w:pPr>
-            <w:r>
-              <w:rPr>
-                <w:color w:val="767171" w:themeColor="background2" w:themeShade="80"/>
-                <w:sz w:val="24"/>
-                <w:szCs w:val="24"/>
-              </w:rPr>
-              <w:lastRenderedPageBreak/>
+          <w:trHeight w:val="533"/>
+        </w:trPr>
+        <w:tc>
+          <w:tcPr>
+            <w:tcW w:w="7097" w:type="dxa"/>
+          </w:tcPr>
+          <w:p>
+            <w:pPr>
+              <w:pStyle w:val="Nessunaspaziatura"/>
+              <w:rPr>
+                <w:color w:val="767171" w:themeColor="background2" w:themeShade="80"/>
+                <w:sz w:val="24"/>
+                <w:szCs w:val="24"/>
+              </w:rPr>
+            </w:pPr>
+            <w:r>
+              <w:rPr>
+                <w:color w:val="767171" w:themeColor="background2" w:themeShade="80"/>
+                <w:sz w:val="24"/>
+                <w:szCs w:val="24"/>
+              </w:rPr>
               <w:t>Precondizioni:</w:t>
             </w:r>
             <w:r>
@@ -835,11 +862,11 @@
       </w:tr>
       <w:tr>
         <w:trPr>
-          <w:trHeight w:val="502"/>
-        </w:trPr>
-        <w:tc>
-          <w:tcPr>
-            <w:tcW w:w="6948" w:type="dxa"/>
+          <w:trHeight w:val="533"/>
+        </w:trPr>
+        <w:tc>
+          <w:tcPr>
+            <w:tcW w:w="7097" w:type="dxa"/>
           </w:tcPr>
           <w:p>
             <w:pPr>
@@ -924,6 +951,8 @@
             <w:proofErr w:type="gramStart"/>
             <w:r>
               <w:rPr>
+                <w:b/>
+                <w:bCs/>
                 <w:color w:val="0D0D0D" w:themeColor="text1" w:themeTint="F2"/>
               </w:rPr>
               <w:t>if</w:t>
@@ -982,7 +1011,21 @@
               <w:rPr>
                 <w:color w:val="0D0D0D" w:themeColor="text1" w:themeTint="F2"/>
               </w:rPr>
-              <w:t xml:space="preserve">5. else </w:t>
+              <w:t xml:space="preserve">5. </w:t>
+            </w:r>
+            <w:r>
+              <w:rPr>
+                <w:b/>
+                <w:bCs/>
+                <w:color w:val="0D0D0D" w:themeColor="text1" w:themeTint="F2"/>
+              </w:rPr>
+              <w:t>else</w:t>
+            </w:r>
+            <w:r>
+              <w:rPr>
+                <w:color w:val="0D0D0D" w:themeColor="text1" w:themeTint="F2"/>
+              </w:rPr>
+              <w:t xml:space="preserve"> </w:t>
             </w:r>
           </w:p>
           <w:p>
@@ -1034,11 +1077,11 @@
       </w:tr>
       <w:tr>
         <w:trPr>
-          <w:trHeight w:val="502"/>
-        </w:trPr>
-        <w:tc>
-          <w:tcPr>
-            <w:tcW w:w="6948" w:type="dxa"/>
+          <w:trHeight w:val="533"/>
+        </w:trPr>
+        <w:tc>
+          <w:tcPr>
+            <w:tcW w:w="7097" w:type="dxa"/>
           </w:tcPr>
           <w:p>
             <w:pPr>
@@ -1086,19 +1129,17 @@
       </w:tr>
       <w:tr>
         <w:trPr>
-          <w:trHeight w:val="523"/>
-        </w:trPr>
-        <w:tc>
-          <w:tcPr>
-            <w:tcW w:w="6948" w:type="dxa"/>
-          </w:tcPr>
-          <w:p>
-            <w:pPr>
-              <w:pStyle w:val="Nessunaspaziatura"/>
-              <w:rPr>
-                <w:color w:val="767171" w:themeColor="background2" w:themeShade="80"/>
-                <w:sz w:val="24"/>
-                <w:szCs w:val="24"/>
+          <w:trHeight w:val="225"/>
+        </w:trPr>
+        <w:tc>
+          <w:tcPr>
+            <w:tcW w:w="7097" w:type="dxa"/>
+          </w:tcPr>
+          <w:p>
+            <w:pPr>
+              <w:pStyle w:val="Nessunaspaziatura"/>
+              <w:rPr>
+                <w:color w:val="0D0D0D" w:themeColor="text1" w:themeTint="F2"/>
               </w:rPr>
             </w:pPr>
             <w:r>
@@ -1121,8 +1162,18 @@
               <w:rPr>
                 <w:color w:val="0D0D0D" w:themeColor="text1" w:themeTint="F2"/>
               </w:rPr>
-              <w:t>1nessuna</w:t>
-            </w:r>
+              <w:t>nessuna</w:t>
+            </w:r>
+          </w:p>
+          <w:p>
+            <w:pPr>
+              <w:pStyle w:val="Nessunaspaziatura"/>
+              <w:rPr>
+                <w:color w:val="767171" w:themeColor="background2" w:themeShade="80"/>
+                <w:sz w:val="24"/>
+                <w:szCs w:val="24"/>
+              </w:rPr>
+            </w:pPr>
           </w:p>
         </w:tc>
       </w:tr>
@@ -1186,6 +1237,11 @@
       <w:pPr>
         <w:pStyle w:val="Nessunaspaziatura"/>
       </w:pPr>
+    </w:p>
+    <w:p>
+      <w:r>
+        <w:br w:type="page"/>
+      </w:r>
     </w:p>
     <w:tbl>
       <w:tblPr>
@@ -1211,6 +1267,7 @@
                 <w:sz w:val="24"/>
                 <w:szCs w:val="24"/>
               </w:rPr>
+              <w:lastRenderedPageBreak/>
               <w:t>Caso d’uso:</w:t>
             </w:r>
             <w:r>
@@ -1988,7 +2045,6 @@
               <w:pStyle w:val="Nessunaspaziatura"/>
             </w:pPr>
             <w:r>
-              <w:lastRenderedPageBreak/>
               <w:t xml:space="preserve">        5.2.1 </w:t>
             </w:r>
             <w:proofErr w:type="spellStart"/>
@@ -2088,7 +2144,6 @@
                 <w:sz w:val="24"/>
                 <w:szCs w:val="24"/>
               </w:rPr>
-              <w:lastRenderedPageBreak/>
               <w:t>Postcondizioni</w:t>
             </w:r>
             <w:proofErr w:type="spellEnd"/>
@@ -2938,7 +2993,6 @@
               <w:pStyle w:val="Nessunaspaziatura"/>
             </w:pPr>
             <w:r>
-              <w:lastRenderedPageBreak/>
               <w:t xml:space="preserve">    4.2 </w:t>
             </w:r>
             <w:proofErr w:type="spellStart"/>
@@ -3019,7 +3073,6 @@
                 <w:sz w:val="24"/>
                 <w:szCs w:val="24"/>
               </w:rPr>
-              <w:lastRenderedPageBreak/>
               <w:t>Postcondizioni</w:t>
             </w:r>
             <w:proofErr w:type="spellEnd"/>
@@ -3894,7 +3947,6 @@
               <w:rPr>
                 <w:color w:val="171717" w:themeColor="background2" w:themeShade="1A"/>
               </w:rPr>
-              <w:lastRenderedPageBreak/>
               <w:t xml:space="preserve">        </w:t>
             </w:r>
             <w:r>
@@ -3993,7 +4045,6 @@
                 <w:sz w:val="24"/>
                 <w:szCs w:val="24"/>
               </w:rPr>
-              <w:lastRenderedPageBreak/>
               <w:t>Postcondizioni</w:t>
             </w:r>
             <w:proofErr w:type="spellEnd"/>
@@ -4257,16 +4308,6 @@
               <w:t>Questo caso d’uso permette di effettuare la vendita di un prodotto</w:t>
             </w:r>
           </w:p>
-          <w:p>
-            <w:pPr>
-              <w:pStyle w:val="Nessunaspaziatura"/>
-              <w:rPr>
-                <w:color w:val="767171" w:themeColor="background2" w:themeShade="80"/>
-                <w:sz w:val="24"/>
-                <w:szCs w:val="24"/>
-              </w:rPr>
-            </w:pPr>
-          </w:p>
         </w:tc>
       </w:tr>
       <w:tr>
@@ -4303,18 +4344,8 @@
               <w:t xml:space="preserve"> </w:t>
             </w:r>
             <w:r>
-              <w:t>Entità, Amministratore</w:t>
-            </w:r>
-          </w:p>
-          <w:p>
-            <w:pPr>
-              <w:pStyle w:val="Nessunaspaziatura"/>
-              <w:rPr>
-                <w:color w:val="767171" w:themeColor="background2" w:themeShade="80"/>
-                <w:sz w:val="24"/>
-                <w:szCs w:val="24"/>
-              </w:rPr>
-            </w:pPr>
+              <w:t>Amministratore</w:t>
+            </w:r>
           </w:p>
         </w:tc>
       </w:tr>
@@ -4355,16 +4386,6 @@
               <w:t>nessuno</w:t>
             </w:r>
           </w:p>
-          <w:p>
-            <w:pPr>
-              <w:pStyle w:val="Nessunaspaziatura"/>
-              <w:rPr>
-                <w:color w:val="767171" w:themeColor="background2" w:themeShade="80"/>
-                <w:sz w:val="24"/>
-                <w:szCs w:val="24"/>
-              </w:rPr>
-            </w:pPr>
-          </w:p>
         </w:tc>
       </w:tr>
       <w:tr>
@@ -4401,7 +4422,10 @@
               <w:t xml:space="preserve"> </w:t>
             </w:r>
             <w:r>
-              <w:t xml:space="preserve">l’amministratore desidera effettuare la vendita di un prodotto </w:t>
+              <w:t xml:space="preserve">l’amministratore desidera effettuare la vendita </w:t>
+            </w:r>
+            <w:r>
+              <w:t>dei prodotti selezionati in precedenza</w:t>
             </w:r>
           </w:p>
         </w:tc>
@@ -4473,50 +4497,62 @@
               <w:pStyle w:val="Nessunaspaziatura"/>
             </w:pPr>
             <w:r>
-              <w:t xml:space="preserve">    “vendi oggetto”</w:t>
-            </w:r>
-          </w:p>
-          <w:p>
-            <w:pPr>
-              <w:pStyle w:val="Nessunaspaziatura"/>
-            </w:pPr>
-            <w:r>
-              <w:t xml:space="preserve">2. </w:t>
-            </w:r>
-            <w:proofErr w:type="spellStart"/>
+              <w:t xml:space="preserve">    “vendi”</w:t>
+            </w:r>
+          </w:p>
+          <w:p>
+            <w:pPr>
+              <w:pStyle w:val="Nessunaspaziatura"/>
+            </w:pPr>
+            <w:r>
+              <w:t>2</w:t>
+            </w:r>
+            <w:r>
+              <w:t xml:space="preserve">. </w:t>
+            </w:r>
             <w:r>
               <w:rPr>
                 <w:b/>
                 <w:bCs/>
               </w:rPr>
-              <w:t>while</w:t>
-            </w:r>
-            <w:proofErr w:type="spellEnd"/>
-            <w:r>
-              <w:t xml:space="preserve"> l’oggetto da vendere non è stato trovato</w:t>
-            </w:r>
-          </w:p>
-          <w:p>
-            <w:pPr>
-              <w:pStyle w:val="Nessunaspaziatura"/>
-            </w:pPr>
-            <w:r>
-              <w:t xml:space="preserve">    2.1 il sistema chiede all’Amministratore di inserire il codice del prodotto</w:t>
-            </w:r>
-          </w:p>
-          <w:p>
-            <w:pPr>
-              <w:pStyle w:val="Nessunaspaziatura"/>
-            </w:pPr>
-            <w:r>
-              <w:t xml:space="preserve">    2.2 </w:t>
+              <w:t>include</w:t>
             </w:r>
             <w:r>
               <w:rPr>
                 <w:b/>
                 <w:bCs/>
               </w:rPr>
-              <w:t>include</w:t>
+              <w:t xml:space="preserve"> </w:t>
+            </w:r>
+            <w:proofErr w:type="gramStart"/>
+            <w:r>
+              <w:t>(</w:t>
+            </w:r>
+            <w:r>
+              <w:t>:</w:t>
+            </w:r>
+            <w:proofErr w:type="spellStart"/>
+            <w:r>
+              <w:t>CRicevuta</w:t>
+            </w:r>
+            <w:proofErr w:type="spellEnd"/>
+            <w:proofErr w:type="gramEnd"/>
+            <w:r>
+              <w:t>)</w:t>
+            </w:r>
+          </w:p>
+          <w:p>
+            <w:pPr>
+              <w:pStyle w:val="Nessunaspaziatura"/>
+            </w:pPr>
+            <w:r>
+              <w:t>3</w:t>
+            </w:r>
+            <w:r>
+              <w:t xml:space="preserve">. </w:t>
+            </w:r>
+            <w:r>
+              <w:t>il sistema</w:t>
             </w:r>
             <w:r>
               <w:rPr>
@@ -4525,61 +4561,108 @@
               </w:rPr>
               <w:t xml:space="preserve"> </w:t>
             </w:r>
-            <w:proofErr w:type="gramStart"/>
-            <w:r>
-              <w:t>(:</w:t>
-            </w:r>
-            <w:proofErr w:type="spellStart"/>
-            <w:r>
-              <w:t>RicercaProdotto</w:t>
-            </w:r>
-            <w:proofErr w:type="spellEnd"/>
-            <w:proofErr w:type="gramEnd"/>
-            <w:r>
-              <w:t>)</w:t>
-            </w:r>
-          </w:p>
-          <w:p>
-            <w:pPr>
-              <w:pStyle w:val="Nessunaspaziatura"/>
-            </w:pPr>
-            <w:r>
-              <w:t xml:space="preserve">3. </w:t>
-            </w:r>
-            <w:proofErr w:type="spellStart"/>
+            <w:r>
+              <w:t>preleva l’</w:t>
+            </w:r>
+            <w:r>
+              <w:t>id</w:t>
+            </w:r>
+            <w:r>
+              <w:t xml:space="preserve"> dei prodotti selezionati </w:t>
+            </w:r>
+          </w:p>
+          <w:p>
+            <w:pPr>
+              <w:pStyle w:val="Nessunaspaziatura"/>
+              <w:rPr>
+                <w:u w:val="single"/>
+              </w:rPr>
+            </w:pPr>
+            <w:r>
+              <w:t>4</w:t>
+            </w:r>
+            <w:r>
+              <w:t xml:space="preserve">. </w:t>
+            </w:r>
             <w:r>
               <w:rPr>
                 <w:b/>
                 <w:bCs/>
               </w:rPr>
-              <w:t>while</w:t>
-            </w:r>
-            <w:proofErr w:type="spellEnd"/>
-            <w:r>
-              <w:t xml:space="preserve"> il prezzo è di un valore non ammesso </w:t>
-            </w:r>
-          </w:p>
-          <w:p>
-            <w:pPr>
-              <w:pStyle w:val="Nessunaspaziatura"/>
-            </w:pPr>
-            <w:r>
-              <w:t xml:space="preserve">    3.1 il sistema chiede all’Amministratore di inserire il prezzo di vendita</w:t>
-            </w:r>
-          </w:p>
-          <w:p>
-            <w:pPr>
-              <w:pStyle w:val="Nessunaspaziatura"/>
-            </w:pPr>
-            <w:r>
-              <w:t xml:space="preserve">4. </w:t>
+              <w:t>For</w:t>
+            </w:r>
+            <w:r>
+              <w:t xml:space="preserve"> per ogni id prelevato</w:t>
+            </w:r>
+          </w:p>
+          <w:p>
+            <w:pPr>
+              <w:pStyle w:val="Nessunaspaziatura"/>
+            </w:pPr>
+            <w:r>
+              <w:t xml:space="preserve">    </w:t>
+            </w:r>
+            <w:r>
+              <w:t>4</w:t>
+            </w:r>
+            <w:r>
+              <w:t>.1 aggiungi il prodotto alla ricevuta</w:t>
+            </w:r>
+          </w:p>
+          <w:p>
+            <w:pPr>
+              <w:pStyle w:val="Nessunaspaziatura"/>
+            </w:pPr>
+            <w:r>
+              <w:t>5. il sistema emette la ricevuta</w:t>
+            </w:r>
+          </w:p>
+          <w:p>
+            <w:pPr>
+              <w:pStyle w:val="Nessunaspaziatura"/>
+            </w:pPr>
+            <w:r>
+              <w:t xml:space="preserve">6. </w:t>
             </w:r>
             <w:r>
               <w:rPr>
                 <w:b/>
                 <w:bCs/>
               </w:rPr>
-              <w:t>include</w:t>
+              <w:t>For</w:t>
+            </w:r>
+            <w:r>
+              <w:t xml:space="preserve"> per ogni </w:t>
+            </w:r>
+            <w:proofErr w:type="spellStart"/>
+            <w:r>
+              <w:t>ClienteP</w:t>
+            </w:r>
+            <w:proofErr w:type="spellEnd"/>
+            <w:r>
+              <w:t xml:space="preserve"> </w:t>
+            </w:r>
+            <w:proofErr w:type="spellStart"/>
+            <w:r>
+              <w:t>coivolto</w:t>
+            </w:r>
+            <w:proofErr w:type="spellEnd"/>
+            <w:r>
+              <w:t xml:space="preserve"> </w:t>
+            </w:r>
+          </w:p>
+          <w:p>
+            <w:pPr>
+              <w:pStyle w:val="Nessunaspaziatura"/>
+            </w:pPr>
+            <w:r>
+              <w:t xml:space="preserve">    </w:t>
+            </w:r>
+            <w:r>
+              <w:t>6.</w:t>
+            </w:r>
+            <w:r>
+              <w:t>1</w:t>
             </w:r>
             <w:r>
               <w:rPr>
@@ -4588,82 +4671,42 @@
               </w:rPr>
               <w:t xml:space="preserve"> </w:t>
             </w:r>
-            <w:proofErr w:type="gramStart"/>
-            <w:r>
-              <w:t>(</w:t>
-            </w:r>
-            <w:r>
-              <w:t>:</w:t>
-            </w:r>
-            <w:proofErr w:type="spellStart"/>
-            <w:r>
-              <w:t>CRicevuta</w:t>
-            </w:r>
-            <w:proofErr w:type="spellEnd"/>
-            <w:proofErr w:type="gramEnd"/>
-            <w:r>
-              <w:t>)</w:t>
-            </w:r>
-          </w:p>
-          <w:p>
-            <w:pPr>
-              <w:pStyle w:val="Nessunaspaziatura"/>
-            </w:pPr>
-            <w:r>
-              <w:t xml:space="preserve">5. </w:t>
-            </w:r>
             <w:r>
               <w:rPr>
                 <w:b/>
                 <w:bCs/>
               </w:rPr>
-              <w:t>include</w:t>
-            </w:r>
-            <w:r>
-              <w:rPr>
-                <w:b/>
-                <w:bCs/>
-              </w:rPr>
+              <w:t>Include</w:t>
+            </w:r>
+            <w:r>
               <w:t xml:space="preserve"> </w:t>
             </w:r>
             <w:proofErr w:type="gramStart"/>
             <w:r>
-              <w:t>(:</w:t>
+              <w:t>(:Notifica</w:t>
+            </w:r>
+            <w:proofErr w:type="gramEnd"/>
+            <w:r>
+              <w:t xml:space="preserve">) il sistema </w:t>
+            </w:r>
+            <w:r>
+              <w:t xml:space="preserve">notifica il </w:t>
             </w:r>
             <w:proofErr w:type="spellStart"/>
             <w:r>
-              <w:t>DProdotto</w:t>
+              <w:t>ClienteP</w:t>
             </w:r>
             <w:proofErr w:type="spellEnd"/>
-            <w:proofErr w:type="gramEnd"/>
-            <w:r>
-              <w:t>)</w:t>
-            </w:r>
-          </w:p>
-          <w:p>
-            <w:pPr>
-              <w:pStyle w:val="Nessunaspaziatura"/>
-            </w:pPr>
-            <w:r>
-              <w:t xml:space="preserve">6. </w:t>
-            </w:r>
-            <w:r>
-              <w:rPr>
-                <w:b/>
-                <w:bCs/>
-              </w:rPr>
-              <w:t>include</w:t>
-            </w:r>
-            <w:r>
-              <w:t xml:space="preserve"> </w:t>
-            </w:r>
-            <w:proofErr w:type="gramStart"/>
-            <w:r>
-              <w:t>(:Notifica</w:t>
-            </w:r>
-            <w:proofErr w:type="gramEnd"/>
-            <w:r>
-              <w:t>)</w:t>
+            <w:r>
+              <w:t xml:space="preserve"> che   </w:t>
+            </w:r>
+          </w:p>
+          <w:p>
+            <w:pPr>
+              <w:pStyle w:val="Nessunaspaziatura"/>
+            </w:pPr>
+            <w:r>
+              <w:t xml:space="preserve">           l’oggetto è stato venduto</w:t>
             </w:r>
           </w:p>
         </w:tc>
@@ -4712,7 +4755,7 @@
               <w:t xml:space="preserve"> </w:t>
             </w:r>
             <w:r>
-              <w:t>il prodotto è stato venduto</w:t>
+              <w:t>nessuna</w:t>
             </w:r>
           </w:p>
         </w:tc>
@@ -4750,16 +4793,6 @@
               </w:rPr>
               <w:t xml:space="preserve"> </w:t>
             </w:r>
-          </w:p>
-          <w:p>
-            <w:pPr>
-              <w:pStyle w:val="Nessunaspaziatura"/>
-            </w:pPr>
-            <w:proofErr w:type="spellStart"/>
-            <w:r>
-              <w:t>ProdottoInesistente</w:t>
-            </w:r>
-            <w:proofErr w:type="spellEnd"/>
           </w:p>
           <w:p>
             <w:pPr>
@@ -4809,248 +4842,263 @@
                 <w:sz w:val="24"/>
                 <w:szCs w:val="24"/>
               </w:rPr>
+              <w:t xml:space="preserve">Sequenza di eventi alternativa: </w:t>
+            </w:r>
+            <w:r>
+              <w:t>Annulla</w:t>
+            </w:r>
+          </w:p>
+        </w:tc>
+      </w:tr>
+      <w:tr>
+        <w:trPr>
+          <w:trHeight w:val="592"/>
+        </w:trPr>
+        <w:tc>
+          <w:tcPr>
+            <w:tcW w:w="6961" w:type="dxa"/>
+          </w:tcPr>
+          <w:p>
+            <w:pPr>
+              <w:pStyle w:val="Nessunaspaziatura"/>
+            </w:pPr>
+            <w:r>
+              <w:rPr>
+                <w:color w:val="767171" w:themeColor="background2" w:themeShade="80"/>
+                <w:sz w:val="24"/>
+                <w:szCs w:val="24"/>
+              </w:rPr>
+              <w:t>ID</w:t>
+            </w:r>
+            <w:r>
+              <w:rPr>
+                <w:color w:val="767171" w:themeColor="background2" w:themeShade="80"/>
+                <w:sz w:val="24"/>
+                <w:szCs w:val="24"/>
+              </w:rPr>
+              <w:t xml:space="preserve">: </w:t>
+            </w:r>
+            <w:r>
+              <w:t>*.1</w:t>
+            </w:r>
+          </w:p>
+        </w:tc>
+      </w:tr>
+      <w:tr>
+        <w:trPr>
+          <w:trHeight w:val="619"/>
+        </w:trPr>
+        <w:tc>
+          <w:tcPr>
+            <w:tcW w:w="6961" w:type="dxa"/>
+          </w:tcPr>
+          <w:p>
+            <w:pPr>
+              <w:pStyle w:val="Nessunaspaziatura"/>
+            </w:pPr>
+            <w:r>
+              <w:rPr>
+                <w:color w:val="767171" w:themeColor="background2" w:themeShade="80"/>
+                <w:sz w:val="24"/>
+                <w:szCs w:val="24"/>
+              </w:rPr>
+              <w:t xml:space="preserve">Breve descrizione: </w:t>
+            </w:r>
+            <w:r>
+              <w:t>il caso d’uso permette di annullare in qualsiasi momento qualunque</w:t>
+            </w:r>
+            <w:r>
+              <w:t xml:space="preserve"> </w:t>
+            </w:r>
+            <w:r>
+              <w:t xml:space="preserve">caso d’uso e riportare il sistema </w:t>
+            </w:r>
+            <w:proofErr w:type="gramStart"/>
+            <w:r>
+              <w:t xml:space="preserve">in </w:t>
+            </w:r>
+            <w:r>
+              <w:t>nella</w:t>
+            </w:r>
+            <w:proofErr w:type="gramEnd"/>
+            <w:r>
+              <w:t xml:space="preserve"> condizione precedente all’avvio del caso d’uso in questione</w:t>
+            </w:r>
+          </w:p>
+        </w:tc>
+      </w:tr>
+      <w:tr>
+        <w:trPr>
+          <w:trHeight w:val="592"/>
+        </w:trPr>
+        <w:tc>
+          <w:tcPr>
+            <w:tcW w:w="6961" w:type="dxa"/>
+          </w:tcPr>
+          <w:p>
+            <w:pPr>
+              <w:pStyle w:val="Nessunaspaziatura"/>
+            </w:pPr>
+            <w:r>
+              <w:rPr>
+                <w:color w:val="767171" w:themeColor="background2" w:themeShade="80"/>
+                <w:sz w:val="24"/>
+                <w:szCs w:val="24"/>
+              </w:rPr>
+              <w:t>Attori primari</w:t>
+            </w:r>
+            <w:r>
+              <w:rPr>
+                <w:color w:val="767171" w:themeColor="background2" w:themeShade="80"/>
+                <w:sz w:val="24"/>
+                <w:szCs w:val="24"/>
+              </w:rPr>
+              <w:t>:</w:t>
+            </w:r>
+            <w:r>
+              <w:t xml:space="preserve"> Amministratore, User, </w:t>
+            </w:r>
+            <w:proofErr w:type="spellStart"/>
+            <w:r>
+              <w:t>ClienteP</w:t>
+            </w:r>
+            <w:proofErr w:type="spellEnd"/>
+          </w:p>
+        </w:tc>
+      </w:tr>
+      <w:tr>
+        <w:trPr>
+          <w:trHeight w:val="592"/>
+        </w:trPr>
+        <w:tc>
+          <w:tcPr>
+            <w:tcW w:w="6961" w:type="dxa"/>
+          </w:tcPr>
+          <w:p>
+            <w:pPr>
+              <w:pStyle w:val="Nessunaspaziatura"/>
+            </w:pPr>
+            <w:r>
+              <w:rPr>
+                <w:color w:val="767171" w:themeColor="background2" w:themeShade="80"/>
+                <w:sz w:val="24"/>
+                <w:szCs w:val="24"/>
+              </w:rPr>
+              <w:t xml:space="preserve">Attori </w:t>
+            </w:r>
+            <w:r>
+              <w:rPr>
+                <w:color w:val="767171" w:themeColor="background2" w:themeShade="80"/>
+                <w:sz w:val="24"/>
+                <w:szCs w:val="24"/>
+              </w:rPr>
+              <w:t xml:space="preserve">secondari: </w:t>
+            </w:r>
+            <w:r>
+              <w:t>nessuno</w:t>
+            </w:r>
+          </w:p>
+        </w:tc>
+      </w:tr>
+      <w:tr>
+        <w:trPr>
+          <w:trHeight w:val="592"/>
+        </w:trPr>
+        <w:tc>
+          <w:tcPr>
+            <w:tcW w:w="6961" w:type="dxa"/>
+          </w:tcPr>
+          <w:p>
+            <w:pPr>
+              <w:pStyle w:val="Nessunaspaziatura"/>
+            </w:pPr>
+            <w:r>
+              <w:rPr>
+                <w:color w:val="767171" w:themeColor="background2" w:themeShade="80"/>
+                <w:sz w:val="24"/>
+                <w:szCs w:val="24"/>
+              </w:rPr>
+              <w:t>Precondizioni</w:t>
+            </w:r>
+            <w:r>
+              <w:rPr>
+                <w:color w:val="767171" w:themeColor="background2" w:themeShade="80"/>
+                <w:sz w:val="24"/>
+                <w:szCs w:val="24"/>
+              </w:rPr>
+              <w:t xml:space="preserve">: </w:t>
+            </w:r>
+            <w:r>
+              <w:t xml:space="preserve">l’attore primario desidera interrompere un caso d’uso </w:t>
+            </w:r>
+            <w:r>
+              <w:t>avviato</w:t>
+            </w:r>
+          </w:p>
+        </w:tc>
+      </w:tr>
+      <w:tr>
+        <w:trPr>
+          <w:trHeight w:val="619"/>
+        </w:trPr>
+        <w:tc>
+          <w:tcPr>
+            <w:tcW w:w="6961" w:type="dxa"/>
+          </w:tcPr>
+          <w:p>
+            <w:pPr>
+              <w:pStyle w:val="Nessunaspaziatura"/>
+              <w:rPr>
+                <w:color w:val="767171" w:themeColor="background2" w:themeShade="80"/>
+                <w:sz w:val="24"/>
+                <w:szCs w:val="24"/>
+              </w:rPr>
+            </w:pPr>
+            <w:r>
+              <w:rPr>
+                <w:color w:val="767171" w:themeColor="background2" w:themeShade="80"/>
+                <w:sz w:val="24"/>
+                <w:szCs w:val="24"/>
+              </w:rPr>
+              <w:t>Sequenza di eventi alternativa</w:t>
+            </w:r>
+          </w:p>
+          <w:p>
+            <w:pPr>
+              <w:pStyle w:val="Nessunaspaziatura"/>
+            </w:pPr>
+            <w:r>
+              <w:t>nessuna</w:t>
+            </w:r>
+            <w:r>
+              <w:t xml:space="preserve"> </w:t>
+            </w:r>
+          </w:p>
+        </w:tc>
+      </w:tr>
+      <w:tr>
+        <w:trPr>
+          <w:trHeight w:val="592"/>
+        </w:trPr>
+        <w:tc>
+          <w:tcPr>
+            <w:tcW w:w="6961" w:type="dxa"/>
+          </w:tcPr>
+          <w:p>
+            <w:pPr>
+              <w:pStyle w:val="Nessunaspaziatura"/>
+            </w:pPr>
+            <w:proofErr w:type="spellStart"/>
+            <w:r>
+              <w:rPr>
+                <w:color w:val="767171" w:themeColor="background2" w:themeShade="80"/>
+                <w:sz w:val="24"/>
+                <w:szCs w:val="24"/>
+              </w:rPr>
               <w:lastRenderedPageBreak/>
-              <w:t xml:space="preserve">Sequenza di eventi alternativa: </w:t>
-            </w:r>
-            <w:r>
-              <w:t>Annulla</w:t>
-            </w:r>
-          </w:p>
-        </w:tc>
-      </w:tr>
-      <w:tr>
-        <w:trPr>
-          <w:trHeight w:val="592"/>
-        </w:trPr>
-        <w:tc>
-          <w:tcPr>
-            <w:tcW w:w="6961" w:type="dxa"/>
-          </w:tcPr>
-          <w:p>
-            <w:pPr>
-              <w:pStyle w:val="Nessunaspaziatura"/>
-            </w:pPr>
-            <w:r>
-              <w:rPr>
-                <w:color w:val="767171" w:themeColor="background2" w:themeShade="80"/>
-                <w:sz w:val="24"/>
-                <w:szCs w:val="24"/>
-              </w:rPr>
-              <w:t>ID</w:t>
-            </w:r>
-            <w:r>
-              <w:rPr>
-                <w:color w:val="767171" w:themeColor="background2" w:themeShade="80"/>
-                <w:sz w:val="24"/>
-                <w:szCs w:val="24"/>
-              </w:rPr>
-              <w:t xml:space="preserve">: </w:t>
-            </w:r>
-            <w:r>
-              <w:t>*.1</w:t>
-            </w:r>
-          </w:p>
-        </w:tc>
-      </w:tr>
-      <w:tr>
-        <w:trPr>
-          <w:trHeight w:val="619"/>
-        </w:trPr>
-        <w:tc>
-          <w:tcPr>
-            <w:tcW w:w="6961" w:type="dxa"/>
-          </w:tcPr>
-          <w:p>
-            <w:pPr>
-              <w:pStyle w:val="Nessunaspaziatura"/>
-            </w:pPr>
-            <w:r>
-              <w:rPr>
-                <w:color w:val="767171" w:themeColor="background2" w:themeShade="80"/>
-                <w:sz w:val="24"/>
-                <w:szCs w:val="24"/>
-              </w:rPr>
-              <w:t xml:space="preserve">Breve descrizione: </w:t>
-            </w:r>
-            <w:r>
-              <w:t>il caso d’uso permette di annullare in qualsiasi momento qualunque caso d’uso e riportare il sistema in modalità neutra</w:t>
-            </w:r>
-          </w:p>
-        </w:tc>
-      </w:tr>
-      <w:tr>
-        <w:trPr>
-          <w:trHeight w:val="592"/>
-        </w:trPr>
-        <w:tc>
-          <w:tcPr>
-            <w:tcW w:w="6961" w:type="dxa"/>
-          </w:tcPr>
-          <w:p>
-            <w:pPr>
-              <w:pStyle w:val="Nessunaspaziatura"/>
-            </w:pPr>
-            <w:r>
-              <w:rPr>
-                <w:color w:val="767171" w:themeColor="background2" w:themeShade="80"/>
-                <w:sz w:val="24"/>
-                <w:szCs w:val="24"/>
-              </w:rPr>
-              <w:t>Attori primari</w:t>
-            </w:r>
-            <w:r>
-              <w:rPr>
-                <w:color w:val="767171" w:themeColor="background2" w:themeShade="80"/>
-                <w:sz w:val="24"/>
-                <w:szCs w:val="24"/>
-              </w:rPr>
-              <w:t xml:space="preserve">: </w:t>
-            </w:r>
-            <w:r>
-              <w:t xml:space="preserve">Entità, Amministratore, User, </w:t>
-            </w:r>
-            <w:proofErr w:type="spellStart"/>
-            <w:r>
-              <w:t>ClienteP</w:t>
+              <w:t>Postcondizioni</w:t>
             </w:r>
             <w:proofErr w:type="spellEnd"/>
-          </w:p>
-        </w:tc>
-      </w:tr>
-      <w:tr>
-        <w:trPr>
-          <w:trHeight w:val="592"/>
-        </w:trPr>
-        <w:tc>
-          <w:tcPr>
-            <w:tcW w:w="6961" w:type="dxa"/>
-          </w:tcPr>
-          <w:p>
-            <w:pPr>
-              <w:pStyle w:val="Nessunaspaziatura"/>
-            </w:pPr>
-            <w:r>
-              <w:rPr>
-                <w:color w:val="767171" w:themeColor="background2" w:themeShade="80"/>
-                <w:sz w:val="24"/>
-                <w:szCs w:val="24"/>
-              </w:rPr>
-              <w:t xml:space="preserve">Attori </w:t>
-            </w:r>
-            <w:r>
-              <w:rPr>
-                <w:color w:val="767171" w:themeColor="background2" w:themeShade="80"/>
-                <w:sz w:val="24"/>
-                <w:szCs w:val="24"/>
-              </w:rPr>
-              <w:t xml:space="preserve">secondari: </w:t>
-            </w:r>
-            <w:r>
-              <w:t>nessuno</w:t>
-            </w:r>
-          </w:p>
-        </w:tc>
-      </w:tr>
-      <w:tr>
-        <w:trPr>
-          <w:trHeight w:val="592"/>
-        </w:trPr>
-        <w:tc>
-          <w:tcPr>
-            <w:tcW w:w="6961" w:type="dxa"/>
-          </w:tcPr>
-          <w:p>
-            <w:pPr>
-              <w:pStyle w:val="Nessunaspaziatura"/>
-            </w:pPr>
-            <w:r>
-              <w:rPr>
-                <w:color w:val="767171" w:themeColor="background2" w:themeShade="80"/>
-                <w:sz w:val="24"/>
-                <w:szCs w:val="24"/>
-              </w:rPr>
-              <w:t>Precondizioni</w:t>
-            </w:r>
-            <w:r>
-              <w:rPr>
-                <w:color w:val="767171" w:themeColor="background2" w:themeShade="80"/>
-                <w:sz w:val="24"/>
-                <w:szCs w:val="24"/>
-              </w:rPr>
-              <w:t xml:space="preserve">: </w:t>
-            </w:r>
-            <w:r>
-              <w:t>l’attore primario desidera interrompere un caso d’uso do</w:t>
-            </w:r>
-          </w:p>
-        </w:tc>
-      </w:tr>
-      <w:tr>
-        <w:trPr>
-          <w:trHeight w:val="619"/>
-        </w:trPr>
-        <w:tc>
-          <w:tcPr>
-            <w:tcW w:w="6961" w:type="dxa"/>
-          </w:tcPr>
-          <w:p>
-            <w:pPr>
-              <w:pStyle w:val="Nessunaspaziatura"/>
-              <w:rPr>
-                <w:color w:val="767171" w:themeColor="background2" w:themeShade="80"/>
-                <w:sz w:val="24"/>
-                <w:szCs w:val="24"/>
-              </w:rPr>
-            </w:pPr>
-            <w:r>
-              <w:rPr>
-                <w:color w:val="767171" w:themeColor="background2" w:themeShade="80"/>
-                <w:sz w:val="24"/>
-                <w:szCs w:val="24"/>
-              </w:rPr>
-              <w:t>Sequenza di eventi alternativa</w:t>
-            </w:r>
-          </w:p>
-          <w:p>
-            <w:pPr>
-              <w:pStyle w:val="Nessunaspaziatura"/>
-            </w:pPr>
-            <w:r>
-              <w:t>1.la sequenza alternativa di eventi inizia quando l’attore primario desidera interrompere la sequenza di eventi principale</w:t>
-            </w:r>
-          </w:p>
-          <w:p>
-            <w:pPr>
-              <w:pStyle w:val="Nessunaspaziatura"/>
-            </w:pPr>
-            <w:r>
-              <w:t xml:space="preserve">2. viene interrotta la sequenza di eventi principale </w:t>
-            </w:r>
-          </w:p>
-        </w:tc>
-      </w:tr>
-      <w:tr>
-        <w:trPr>
-          <w:trHeight w:val="592"/>
-        </w:trPr>
-        <w:tc>
-          <w:tcPr>
-            <w:tcW w:w="6961" w:type="dxa"/>
-          </w:tcPr>
-          <w:p>
-            <w:pPr>
-              <w:pStyle w:val="Nessunaspaziatura"/>
-            </w:pPr>
-            <w:proofErr w:type="spellStart"/>
-            <w:r>
-              <w:rPr>
-                <w:color w:val="767171" w:themeColor="background2" w:themeShade="80"/>
-                <w:sz w:val="24"/>
-                <w:szCs w:val="24"/>
-              </w:rPr>
-              <w:t>Postcondizioni</w:t>
-            </w:r>
-            <w:proofErr w:type="spellEnd"/>
             <w:r>
               <w:rPr>
                 <w:color w:val="767171" w:themeColor="background2" w:themeShade="80"/>
@@ -5124,6 +5172,7 @@
     <w:p>
       <w:pPr>
         <w:pStyle w:val="Nessunaspaziatura"/>
+        <w:jc w:val="both"/>
       </w:pPr>
     </w:p>
     <w:p>
@@ -5442,7 +5491,6 @@
                 <w:sz w:val="24"/>
                 <w:szCs w:val="24"/>
               </w:rPr>
-              <w:lastRenderedPageBreak/>
               <w:t>Sequenza eventi principali:</w:t>
             </w:r>
             <w:r>
@@ -6038,7 +6086,6 @@
                 <w:sz w:val="24"/>
                 <w:szCs w:val="24"/>
               </w:rPr>
-              <w:lastRenderedPageBreak/>
               <w:t>Precondizioni:</w:t>
             </w:r>
             <w:r>
@@ -6288,6 +6335,7 @@
                 <w:sz w:val="24"/>
                 <w:szCs w:val="24"/>
               </w:rPr>
+              <w:lastRenderedPageBreak/>
               <w:t>Sequenza degli eventi alternativa:</w:t>
             </w:r>
             <w:r>
@@ -6340,66 +6388,6 @@
       <w:r>
         <w:br w:type="textWrapping" w:clear="all"/>
       </w:r>
-    </w:p>
-    <w:p>
-      <w:pPr>
-        <w:pStyle w:val="Nessunaspaziatura"/>
-      </w:pPr>
-    </w:p>
-    <w:p>
-      <w:pPr>
-        <w:pStyle w:val="Nessunaspaziatura"/>
-      </w:pPr>
-    </w:p>
-    <w:p>
-      <w:pPr>
-        <w:pStyle w:val="Nessunaspaziatura"/>
-      </w:pPr>
-    </w:p>
-    <w:p>
-      <w:pPr>
-        <w:pStyle w:val="Nessunaspaziatura"/>
-      </w:pPr>
-    </w:p>
-    <w:p>
-      <w:pPr>
-        <w:pStyle w:val="Nessunaspaziatura"/>
-      </w:pPr>
-    </w:p>
-    <w:p>
-      <w:pPr>
-        <w:pStyle w:val="Nessunaspaziatura"/>
-      </w:pPr>
-    </w:p>
-    <w:p>
-      <w:pPr>
-        <w:pStyle w:val="Nessunaspaziatura"/>
-      </w:pPr>
-    </w:p>
-    <w:p>
-      <w:pPr>
-        <w:pStyle w:val="Nessunaspaziatura"/>
-      </w:pPr>
-    </w:p>
-    <w:p>
-      <w:pPr>
-        <w:pStyle w:val="Nessunaspaziatura"/>
-      </w:pPr>
-    </w:p>
-    <w:p>
-      <w:pPr>
-        <w:pStyle w:val="Nessunaspaziatura"/>
-      </w:pPr>
-    </w:p>
-    <w:p>
-      <w:pPr>
-        <w:pStyle w:val="Nessunaspaziatura"/>
-      </w:pPr>
-    </w:p>
-    <w:p>
-      <w:pPr>
-        <w:pStyle w:val="Nessunaspaziatura"/>
-      </w:pPr>
     </w:p>
     <w:p>
       <w:pPr>
@@ -6585,7 +6573,10 @@
               <w:t xml:space="preserve"> </w:t>
             </w:r>
             <w:r>
-              <w:t>Entità, Amministratore</w:t>
+              <w:t>Amministratore</w:t>
+            </w:r>
+            <w:r>
+              <w:t>, Tempo</w:t>
             </w:r>
           </w:p>
         </w:tc>
@@ -6683,7 +6674,6 @@
                 <w:sz w:val="24"/>
                 <w:szCs w:val="24"/>
               </w:rPr>
-              <w:lastRenderedPageBreak/>
               <w:t>Sequenza eventi principali:</w:t>
             </w:r>
             <w:r>
@@ -7286,7 +7276,6 @@
                 <w:sz w:val="24"/>
                 <w:szCs w:val="24"/>
               </w:rPr>
-              <w:lastRenderedPageBreak/>
               <w:t>Sequenza eventi principali:</w:t>
             </w:r>
             <w:r>
@@ -7925,7 +7914,6 @@
                 <w:sz w:val="24"/>
                 <w:szCs w:val="24"/>
               </w:rPr>
-              <w:lastRenderedPageBreak/>
               <w:t>Sequenza eventi principali:</w:t>
             </w:r>
             <w:r>
@@ -8466,6 +8454,7 @@
                 <w:sz w:val="24"/>
                 <w:szCs w:val="24"/>
               </w:rPr>
+              <w:lastRenderedPageBreak/>
               <w:t xml:space="preserve">Sequenza eventi </w:t>
             </w:r>
             <w:r>
@@ -8498,15 +8487,45 @@
                 <w:sz w:val="24"/>
                 <w:szCs w:val="24"/>
               </w:rPr>
-              <w:t xml:space="preserve">1. il caso d’uso inizia quando l’amministratore crea un nuovo </w:t>
-            </w:r>
-            <w:r>
-              <w:rPr>
-                <w:sz w:val="24"/>
-                <w:szCs w:val="24"/>
-              </w:rPr>
-              <w:t>Cliente Proprietario</w:t>
-            </w:r>
+              <w:t xml:space="preserve">1. il caso d’uso inizia quando l’amministratore </w:t>
+            </w:r>
+            <w:r>
+              <w:rPr>
+                <w:sz w:val="24"/>
+                <w:szCs w:val="24"/>
+              </w:rPr>
+              <w:t xml:space="preserve">ha </w:t>
+            </w:r>
+            <w:r>
+              <w:rPr>
+                <w:sz w:val="24"/>
+                <w:szCs w:val="24"/>
+              </w:rPr>
+              <w:t>crea</w:t>
+            </w:r>
+            <w:r>
+              <w:rPr>
+                <w:sz w:val="24"/>
+                <w:szCs w:val="24"/>
+              </w:rPr>
+              <w:t>to</w:t>
+            </w:r>
+            <w:r>
+              <w:rPr>
+                <w:sz w:val="24"/>
+                <w:szCs w:val="24"/>
+              </w:rPr>
+              <w:t xml:space="preserve"> un nuovo </w:t>
+            </w:r>
+            <w:proofErr w:type="spellStart"/>
+            <w:r>
+              <w:rPr>
+                <w:sz w:val="24"/>
+                <w:szCs w:val="24"/>
+              </w:rPr>
+              <w:t>ClienteP</w:t>
+            </w:r>
+            <w:proofErr w:type="spellEnd"/>
           </w:p>
           <w:p>
             <w:pPr>
@@ -8539,6 +8558,7 @@
               </w:rPr>
               <w:t xml:space="preserve"> al </w:t>
             </w:r>
+            <w:proofErr w:type="spellStart"/>
             <w:r>
               <w:rPr>
                 <w:sz w:val="24"/>
@@ -8551,7 +8571,7 @@
                 <w:sz w:val="24"/>
                 <w:szCs w:val="24"/>
               </w:rPr>
-              <w:t xml:space="preserve">liente </w:t>
+              <w:t>liente</w:t>
             </w:r>
             <w:r>
               <w:rPr>
@@ -8560,28 +8580,48 @@
               </w:rPr>
               <w:t>P</w:t>
             </w:r>
-            <w:r>
-              <w:rPr>
-                <w:sz w:val="24"/>
-                <w:szCs w:val="24"/>
-              </w:rPr>
-              <w:t>roprietario</w:t>
-            </w:r>
-          </w:p>
-          <w:p>
-            <w:pPr>
-              <w:pStyle w:val="Nessunaspaziatura"/>
-              <w:rPr>
-                <w:sz w:val="24"/>
-                <w:szCs w:val="24"/>
-              </w:rPr>
-            </w:pPr>
-            <w:r>
-              <w:rPr>
-                <w:sz w:val="24"/>
-                <w:szCs w:val="24"/>
-              </w:rPr>
-              <w:t>Sequenza eventi Segmento 2:</w:t>
+            <w:proofErr w:type="spellEnd"/>
+          </w:p>
+          <w:p>
+            <w:pPr>
+              <w:pStyle w:val="Nessunaspaziatura"/>
+              <w:rPr>
+                <w:color w:val="767171" w:themeColor="background2" w:themeShade="80"/>
+                <w:sz w:val="24"/>
+                <w:szCs w:val="24"/>
+              </w:rPr>
+            </w:pPr>
+            <w:r>
+              <w:rPr>
+                <w:color w:val="767171" w:themeColor="background2" w:themeShade="80"/>
+                <w:sz w:val="24"/>
+                <w:szCs w:val="24"/>
+              </w:rPr>
+              <w:t xml:space="preserve">Sequenza eventi </w:t>
+            </w:r>
+            <w:r>
+              <w:rPr>
+                <w:color w:val="767171" w:themeColor="background2" w:themeShade="80"/>
+                <w:sz w:val="24"/>
+                <w:szCs w:val="24"/>
+              </w:rPr>
+              <w:t xml:space="preserve">Segmento </w:t>
+            </w:r>
+            <w:r>
+              <w:rPr>
+                <w:color w:val="767171" w:themeColor="background2" w:themeShade="80"/>
+                <w:sz w:val="24"/>
+                <w:szCs w:val="24"/>
+              </w:rPr>
+              <w:t>2</w:t>
+            </w:r>
+            <w:r>
+              <w:rPr>
+                <w:color w:val="767171" w:themeColor="background2" w:themeShade="80"/>
+                <w:sz w:val="24"/>
+                <w:szCs w:val="24"/>
+              </w:rPr>
+              <w:t>:</w:t>
             </w:r>
           </w:p>
           <w:p>
@@ -8613,6 +8653,7 @@
               </w:rPr>
               <w:t xml:space="preserve">rimuove il prodotto di un </w:t>
             </w:r>
+            <w:proofErr w:type="spellStart"/>
             <w:r>
               <w:rPr>
                 <w:sz w:val="24"/>
@@ -8625,7 +8666,7 @@
                 <w:sz w:val="24"/>
                 <w:szCs w:val="24"/>
               </w:rPr>
-              <w:t xml:space="preserve">liente </w:t>
+              <w:t>liente</w:t>
             </w:r>
             <w:r>
               <w:rPr>
@@ -8634,13 +8675,7 @@
               </w:rPr>
               <w:t>P</w:t>
             </w:r>
-            <w:r>
-              <w:rPr>
-                <w:sz w:val="24"/>
-                <w:szCs w:val="24"/>
-              </w:rPr>
-              <w:t>roprietario</w:t>
-            </w:r>
+            <w:proofErr w:type="spellEnd"/>
           </w:p>
           <w:p>
             <w:pPr>
@@ -8897,7 +8932,6 @@
                 <w:sz w:val="24"/>
                 <w:szCs w:val="24"/>
               </w:rPr>
-              <w:lastRenderedPageBreak/>
               <w:t>Sequenza degli eventi alternativa:</w:t>
             </w:r>
             <w:r>
@@ -8929,6 +8963,11 @@
         </w:tc>
       </w:tr>
     </w:tbl>
+    <w:p>
+      <w:pPr>
+        <w:pStyle w:val="Nessunaspaziatura"/>
+      </w:pPr>
+    </w:p>
     <w:p>
       <w:pPr>
         <w:pStyle w:val="Nessunaspaziatura"/>
@@ -9796,7 +9835,6 @@
                 <w:sz w:val="24"/>
                 <w:szCs w:val="24"/>
               </w:rPr>
-              <w:lastRenderedPageBreak/>
               <w:t>Precondizioni:</w:t>
             </w:r>
             <w:r>
@@ -10392,6 +10430,7 @@
                 <w:sz w:val="24"/>
                 <w:szCs w:val="24"/>
               </w:rPr>
+              <w:lastRenderedPageBreak/>
               <w:t>Attori secondari:</w:t>
             </w:r>
             <w:r>
@@ -10838,605 +10877,605 @@
                 <w:sz w:val="24"/>
                 <w:szCs w:val="24"/>
               </w:rPr>
+              <w:t>ID:</w:t>
+            </w:r>
+            <w:r>
+              <w:rPr>
+                <w:sz w:val="24"/>
+                <w:szCs w:val="24"/>
+              </w:rPr>
+              <w:t>13</w:t>
+            </w:r>
+          </w:p>
+        </w:tc>
+      </w:tr>
+      <w:tr>
+        <w:trPr>
+          <w:trHeight w:val="523"/>
+        </w:trPr>
+        <w:tc>
+          <w:tcPr>
+            <w:tcW w:w="6948" w:type="dxa"/>
+          </w:tcPr>
+          <w:p>
+            <w:pPr>
+              <w:pStyle w:val="Nessunaspaziatura"/>
+              <w:rPr>
+                <w:color w:val="767171" w:themeColor="background2" w:themeShade="80"/>
+                <w:sz w:val="24"/>
+                <w:szCs w:val="24"/>
+              </w:rPr>
+            </w:pPr>
+            <w:r>
+              <w:rPr>
+                <w:color w:val="767171" w:themeColor="background2" w:themeShade="80"/>
+                <w:sz w:val="24"/>
+                <w:szCs w:val="24"/>
+              </w:rPr>
+              <w:t>Descrizione:</w:t>
+            </w:r>
+            <w:r>
+              <w:rPr>
+                <w:color w:val="767171" w:themeColor="background2" w:themeShade="80"/>
+                <w:sz w:val="24"/>
+                <w:szCs w:val="24"/>
+              </w:rPr>
+              <w:t xml:space="preserve"> </w:t>
+            </w:r>
+            <w:r>
+              <w:rPr>
+                <w:sz w:val="24"/>
+                <w:szCs w:val="24"/>
+              </w:rPr>
+              <w:t>Il sistema sconta il prodotto</w:t>
+            </w:r>
+          </w:p>
+          <w:p>
+            <w:pPr>
+              <w:pStyle w:val="Nessunaspaziatura"/>
+              <w:rPr>
+                <w:color w:val="767171" w:themeColor="background2" w:themeShade="80"/>
+                <w:sz w:val="24"/>
+                <w:szCs w:val="24"/>
+              </w:rPr>
+            </w:pPr>
+          </w:p>
+        </w:tc>
+      </w:tr>
+      <w:tr>
+        <w:trPr>
+          <w:trHeight w:val="502"/>
+        </w:trPr>
+        <w:tc>
+          <w:tcPr>
+            <w:tcW w:w="6948" w:type="dxa"/>
+          </w:tcPr>
+          <w:p>
+            <w:pPr>
+              <w:pStyle w:val="Nessunaspaziatura"/>
+              <w:rPr>
+                <w:color w:val="767171" w:themeColor="background2" w:themeShade="80"/>
+                <w:sz w:val="24"/>
+                <w:szCs w:val="24"/>
+              </w:rPr>
+            </w:pPr>
+            <w:r>
+              <w:rPr>
+                <w:color w:val="767171" w:themeColor="background2" w:themeShade="80"/>
+                <w:sz w:val="24"/>
+                <w:szCs w:val="24"/>
+              </w:rPr>
+              <w:t>Attori primari:</w:t>
+            </w:r>
+            <w:r>
+              <w:rPr>
+                <w:color w:val="767171" w:themeColor="background2" w:themeShade="80"/>
+                <w:sz w:val="24"/>
+                <w:szCs w:val="24"/>
+              </w:rPr>
+              <w:t xml:space="preserve"> </w:t>
+            </w:r>
+            <w:r>
+              <w:rPr>
+                <w:sz w:val="24"/>
+                <w:szCs w:val="24"/>
+              </w:rPr>
+              <w:t>Tempo</w:t>
+            </w:r>
+          </w:p>
+          <w:p>
+            <w:pPr>
+              <w:pStyle w:val="Nessunaspaziatura"/>
+              <w:rPr>
+                <w:color w:val="767171" w:themeColor="background2" w:themeShade="80"/>
+                <w:sz w:val="24"/>
+                <w:szCs w:val="24"/>
+              </w:rPr>
+            </w:pPr>
+          </w:p>
+        </w:tc>
+      </w:tr>
+      <w:tr>
+        <w:trPr>
+          <w:trHeight w:val="502"/>
+        </w:trPr>
+        <w:tc>
+          <w:tcPr>
+            <w:tcW w:w="6948" w:type="dxa"/>
+          </w:tcPr>
+          <w:p>
+            <w:pPr>
+              <w:pStyle w:val="Nessunaspaziatura"/>
+              <w:rPr>
+                <w:sz w:val="24"/>
+                <w:szCs w:val="24"/>
+              </w:rPr>
+            </w:pPr>
+            <w:r>
+              <w:rPr>
+                <w:color w:val="767171" w:themeColor="background2" w:themeShade="80"/>
+                <w:sz w:val="24"/>
+                <w:szCs w:val="24"/>
+              </w:rPr>
+              <w:t>Attori secondari:</w:t>
+            </w:r>
+            <w:r>
+              <w:rPr>
+                <w:color w:val="767171" w:themeColor="background2" w:themeShade="80"/>
+                <w:sz w:val="24"/>
+                <w:szCs w:val="24"/>
+              </w:rPr>
+              <w:t xml:space="preserve"> </w:t>
+            </w:r>
+            <w:r>
+              <w:rPr>
+                <w:sz w:val="24"/>
+                <w:szCs w:val="24"/>
+              </w:rPr>
+              <w:t>Nessuno</w:t>
+            </w:r>
+          </w:p>
+          <w:p>
+            <w:pPr>
+              <w:pStyle w:val="Nessunaspaziatura"/>
+              <w:rPr>
+                <w:color w:val="767171" w:themeColor="background2" w:themeShade="80"/>
+                <w:sz w:val="24"/>
+                <w:szCs w:val="24"/>
+              </w:rPr>
+            </w:pPr>
+          </w:p>
+        </w:tc>
+      </w:tr>
+      <w:tr>
+        <w:trPr>
+          <w:trHeight w:val="502"/>
+        </w:trPr>
+        <w:tc>
+          <w:tcPr>
+            <w:tcW w:w="6948" w:type="dxa"/>
+          </w:tcPr>
+          <w:p>
+            <w:pPr>
+              <w:pStyle w:val="Nessunaspaziatura"/>
+              <w:rPr>
+                <w:sz w:val="24"/>
+                <w:szCs w:val="24"/>
+              </w:rPr>
+            </w:pPr>
+            <w:r>
+              <w:rPr>
+                <w:color w:val="767171" w:themeColor="background2" w:themeShade="80"/>
+                <w:sz w:val="24"/>
+                <w:szCs w:val="24"/>
+              </w:rPr>
+              <w:t>Precondizioni</w:t>
+            </w:r>
+            <w:r>
+              <w:rPr>
+                <w:color w:val="767171" w:themeColor="background2" w:themeShade="80"/>
+                <w:sz w:val="24"/>
+                <w:szCs w:val="24"/>
+              </w:rPr>
+              <w:t xml:space="preserve"> Segmento 1</w:t>
+            </w:r>
+            <w:r>
+              <w:rPr>
+                <w:color w:val="767171" w:themeColor="background2" w:themeShade="80"/>
+                <w:sz w:val="24"/>
+                <w:szCs w:val="24"/>
+              </w:rPr>
+              <w:t>:</w:t>
+            </w:r>
+            <w:r>
+              <w:rPr>
+                <w:color w:val="767171" w:themeColor="background2" w:themeShade="80"/>
+                <w:sz w:val="24"/>
+                <w:szCs w:val="24"/>
+              </w:rPr>
+              <w:t xml:space="preserve"> </w:t>
+            </w:r>
+            <w:r>
+              <w:rPr>
+                <w:sz w:val="24"/>
+                <w:szCs w:val="24"/>
+              </w:rPr>
+              <w:t xml:space="preserve">Sono passati </w:t>
+            </w:r>
+            <w:r>
+              <w:rPr>
+                <w:sz w:val="24"/>
+                <w:szCs w:val="24"/>
+              </w:rPr>
+              <w:t>60</w:t>
+            </w:r>
+            <w:r>
+              <w:rPr>
+                <w:sz w:val="24"/>
+                <w:szCs w:val="24"/>
+              </w:rPr>
+              <w:t xml:space="preserve"> giorni dalla registrazione del prodotto</w:t>
+            </w:r>
+          </w:p>
+          <w:p>
+            <w:pPr>
+              <w:pStyle w:val="Nessunaspaziatura"/>
+              <w:rPr>
+                <w:sz w:val="24"/>
+                <w:szCs w:val="24"/>
+              </w:rPr>
+            </w:pPr>
+            <w:r>
+              <w:rPr>
+                <w:color w:val="767171" w:themeColor="background2" w:themeShade="80"/>
+                <w:sz w:val="24"/>
+                <w:szCs w:val="24"/>
+              </w:rPr>
+              <w:t xml:space="preserve">Precondizioni Segmento 2: </w:t>
+            </w:r>
+            <w:r>
+              <w:rPr>
+                <w:sz w:val="24"/>
+                <w:szCs w:val="24"/>
+              </w:rPr>
+              <w:t xml:space="preserve">Sono passati </w:t>
+            </w:r>
+            <w:r>
+              <w:rPr>
+                <w:sz w:val="24"/>
+                <w:szCs w:val="24"/>
+              </w:rPr>
+              <w:t>90</w:t>
+            </w:r>
+            <w:r>
+              <w:rPr>
+                <w:sz w:val="24"/>
+                <w:szCs w:val="24"/>
+              </w:rPr>
+              <w:t xml:space="preserve"> giorni dalla registrazione del prodotto</w:t>
+            </w:r>
+          </w:p>
+          <w:p>
+            <w:pPr>
+              <w:pStyle w:val="Nessunaspaziatura"/>
+              <w:rPr>
+                <w:sz w:val="24"/>
+                <w:szCs w:val="24"/>
+              </w:rPr>
+            </w:pPr>
+            <w:r>
+              <w:rPr>
+                <w:color w:val="767171" w:themeColor="background2" w:themeShade="80"/>
+                <w:sz w:val="24"/>
+                <w:szCs w:val="24"/>
+              </w:rPr>
+              <w:t xml:space="preserve">Precondizioni Segmento 3: </w:t>
+            </w:r>
+            <w:r>
+              <w:rPr>
+                <w:sz w:val="24"/>
+                <w:szCs w:val="24"/>
+              </w:rPr>
+              <w:t xml:space="preserve">Sono passati </w:t>
+            </w:r>
+            <w:r>
+              <w:rPr>
+                <w:sz w:val="24"/>
+                <w:szCs w:val="24"/>
+              </w:rPr>
+              <w:t>120</w:t>
+            </w:r>
+            <w:r>
+              <w:rPr>
+                <w:sz w:val="24"/>
+                <w:szCs w:val="24"/>
+              </w:rPr>
+              <w:t xml:space="preserve"> giorni dalla registrazione del prodotto</w:t>
+            </w:r>
+          </w:p>
+          <w:p>
+            <w:pPr>
+              <w:pStyle w:val="Nessunaspaziatura"/>
+              <w:rPr>
+                <w:color w:val="767171" w:themeColor="background2" w:themeShade="80"/>
+                <w:sz w:val="24"/>
+                <w:szCs w:val="24"/>
+              </w:rPr>
+            </w:pPr>
+          </w:p>
+        </w:tc>
+      </w:tr>
+      <w:tr>
+        <w:trPr>
+          <w:trHeight w:val="502"/>
+        </w:trPr>
+        <w:tc>
+          <w:tcPr>
+            <w:tcW w:w="6948" w:type="dxa"/>
+          </w:tcPr>
+          <w:p>
+            <w:pPr>
+              <w:pStyle w:val="Nessunaspaziatura"/>
+              <w:rPr>
+                <w:color w:val="767171" w:themeColor="background2" w:themeShade="80"/>
+                <w:sz w:val="24"/>
+                <w:szCs w:val="24"/>
+              </w:rPr>
+            </w:pPr>
+            <w:r>
+              <w:rPr>
+                <w:color w:val="767171" w:themeColor="background2" w:themeShade="80"/>
+                <w:sz w:val="24"/>
+                <w:szCs w:val="24"/>
+              </w:rPr>
+              <w:t xml:space="preserve">Sequenza eventi </w:t>
+            </w:r>
+            <w:r>
+              <w:rPr>
+                <w:color w:val="767171" w:themeColor="background2" w:themeShade="80"/>
+                <w:sz w:val="24"/>
+                <w:szCs w:val="24"/>
+              </w:rPr>
+              <w:t>Segmento 1</w:t>
+            </w:r>
+            <w:r>
+              <w:rPr>
+                <w:color w:val="767171" w:themeColor="background2" w:themeShade="80"/>
+                <w:sz w:val="24"/>
+                <w:szCs w:val="24"/>
+              </w:rPr>
+              <w:t>:</w:t>
+            </w:r>
+            <w:r>
+              <w:rPr>
+                <w:color w:val="767171" w:themeColor="background2" w:themeShade="80"/>
+                <w:sz w:val="24"/>
+                <w:szCs w:val="24"/>
+              </w:rPr>
+              <w:t xml:space="preserve"> </w:t>
+            </w:r>
+          </w:p>
+          <w:p>
+            <w:pPr>
+              <w:pStyle w:val="Nessunaspaziatura"/>
+              <w:rPr>
+                <w:sz w:val="24"/>
+                <w:szCs w:val="24"/>
+              </w:rPr>
+            </w:pPr>
+            <w:r>
+              <w:rPr>
+                <w:sz w:val="24"/>
+                <w:szCs w:val="24"/>
+              </w:rPr>
+              <w:t xml:space="preserve">1.Il caso d’uso inizia quando sono passati </w:t>
+            </w:r>
+            <w:r>
+              <w:rPr>
+                <w:sz w:val="24"/>
+                <w:szCs w:val="24"/>
+              </w:rPr>
+              <w:t>60</w:t>
+            </w:r>
+            <w:r>
+              <w:rPr>
+                <w:sz w:val="24"/>
+                <w:szCs w:val="24"/>
+              </w:rPr>
+              <w:t xml:space="preserve"> giorni dalla registrazione del prodotto.</w:t>
+            </w:r>
+          </w:p>
+          <w:p>
+            <w:pPr>
+              <w:pStyle w:val="Nessunaspaziatura"/>
+              <w:rPr>
+                <w:sz w:val="24"/>
+                <w:szCs w:val="24"/>
+              </w:rPr>
+            </w:pPr>
+            <w:r>
+              <w:rPr>
+                <w:sz w:val="24"/>
+                <w:szCs w:val="24"/>
+              </w:rPr>
+              <w:t xml:space="preserve">2.Il prodotto viene scontato del 30% rispetto al prezzo iniziale  </w:t>
+            </w:r>
+          </w:p>
+          <w:p>
+            <w:pPr>
+              <w:pStyle w:val="Nessunaspaziatura"/>
+              <w:rPr>
+                <w:color w:val="767171" w:themeColor="background2" w:themeShade="80"/>
+                <w:sz w:val="24"/>
+                <w:szCs w:val="24"/>
+              </w:rPr>
+            </w:pPr>
+            <w:r>
+              <w:rPr>
+                <w:color w:val="767171" w:themeColor="background2" w:themeShade="80"/>
+                <w:sz w:val="24"/>
+                <w:szCs w:val="24"/>
+              </w:rPr>
+              <w:t>Sequenza eventi Segmento 2:</w:t>
+            </w:r>
+          </w:p>
+          <w:p>
+            <w:pPr>
+              <w:pStyle w:val="Nessunaspaziatura"/>
+              <w:rPr>
+                <w:sz w:val="24"/>
+                <w:szCs w:val="24"/>
+              </w:rPr>
+            </w:pPr>
+            <w:r>
+              <w:rPr>
+                <w:sz w:val="24"/>
+                <w:szCs w:val="24"/>
+              </w:rPr>
+              <w:t xml:space="preserve">1.Il caso d’uso inizia quando sono passati </w:t>
+            </w:r>
+            <w:r>
+              <w:rPr>
+                <w:sz w:val="24"/>
+                <w:szCs w:val="24"/>
+              </w:rPr>
+              <w:t>90</w:t>
+            </w:r>
+            <w:r>
+              <w:rPr>
+                <w:sz w:val="24"/>
+                <w:szCs w:val="24"/>
+              </w:rPr>
+              <w:t xml:space="preserve"> giorni dalla registrazione del prodotto.</w:t>
+            </w:r>
+          </w:p>
+          <w:p>
+            <w:pPr>
+              <w:pStyle w:val="Nessunaspaziatura"/>
+              <w:rPr>
+                <w:sz w:val="24"/>
+                <w:szCs w:val="24"/>
+              </w:rPr>
+            </w:pPr>
+            <w:r>
+              <w:rPr>
+                <w:sz w:val="24"/>
+                <w:szCs w:val="24"/>
+              </w:rPr>
+              <w:t xml:space="preserve">2.Il prodotto viene scontato del 40% rispetto al prezzo iniziale </w:t>
+            </w:r>
+          </w:p>
+          <w:p>
+            <w:pPr>
+              <w:pStyle w:val="Nessunaspaziatura"/>
+              <w:rPr>
+                <w:color w:val="767171" w:themeColor="background2" w:themeShade="80"/>
+                <w:sz w:val="24"/>
+                <w:szCs w:val="24"/>
+              </w:rPr>
+            </w:pPr>
+            <w:r>
+              <w:rPr>
+                <w:color w:val="767171" w:themeColor="background2" w:themeShade="80"/>
+                <w:sz w:val="24"/>
+                <w:szCs w:val="24"/>
+              </w:rPr>
+              <w:t>Sequenza eventi Segmento 3:</w:t>
+            </w:r>
+          </w:p>
+          <w:p>
+            <w:pPr>
+              <w:pStyle w:val="Nessunaspaziatura"/>
+              <w:rPr>
+                <w:sz w:val="24"/>
+                <w:szCs w:val="24"/>
+              </w:rPr>
+            </w:pPr>
+            <w:r>
+              <w:rPr>
+                <w:sz w:val="24"/>
+                <w:szCs w:val="24"/>
+              </w:rPr>
+              <w:t xml:space="preserve">1.Il caso d’uso inizia quando sono passati </w:t>
+            </w:r>
+            <w:r>
+              <w:rPr>
+                <w:sz w:val="24"/>
+                <w:szCs w:val="24"/>
+              </w:rPr>
+              <w:t>120</w:t>
+            </w:r>
+            <w:r>
+              <w:rPr>
+                <w:sz w:val="24"/>
+                <w:szCs w:val="24"/>
+              </w:rPr>
+              <w:t xml:space="preserve"> giorni dalla registrazione del prodotto</w:t>
+            </w:r>
+          </w:p>
+          <w:p>
+            <w:pPr>
+              <w:pStyle w:val="Nessunaspaziatura"/>
+              <w:rPr>
+                <w:sz w:val="24"/>
+                <w:szCs w:val="24"/>
+              </w:rPr>
+            </w:pPr>
+            <w:r>
+              <w:rPr>
+                <w:sz w:val="24"/>
+                <w:szCs w:val="24"/>
+              </w:rPr>
+              <w:t xml:space="preserve">2.Il prodotto viene scontato del 50% rispetto al prezzo iniziale </w:t>
+            </w:r>
+          </w:p>
+          <w:p>
+            <w:pPr>
+              <w:pStyle w:val="Nessunaspaziatura"/>
+              <w:rPr>
+                <w:color w:val="767171" w:themeColor="background2" w:themeShade="80"/>
+                <w:sz w:val="24"/>
+                <w:szCs w:val="24"/>
+              </w:rPr>
+            </w:pPr>
+          </w:p>
+          <w:p>
+            <w:pPr>
+              <w:pStyle w:val="Nessunaspaziatura"/>
+              <w:rPr>
+                <w:color w:val="767171" w:themeColor="background2" w:themeShade="80"/>
+                <w:sz w:val="24"/>
+                <w:szCs w:val="24"/>
+              </w:rPr>
+            </w:pPr>
+          </w:p>
+        </w:tc>
+      </w:tr>
+      <w:tr>
+        <w:trPr>
+          <w:trHeight w:val="502"/>
+        </w:trPr>
+        <w:tc>
+          <w:tcPr>
+            <w:tcW w:w="6948" w:type="dxa"/>
+          </w:tcPr>
+          <w:p>
+            <w:pPr>
+              <w:pStyle w:val="Nessunaspaziatura"/>
+              <w:rPr>
+                <w:color w:val="767171" w:themeColor="background2" w:themeShade="80"/>
+                <w:sz w:val="24"/>
+                <w:szCs w:val="24"/>
+              </w:rPr>
+            </w:pPr>
+            <w:proofErr w:type="spellStart"/>
+            <w:r>
+              <w:rPr>
+                <w:color w:val="767171" w:themeColor="background2" w:themeShade="80"/>
+                <w:sz w:val="24"/>
+                <w:szCs w:val="24"/>
+              </w:rPr>
               <w:lastRenderedPageBreak/>
-              <w:t>ID:</w:t>
-            </w:r>
-            <w:r>
-              <w:rPr>
-                <w:sz w:val="24"/>
-                <w:szCs w:val="24"/>
-              </w:rPr>
-              <w:t>13</w:t>
-            </w:r>
-          </w:p>
-        </w:tc>
-      </w:tr>
-      <w:tr>
-        <w:trPr>
-          <w:trHeight w:val="523"/>
-        </w:trPr>
-        <w:tc>
-          <w:tcPr>
-            <w:tcW w:w="6948" w:type="dxa"/>
-          </w:tcPr>
-          <w:p>
-            <w:pPr>
-              <w:pStyle w:val="Nessunaspaziatura"/>
-              <w:rPr>
-                <w:color w:val="767171" w:themeColor="background2" w:themeShade="80"/>
-                <w:sz w:val="24"/>
-                <w:szCs w:val="24"/>
-              </w:rPr>
-            </w:pPr>
-            <w:r>
-              <w:rPr>
-                <w:color w:val="767171" w:themeColor="background2" w:themeShade="80"/>
-                <w:sz w:val="24"/>
-                <w:szCs w:val="24"/>
-              </w:rPr>
-              <w:t>Descrizione:</w:t>
-            </w:r>
-            <w:r>
-              <w:rPr>
-                <w:color w:val="767171" w:themeColor="background2" w:themeShade="80"/>
-                <w:sz w:val="24"/>
-                <w:szCs w:val="24"/>
-              </w:rPr>
-              <w:t xml:space="preserve"> </w:t>
-            </w:r>
-            <w:r>
-              <w:rPr>
-                <w:sz w:val="24"/>
-                <w:szCs w:val="24"/>
-              </w:rPr>
-              <w:t>Il sistema sconta il prodotto</w:t>
-            </w:r>
-          </w:p>
-          <w:p>
-            <w:pPr>
-              <w:pStyle w:val="Nessunaspaziatura"/>
-              <w:rPr>
-                <w:color w:val="767171" w:themeColor="background2" w:themeShade="80"/>
-                <w:sz w:val="24"/>
-                <w:szCs w:val="24"/>
-              </w:rPr>
-            </w:pPr>
-          </w:p>
-        </w:tc>
-      </w:tr>
-      <w:tr>
-        <w:trPr>
-          <w:trHeight w:val="502"/>
-        </w:trPr>
-        <w:tc>
-          <w:tcPr>
-            <w:tcW w:w="6948" w:type="dxa"/>
-          </w:tcPr>
-          <w:p>
-            <w:pPr>
-              <w:pStyle w:val="Nessunaspaziatura"/>
-              <w:rPr>
-                <w:color w:val="767171" w:themeColor="background2" w:themeShade="80"/>
-                <w:sz w:val="24"/>
-                <w:szCs w:val="24"/>
-              </w:rPr>
-            </w:pPr>
-            <w:r>
-              <w:rPr>
-                <w:color w:val="767171" w:themeColor="background2" w:themeShade="80"/>
-                <w:sz w:val="24"/>
-                <w:szCs w:val="24"/>
-              </w:rPr>
-              <w:t>Attori primari:</w:t>
-            </w:r>
-            <w:r>
-              <w:rPr>
-                <w:color w:val="767171" w:themeColor="background2" w:themeShade="80"/>
-                <w:sz w:val="24"/>
-                <w:szCs w:val="24"/>
-              </w:rPr>
-              <w:t xml:space="preserve"> </w:t>
-            </w:r>
-            <w:r>
-              <w:rPr>
-                <w:sz w:val="24"/>
-                <w:szCs w:val="24"/>
-              </w:rPr>
-              <w:t>Tempo</w:t>
-            </w:r>
-          </w:p>
-          <w:p>
-            <w:pPr>
-              <w:pStyle w:val="Nessunaspaziatura"/>
-              <w:rPr>
-                <w:color w:val="767171" w:themeColor="background2" w:themeShade="80"/>
-                <w:sz w:val="24"/>
-                <w:szCs w:val="24"/>
-              </w:rPr>
-            </w:pPr>
-          </w:p>
-        </w:tc>
-      </w:tr>
-      <w:tr>
-        <w:trPr>
-          <w:trHeight w:val="502"/>
-        </w:trPr>
-        <w:tc>
-          <w:tcPr>
-            <w:tcW w:w="6948" w:type="dxa"/>
-          </w:tcPr>
-          <w:p>
-            <w:pPr>
-              <w:pStyle w:val="Nessunaspaziatura"/>
-              <w:rPr>
-                <w:sz w:val="24"/>
-                <w:szCs w:val="24"/>
-              </w:rPr>
-            </w:pPr>
-            <w:r>
-              <w:rPr>
-                <w:color w:val="767171" w:themeColor="background2" w:themeShade="80"/>
-                <w:sz w:val="24"/>
-                <w:szCs w:val="24"/>
-              </w:rPr>
-              <w:t>Attori secondari:</w:t>
-            </w:r>
-            <w:r>
-              <w:rPr>
-                <w:color w:val="767171" w:themeColor="background2" w:themeShade="80"/>
-                <w:sz w:val="24"/>
-                <w:szCs w:val="24"/>
-              </w:rPr>
-              <w:t xml:space="preserve"> </w:t>
-            </w:r>
-            <w:r>
-              <w:rPr>
-                <w:sz w:val="24"/>
-                <w:szCs w:val="24"/>
-              </w:rPr>
-              <w:t>Nessuno</w:t>
-            </w:r>
-          </w:p>
-          <w:p>
-            <w:pPr>
-              <w:pStyle w:val="Nessunaspaziatura"/>
-              <w:rPr>
-                <w:color w:val="767171" w:themeColor="background2" w:themeShade="80"/>
-                <w:sz w:val="24"/>
-                <w:szCs w:val="24"/>
-              </w:rPr>
-            </w:pPr>
-          </w:p>
-        </w:tc>
-      </w:tr>
-      <w:tr>
-        <w:trPr>
-          <w:trHeight w:val="502"/>
-        </w:trPr>
-        <w:tc>
-          <w:tcPr>
-            <w:tcW w:w="6948" w:type="dxa"/>
-          </w:tcPr>
-          <w:p>
-            <w:pPr>
-              <w:pStyle w:val="Nessunaspaziatura"/>
-              <w:rPr>
-                <w:sz w:val="24"/>
-                <w:szCs w:val="24"/>
-              </w:rPr>
-            </w:pPr>
-            <w:r>
-              <w:rPr>
-                <w:color w:val="767171" w:themeColor="background2" w:themeShade="80"/>
-                <w:sz w:val="24"/>
-                <w:szCs w:val="24"/>
-              </w:rPr>
-              <w:t>Precondizioni</w:t>
-            </w:r>
-            <w:r>
-              <w:rPr>
-                <w:color w:val="767171" w:themeColor="background2" w:themeShade="80"/>
-                <w:sz w:val="24"/>
-                <w:szCs w:val="24"/>
-              </w:rPr>
-              <w:t xml:space="preserve"> Segmento 1</w:t>
-            </w:r>
-            <w:r>
-              <w:rPr>
-                <w:color w:val="767171" w:themeColor="background2" w:themeShade="80"/>
-                <w:sz w:val="24"/>
-                <w:szCs w:val="24"/>
-              </w:rPr>
-              <w:t>:</w:t>
-            </w:r>
-            <w:r>
-              <w:rPr>
-                <w:color w:val="767171" w:themeColor="background2" w:themeShade="80"/>
-                <w:sz w:val="24"/>
-                <w:szCs w:val="24"/>
-              </w:rPr>
-              <w:t xml:space="preserve"> </w:t>
-            </w:r>
-            <w:r>
-              <w:rPr>
-                <w:sz w:val="24"/>
-                <w:szCs w:val="24"/>
-              </w:rPr>
-              <w:t xml:space="preserve">Sono passati </w:t>
-            </w:r>
-            <w:r>
-              <w:rPr>
-                <w:sz w:val="24"/>
-                <w:szCs w:val="24"/>
-              </w:rPr>
-              <w:t>60</w:t>
-            </w:r>
-            <w:r>
-              <w:rPr>
-                <w:sz w:val="24"/>
-                <w:szCs w:val="24"/>
-              </w:rPr>
-              <w:t xml:space="preserve"> giorni dalla registrazione del prodotto</w:t>
-            </w:r>
-          </w:p>
-          <w:p>
-            <w:pPr>
-              <w:pStyle w:val="Nessunaspaziatura"/>
-              <w:rPr>
-                <w:sz w:val="24"/>
-                <w:szCs w:val="24"/>
-              </w:rPr>
-            </w:pPr>
-            <w:r>
-              <w:rPr>
-                <w:color w:val="767171" w:themeColor="background2" w:themeShade="80"/>
-                <w:sz w:val="24"/>
-                <w:szCs w:val="24"/>
-              </w:rPr>
-              <w:t xml:space="preserve">Precondizioni Segmento 2: </w:t>
-            </w:r>
-            <w:r>
-              <w:rPr>
-                <w:sz w:val="24"/>
-                <w:szCs w:val="24"/>
-              </w:rPr>
-              <w:t xml:space="preserve">Sono passati </w:t>
-            </w:r>
-            <w:r>
-              <w:rPr>
-                <w:sz w:val="24"/>
-                <w:szCs w:val="24"/>
-              </w:rPr>
-              <w:t>90</w:t>
-            </w:r>
-            <w:r>
-              <w:rPr>
-                <w:sz w:val="24"/>
-                <w:szCs w:val="24"/>
-              </w:rPr>
-              <w:t xml:space="preserve"> giorni dalla registrazione del prodotto</w:t>
-            </w:r>
-          </w:p>
-          <w:p>
-            <w:pPr>
-              <w:pStyle w:val="Nessunaspaziatura"/>
-              <w:rPr>
-                <w:sz w:val="24"/>
-                <w:szCs w:val="24"/>
-              </w:rPr>
-            </w:pPr>
-            <w:r>
-              <w:rPr>
-                <w:color w:val="767171" w:themeColor="background2" w:themeShade="80"/>
-                <w:sz w:val="24"/>
-                <w:szCs w:val="24"/>
-              </w:rPr>
-              <w:t xml:space="preserve">Precondizioni Segmento 3: </w:t>
-            </w:r>
-            <w:r>
-              <w:rPr>
-                <w:sz w:val="24"/>
-                <w:szCs w:val="24"/>
-              </w:rPr>
-              <w:t xml:space="preserve">Sono passati </w:t>
-            </w:r>
-            <w:r>
-              <w:rPr>
-                <w:sz w:val="24"/>
-                <w:szCs w:val="24"/>
-              </w:rPr>
-              <w:t>120</w:t>
-            </w:r>
-            <w:r>
-              <w:rPr>
-                <w:sz w:val="24"/>
-                <w:szCs w:val="24"/>
-              </w:rPr>
-              <w:t xml:space="preserve"> giorni dalla registrazione del prodotto</w:t>
-            </w:r>
-          </w:p>
-          <w:p>
-            <w:pPr>
-              <w:pStyle w:val="Nessunaspaziatura"/>
-              <w:rPr>
-                <w:color w:val="767171" w:themeColor="background2" w:themeShade="80"/>
-                <w:sz w:val="24"/>
-                <w:szCs w:val="24"/>
-              </w:rPr>
-            </w:pPr>
-          </w:p>
-        </w:tc>
-      </w:tr>
-      <w:tr>
-        <w:trPr>
-          <w:trHeight w:val="502"/>
-        </w:trPr>
-        <w:tc>
-          <w:tcPr>
-            <w:tcW w:w="6948" w:type="dxa"/>
-          </w:tcPr>
-          <w:p>
-            <w:pPr>
-              <w:pStyle w:val="Nessunaspaziatura"/>
-              <w:rPr>
-                <w:color w:val="767171" w:themeColor="background2" w:themeShade="80"/>
-                <w:sz w:val="24"/>
-                <w:szCs w:val="24"/>
-              </w:rPr>
-            </w:pPr>
-            <w:r>
-              <w:rPr>
-                <w:color w:val="767171" w:themeColor="background2" w:themeShade="80"/>
-                <w:sz w:val="24"/>
-                <w:szCs w:val="24"/>
-              </w:rPr>
-              <w:t xml:space="preserve">Sequenza eventi </w:t>
-            </w:r>
-            <w:r>
-              <w:rPr>
-                <w:color w:val="767171" w:themeColor="background2" w:themeShade="80"/>
-                <w:sz w:val="24"/>
-                <w:szCs w:val="24"/>
-              </w:rPr>
-              <w:t>Segmento 1</w:t>
-            </w:r>
-            <w:r>
-              <w:rPr>
-                <w:color w:val="767171" w:themeColor="background2" w:themeShade="80"/>
-                <w:sz w:val="24"/>
-                <w:szCs w:val="24"/>
-              </w:rPr>
-              <w:t>:</w:t>
-            </w:r>
-            <w:r>
-              <w:rPr>
-                <w:color w:val="767171" w:themeColor="background2" w:themeShade="80"/>
-                <w:sz w:val="24"/>
-                <w:szCs w:val="24"/>
-              </w:rPr>
-              <w:t xml:space="preserve"> </w:t>
-            </w:r>
-          </w:p>
-          <w:p>
-            <w:pPr>
-              <w:pStyle w:val="Nessunaspaziatura"/>
-              <w:rPr>
-                <w:sz w:val="24"/>
-                <w:szCs w:val="24"/>
-              </w:rPr>
-            </w:pPr>
-            <w:r>
-              <w:rPr>
-                <w:sz w:val="24"/>
-                <w:szCs w:val="24"/>
-              </w:rPr>
-              <w:t xml:space="preserve">1.Il caso d’uso inizia quando sono passati </w:t>
-            </w:r>
-            <w:r>
-              <w:rPr>
-                <w:sz w:val="24"/>
-                <w:szCs w:val="24"/>
-              </w:rPr>
-              <w:t>60</w:t>
-            </w:r>
-            <w:r>
-              <w:rPr>
-                <w:sz w:val="24"/>
-                <w:szCs w:val="24"/>
-              </w:rPr>
-              <w:t xml:space="preserve"> giorni dalla registrazione del prodotto.</w:t>
-            </w:r>
-          </w:p>
-          <w:p>
-            <w:pPr>
-              <w:pStyle w:val="Nessunaspaziatura"/>
-              <w:rPr>
-                <w:sz w:val="24"/>
-                <w:szCs w:val="24"/>
-              </w:rPr>
-            </w:pPr>
-            <w:r>
-              <w:rPr>
-                <w:sz w:val="24"/>
-                <w:szCs w:val="24"/>
-              </w:rPr>
-              <w:t xml:space="preserve">2.Il prodotto viene scontato del 30% rispetto al prezzo iniziale  </w:t>
-            </w:r>
-          </w:p>
-          <w:p>
-            <w:pPr>
-              <w:pStyle w:val="Nessunaspaziatura"/>
-              <w:rPr>
-                <w:color w:val="767171" w:themeColor="background2" w:themeShade="80"/>
-                <w:sz w:val="24"/>
-                <w:szCs w:val="24"/>
-              </w:rPr>
-            </w:pPr>
-            <w:r>
-              <w:rPr>
-                <w:color w:val="767171" w:themeColor="background2" w:themeShade="80"/>
-                <w:sz w:val="24"/>
-                <w:szCs w:val="24"/>
-              </w:rPr>
-              <w:t>Sequenza eventi Segmento 2:</w:t>
-            </w:r>
-          </w:p>
-          <w:p>
-            <w:pPr>
-              <w:pStyle w:val="Nessunaspaziatura"/>
-              <w:rPr>
-                <w:sz w:val="24"/>
-                <w:szCs w:val="24"/>
-              </w:rPr>
-            </w:pPr>
-            <w:r>
-              <w:rPr>
-                <w:sz w:val="24"/>
-                <w:szCs w:val="24"/>
-              </w:rPr>
-              <w:t xml:space="preserve">1.Il caso d’uso inizia quando sono passati </w:t>
-            </w:r>
-            <w:r>
-              <w:rPr>
-                <w:sz w:val="24"/>
-                <w:szCs w:val="24"/>
-              </w:rPr>
-              <w:t>90</w:t>
-            </w:r>
-            <w:r>
-              <w:rPr>
-                <w:sz w:val="24"/>
-                <w:szCs w:val="24"/>
-              </w:rPr>
-              <w:t xml:space="preserve"> giorni dalla registrazione del prodotto.</w:t>
-            </w:r>
-          </w:p>
-          <w:p>
-            <w:pPr>
-              <w:pStyle w:val="Nessunaspaziatura"/>
-              <w:rPr>
-                <w:sz w:val="24"/>
-                <w:szCs w:val="24"/>
-              </w:rPr>
-            </w:pPr>
-            <w:r>
-              <w:rPr>
-                <w:sz w:val="24"/>
-                <w:szCs w:val="24"/>
-              </w:rPr>
-              <w:t xml:space="preserve">2.Il prodotto viene scontato del 40% rispetto al prezzo iniziale </w:t>
-            </w:r>
-          </w:p>
-          <w:p>
-            <w:pPr>
-              <w:pStyle w:val="Nessunaspaziatura"/>
-              <w:rPr>
-                <w:color w:val="767171" w:themeColor="background2" w:themeShade="80"/>
-                <w:sz w:val="24"/>
-                <w:szCs w:val="24"/>
-              </w:rPr>
-            </w:pPr>
-            <w:r>
-              <w:rPr>
-                <w:color w:val="767171" w:themeColor="background2" w:themeShade="80"/>
-                <w:sz w:val="24"/>
-                <w:szCs w:val="24"/>
-              </w:rPr>
-              <w:t>Sequenza eventi Segmento 3:</w:t>
-            </w:r>
-          </w:p>
-          <w:p>
-            <w:pPr>
-              <w:pStyle w:val="Nessunaspaziatura"/>
-              <w:rPr>
-                <w:sz w:val="24"/>
-                <w:szCs w:val="24"/>
-              </w:rPr>
-            </w:pPr>
-            <w:r>
-              <w:rPr>
-                <w:sz w:val="24"/>
-                <w:szCs w:val="24"/>
-              </w:rPr>
-              <w:t xml:space="preserve">1.Il caso d’uso inizia quando sono passati </w:t>
-            </w:r>
-            <w:r>
-              <w:rPr>
-                <w:sz w:val="24"/>
-                <w:szCs w:val="24"/>
-              </w:rPr>
-              <w:t>120</w:t>
-            </w:r>
-            <w:r>
-              <w:rPr>
-                <w:sz w:val="24"/>
-                <w:szCs w:val="24"/>
-              </w:rPr>
-              <w:t xml:space="preserve"> giorni dalla registrazione del prodotto</w:t>
-            </w:r>
-          </w:p>
-          <w:p>
-            <w:pPr>
-              <w:pStyle w:val="Nessunaspaziatura"/>
-              <w:rPr>
-                <w:sz w:val="24"/>
-                <w:szCs w:val="24"/>
-              </w:rPr>
-            </w:pPr>
-            <w:r>
-              <w:rPr>
-                <w:sz w:val="24"/>
-                <w:szCs w:val="24"/>
-              </w:rPr>
-              <w:t xml:space="preserve">2.Il prodotto viene scontato del 50% rispetto al prezzo iniziale </w:t>
-            </w:r>
-          </w:p>
-          <w:p>
-            <w:pPr>
-              <w:pStyle w:val="Nessunaspaziatura"/>
-              <w:rPr>
-                <w:color w:val="767171" w:themeColor="background2" w:themeShade="80"/>
-                <w:sz w:val="24"/>
-                <w:szCs w:val="24"/>
-              </w:rPr>
-            </w:pPr>
-          </w:p>
-          <w:p>
-            <w:pPr>
-              <w:pStyle w:val="Nessunaspaziatura"/>
-              <w:rPr>
-                <w:color w:val="767171" w:themeColor="background2" w:themeShade="80"/>
-                <w:sz w:val="24"/>
-                <w:szCs w:val="24"/>
-              </w:rPr>
-            </w:pPr>
-          </w:p>
-        </w:tc>
-      </w:tr>
-      <w:tr>
-        <w:trPr>
-          <w:trHeight w:val="502"/>
-        </w:trPr>
-        <w:tc>
-          <w:tcPr>
-            <w:tcW w:w="6948" w:type="dxa"/>
-          </w:tcPr>
-          <w:p>
-            <w:pPr>
-              <w:pStyle w:val="Nessunaspaziatura"/>
-              <w:rPr>
-                <w:color w:val="767171" w:themeColor="background2" w:themeShade="80"/>
-                <w:sz w:val="24"/>
-                <w:szCs w:val="24"/>
-              </w:rPr>
-            </w:pPr>
-            <w:proofErr w:type="spellStart"/>
-            <w:r>
-              <w:rPr>
-                <w:color w:val="767171" w:themeColor="background2" w:themeShade="80"/>
-                <w:sz w:val="24"/>
-                <w:szCs w:val="24"/>
-              </w:rPr>
               <w:t>Postcondizioni</w:t>
             </w:r>
             <w:proofErr w:type="spellEnd"/>
@@ -11856,7 +11895,6 @@
                 <w:sz w:val="24"/>
                 <w:szCs w:val="24"/>
               </w:rPr>
-              <w:lastRenderedPageBreak/>
               <w:t>Sequenza eventi principali:</w:t>
             </w:r>
           </w:p>
@@ -12431,6 +12469,7 @@
                 <w:sz w:val="24"/>
                 <w:szCs w:val="24"/>
               </w:rPr>
+              <w:lastRenderedPageBreak/>
               <w:t xml:space="preserve">2.Il sistema preleva dati riguardanti i prodotti </w:t>
             </w:r>
           </w:p>
@@ -12552,6 +12591,7 @@
                 <w:sz w:val="24"/>
                 <w:szCs w:val="24"/>
               </w:rPr>
+              <w:lastRenderedPageBreak/>
               <w:t>Postcondizioni</w:t>
             </w:r>
             <w:proofErr w:type="spellEnd"/>
@@ -13332,6 +13372,7 @@
                 <w:sz w:val="24"/>
                 <w:szCs w:val="24"/>
               </w:rPr>
+              <w:lastRenderedPageBreak/>
               <w:t>4.Il nome utente e la password non esistono o non combaciano</w:t>
             </w:r>
           </w:p>
@@ -13446,6 +13487,7 @@
       </w:pPr>
     </w:p>
     <w:sectPr>
+      <w:headerReference w:type="default" r:id="rId7"/>
       <w:pgSz w:w="11906" w:h="16838"/>
       <w:pgMar w:top="1417" w:right="1134" w:bottom="1134" w:left="1134" w:header="708" w:footer="708" w:gutter="0"/>
       <w:cols w:space="708"/>
@@ -13453,6 +13495,76 @@
     </w:sectPr>
   </w:body>
 </w:document>
+</file>
+
+<file path=word/endnotes.xml><?xml version="1.0" encoding="utf-8"?>
+<w:endnotes xmlns:wpc="http://schemas.microsoft.com/office/word/2010/wordprocessingCanvas" xmlns:cx="http://schemas.microsoft.com/office/drawing/2014/chartex" xmlns:cx1="http://schemas.microsoft.com/office/drawing/2015/9/8/chartex" xmlns:cx2="http://schemas.microsoft.com/office/drawing/2015/10/21/chartex" xmlns:cx3="http://schemas.microsoft.com/office/drawing/2016/5/9/chartex" xmlns:cx4="http://schemas.microsoft.com/office/drawing/2016/5/10/chartex" xmlns:cx5="http://schemas.microsoft.com/office/drawing/2016/5/11/chartex" xmlns:cx6="http://schemas.microsoft.com/office/drawing/2016/5/12/chartex" xmlns:cx7="http://schemas.microsoft.com/office/drawing/2016/5/13/chartex" xmlns:cx8="http://schemas.microsoft.com/office/drawing/2016/5/14/chartex" xmlns:mc="http://schemas.openxmlformats.org/markup-compatibility/2006" xmlns:aink="http://schemas.microsoft.com/office/drawing/2016/ink" xmlns:am3d="http://schemas.microsoft.com/office/drawing/2017/model3d" xmlns:o="urn:schemas-microsoft-com:office:office" xmlns:oel="http://schemas.microsoft.com/office/2019/extlst" xmlns:r="http://schemas.openxmlformats.org/officeDocument/2006/relationships" xmlns:m="http://schemas.openxmlformats.org/officeDocument/2006/math" xmlns:v="urn:schemas-microsoft-com:vml" xmlns:wp14="http://schemas.microsoft.com/office/word/2010/wordprocessingDrawing" xmlns:wp="http://schemas.openxmlformats.org/drawingml/2006/wordprocessingDrawing" xmlns:w10="urn:schemas-microsoft-com:office:word" xmlns:w="http://schemas.openxmlformats.org/wordprocessingml/2006/main" xmlns:w14="http://schemas.microsoft.com/office/word/2010/wordml" xmlns:w15="http://schemas.microsoft.com/office/word/2012/wordml" xmlns:w16cex="http://schemas.microsoft.com/office/word/2018/wordml/cex" xmlns:w16cid="http://schemas.microsoft.com/office/word/2016/wordml/cid" xmlns:w16="http://schemas.microsoft.com/office/word/2018/wordml" xmlns:w16sdtdh="http://schemas.microsoft.com/office/word/2020/wordml/sdtdatahash" xmlns:w16se="http://schemas.microsoft.com/office/word/2015/wordml/symex" xmlns:wpg="http://schemas.microsoft.com/office/word/2010/wordprocessingGroup" xmlns:wpi="http://schemas.microsoft.com/office/word/2010/wordprocessingInk" xmlns:wne="http://schemas.microsoft.com/office/word/2006/wordml" xmlns:wps="http://schemas.microsoft.com/office/word/2010/wordprocessingShape" mc:Ignorable="w14 w15 w16se w16cid w16 w16cex w16sdtdh wp14">
+  <w:endnote w:type="separator" w:id="-1">
+    <w:p>
+      <w:pPr>
+        <w:spacing w:after="0" w:line="240" w:lineRule="auto"/>
+      </w:pPr>
+      <w:r>
+        <w:separator/>
+      </w:r>
+    </w:p>
+  </w:endnote>
+  <w:endnote w:type="continuationSeparator" w:id="0">
+    <w:p>
+      <w:pPr>
+        <w:spacing w:after="0" w:line="240" w:lineRule="auto"/>
+      </w:pPr>
+      <w:r>
+        <w:continuationSeparator/>
+      </w:r>
+    </w:p>
+  </w:endnote>
+</w:endnotes>
+</file>
+
+<file path=word/footnotes.xml><?xml version="1.0" encoding="utf-8"?>
+<w:footnotes xmlns:wpc="http://schemas.microsoft.com/office/word/2010/wordprocessingCanvas" xmlns:cx="http://schemas.microsoft.com/office/drawing/2014/chartex" xmlns:cx1="http://schemas.microsoft.com/office/drawing/2015/9/8/chartex" xmlns:cx2="http://schemas.microsoft.com/office/drawing/2015/10/21/chartex" xmlns:cx3="http://schemas.microsoft.com/office/drawing/2016/5/9/chartex" xmlns:cx4="http://schemas.microsoft.com/office/drawing/2016/5/10/chartex" xmlns:cx5="http://schemas.microsoft.com/office/drawing/2016/5/11/chartex" xmlns:cx6="http://schemas.microsoft.com/office/drawing/2016/5/12/chartex" xmlns:cx7="http://schemas.microsoft.com/office/drawing/2016/5/13/chartex" xmlns:cx8="http://schemas.microsoft.com/office/drawing/2016/5/14/chartex" xmlns:mc="http://schemas.openxmlformats.org/markup-compatibility/2006" xmlns:aink="http://schemas.microsoft.com/office/drawing/2016/ink" xmlns:am3d="http://schemas.microsoft.com/office/drawing/2017/model3d" xmlns:o="urn:schemas-microsoft-com:office:office" xmlns:oel="http://schemas.microsoft.com/office/2019/extlst" xmlns:r="http://schemas.openxmlformats.org/officeDocument/2006/relationships" xmlns:m="http://schemas.openxmlformats.org/officeDocument/2006/math" xmlns:v="urn:schemas-microsoft-com:vml" xmlns:wp14="http://schemas.microsoft.com/office/word/2010/wordprocessingDrawing" xmlns:wp="http://schemas.openxmlformats.org/drawingml/2006/wordprocessingDrawing" xmlns:w10="urn:schemas-microsoft-com:office:word" xmlns:w="http://schemas.openxmlformats.org/wordprocessingml/2006/main" xmlns:w14="http://schemas.microsoft.com/office/word/2010/wordml" xmlns:w15="http://schemas.microsoft.com/office/word/2012/wordml" xmlns:w16cex="http://schemas.microsoft.com/office/word/2018/wordml/cex" xmlns:w16cid="http://schemas.microsoft.com/office/word/2016/wordml/cid" xmlns:w16="http://schemas.microsoft.com/office/word/2018/wordml" xmlns:w16sdtdh="http://schemas.microsoft.com/office/word/2020/wordml/sdtdatahash" xmlns:w16se="http://schemas.microsoft.com/office/word/2015/wordml/symex" xmlns:wpg="http://schemas.microsoft.com/office/word/2010/wordprocessingGroup" xmlns:wpi="http://schemas.microsoft.com/office/word/2010/wordprocessingInk" xmlns:wne="http://schemas.microsoft.com/office/word/2006/wordml" xmlns:wps="http://schemas.microsoft.com/office/word/2010/wordprocessingShape" mc:Ignorable="w14 w15 w16se w16cid w16 w16cex w16sdtdh wp14">
+  <w:footnote w:type="separator" w:id="-1">
+    <w:p>
+      <w:pPr>
+        <w:spacing w:after="0" w:line="240" w:lineRule="auto"/>
+      </w:pPr>
+      <w:r>
+        <w:separator/>
+      </w:r>
+    </w:p>
+  </w:footnote>
+  <w:footnote w:type="continuationSeparator" w:id="0">
+    <w:p>
+      <w:pPr>
+        <w:spacing w:after="0" w:line="240" w:lineRule="auto"/>
+      </w:pPr>
+      <w:r>
+        <w:continuationSeparator/>
+      </w:r>
+    </w:p>
+  </w:footnote>
+</w:footnotes>
+</file>
+
+<file path=word/header1.xml><?xml version="1.0" encoding="utf-8"?>
+<w:hdr xmlns:wpc="http://schemas.microsoft.com/office/word/2010/wordprocessingCanvas" xmlns:cx="http://schemas.microsoft.com/office/drawing/2014/chartex" xmlns:cx1="http://schemas.microsoft.com/office/drawing/2015/9/8/chartex" xmlns:cx2="http://schemas.microsoft.com/office/drawing/2015/10/21/chartex" xmlns:cx3="http://schemas.microsoft.com/office/drawing/2016/5/9/chartex" xmlns:cx4="http://schemas.microsoft.com/office/drawing/2016/5/10/chartex" xmlns:cx5="http://schemas.microsoft.com/office/drawing/2016/5/11/chartex" xmlns:cx6="http://schemas.microsoft.com/office/drawing/2016/5/12/chartex" xmlns:cx7="http://schemas.microsoft.com/office/drawing/2016/5/13/chartex" xmlns:cx8="http://schemas.microsoft.com/office/drawing/2016/5/14/chartex" xmlns:mc="http://schemas.openxmlformats.org/markup-compatibility/2006" xmlns:aink="http://schemas.microsoft.com/office/drawing/2016/ink" xmlns:am3d="http://schemas.microsoft.com/office/drawing/2017/model3d" xmlns:o="urn:schemas-microsoft-com:office:office" xmlns:oel="http://schemas.microsoft.com/office/2019/extlst" xmlns:r="http://schemas.openxmlformats.org/officeDocument/2006/relationships" xmlns:m="http://schemas.openxmlformats.org/officeDocument/2006/math" xmlns:v="urn:schemas-microsoft-com:vml" xmlns:wp14="http://schemas.microsoft.com/office/word/2010/wordprocessingDrawing" xmlns:wp="http://schemas.openxmlformats.org/drawingml/2006/wordprocessingDrawing" xmlns:w10="urn:schemas-microsoft-com:office:word" xmlns:w="http://schemas.openxmlformats.org/wordprocessingml/2006/main" xmlns:w14="http://schemas.microsoft.com/office/word/2010/wordml" xmlns:w15="http://schemas.microsoft.com/office/word/2012/wordml" xmlns:w16cex="http://schemas.microsoft.com/office/word/2018/wordml/cex" xmlns:w16cid="http://schemas.microsoft.com/office/word/2016/wordml/cid" xmlns:w16="http://schemas.microsoft.com/office/word/2018/wordml" xmlns:w16sdtdh="http://schemas.microsoft.com/office/word/2020/wordml/sdtdatahash" xmlns:w16se="http://schemas.microsoft.com/office/word/2015/wordml/symex" xmlns:wpg="http://schemas.microsoft.com/office/word/2010/wordprocessingGroup" xmlns:wpi="http://schemas.microsoft.com/office/word/2010/wordprocessingInk" xmlns:wne="http://schemas.microsoft.com/office/word/2006/wordml" xmlns:wps="http://schemas.microsoft.com/office/word/2010/wordprocessingShape" mc:Ignorable="w14 w15 w16se w16cid w16 w16cex w16sdtdh wp14">
+  <w:p>
+    <w:pPr>
+      <w:pStyle w:val="Intestazione"/>
+    </w:pPr>
+  </w:p>
+  <w:p>
+    <w:pPr>
+      <w:pStyle w:val="Intestazione"/>
+    </w:pPr>
+  </w:p>
+  <w:p>
+    <w:pPr>
+      <w:pStyle w:val="Intestazione"/>
+    </w:pPr>
+  </w:p>
+</w:hdr>
 </file>
 
 <file path=word/styles.xml><?xml version="1.0" encoding="utf-8"?>
@@ -13979,6 +14091,50 @@
       </w:tblBorders>
     </w:tblPr>
   </w:style>
+  <w:style w:type="paragraph" w:styleId="Intestazione">
+    <w:name w:val="header"/>
+    <w:basedOn w:val="Normale"/>
+    <w:link w:val="IntestazioneCarattere"/>
+    <w:uiPriority w:val="99"/>
+    <w:unhideWhenUsed/>
+    <w:rsid w:val="00235C46"/>
+    <w:pPr>
+      <w:tabs>
+        <w:tab w:val="center" w:pos="4819"/>
+        <w:tab w:val="right" w:pos="9638"/>
+      </w:tabs>
+      <w:spacing w:after="0" w:line="240" w:lineRule="auto"/>
+    </w:pPr>
+  </w:style>
+  <w:style w:type="character" w:customStyle="1" w:styleId="IntestazioneCarattere">
+    <w:name w:val="Intestazione Carattere"/>
+    <w:basedOn w:val="Carpredefinitoparagrafo"/>
+    <w:link w:val="Intestazione"/>
+    <w:uiPriority w:val="99"/>
+    <w:rsid w:val="00235C46"/>
+  </w:style>
+  <w:style w:type="paragraph" w:styleId="Pidipagina">
+    <w:name w:val="footer"/>
+    <w:basedOn w:val="Normale"/>
+    <w:link w:val="PidipaginaCarattere"/>
+    <w:uiPriority w:val="99"/>
+    <w:unhideWhenUsed/>
+    <w:rsid w:val="00235C46"/>
+    <w:pPr>
+      <w:tabs>
+        <w:tab w:val="center" w:pos="4819"/>
+        <w:tab w:val="right" w:pos="9638"/>
+      </w:tabs>
+      <w:spacing w:after="0" w:line="240" w:lineRule="auto"/>
+    </w:pPr>
+  </w:style>
+  <w:style w:type="character" w:customStyle="1" w:styleId="PidipaginaCarattere">
+    <w:name w:val="Piè di pagina Carattere"/>
+    <w:basedOn w:val="Carpredefinitoparagrafo"/>
+    <w:link w:val="Pidipagina"/>
+    <w:uiPriority w:val="99"/>
+    <w:rsid w:val="00235C46"/>
+  </w:style>
 </w:styles>
 </file>
 
@@ -14275,4 +14431,16 @@
     </a:ext>
   </a:extLst>
 </a:theme>
+</file>
+
+<file path=customXml/item1.xml><?xml version="1.0" encoding="utf-8"?>
+<b:Sources xmlns:b="http://schemas.openxmlformats.org/officeDocument/2006/bibliography" xmlns="http://schemas.openxmlformats.org/officeDocument/2006/bibliography" SelectedStyle="\APASixthEditionOfficeOnline.xsl" StyleName="APA" Version="6"/>
+</file>
+
+<file path=customXml/itemProps1.xml><?xml version="1.0" encoding="utf-8"?>
+<ds:datastoreItem xmlns:ds="http://schemas.openxmlformats.org/officeDocument/2006/customXml" ds:itemID="{4C0E4C89-5494-49DE-86BA-87483E81ABDA}">
+  <ds:schemaRefs>
+    <ds:schemaRef ds:uri="http://schemas.openxmlformats.org/officeDocument/2006/bibliography"/>
+  </ds:schemaRefs>
+</ds:datastoreItem>
 </file>
</xml_diff>

<commit_message>
rivisti i restanti casi d'uso
</commit_message>
<xml_diff>
--- a/Componenti Progetto/CASI D'USO.docx
+++ b/Componenti Progetto/CASI D'USO.docx
@@ -1658,14 +1658,6 @@
             <w:pPr>
               <w:pStyle w:val="Nessunaspaziatura"/>
             </w:pPr>
-            <w:r>
-              <w:t>Annulla</w:t>
-            </w:r>
-          </w:p>
-          <w:p>
-            <w:pPr>
-              <w:pStyle w:val="Nessunaspaziatura"/>
-            </w:pPr>
             <w:proofErr w:type="spellStart"/>
             <w:r>
               <w:t>DatiNonCorretti</w:t>
@@ -1780,10 +1772,7 @@
               <w:t xml:space="preserve">Breve descrizione: </w:t>
             </w:r>
             <w:r>
-              <w:t>il caso d’uso</w:t>
-            </w:r>
-            <w:r>
-              <w:t xml:space="preserve"> interrompe la sequenza di eventi principale </w:t>
+              <w:t xml:space="preserve">il caso d’uso interrompe la sequenza di eventi principale </w:t>
             </w:r>
           </w:p>
         </w:tc>
@@ -2320,15 +2309,15 @@
               <w:pStyle w:val="Nessunaspaziatura"/>
             </w:pPr>
             <w:r>
+              <w:t xml:space="preserve">    4.1 il sistema restituisce i dati del Cliente</w:t>
+            </w:r>
+          </w:p>
+          <w:p>
+            <w:pPr>
+              <w:pStyle w:val="Nessunaspaziatura"/>
+            </w:pPr>
+            <w:r>
               <w:lastRenderedPageBreak/>
-              <w:t xml:space="preserve">    4.1 il sistema restituisce i dati del Cliente</w:t>
-            </w:r>
-          </w:p>
-          <w:p>
-            <w:pPr>
-              <w:pStyle w:val="Nessunaspaziatura"/>
-            </w:pPr>
-            <w:r>
               <w:t xml:space="preserve">5. </w:t>
             </w:r>
             <w:r>
@@ -3071,18 +3060,26 @@
               </w:tabs>
               <w:jc w:val="center"/>
               <w:rPr>
-                <w:color w:val="FF0000"/>
-                <w:sz w:val="24"/>
-                <w:szCs w:val="24"/>
-              </w:rPr>
-            </w:pPr>
-            <w:r>
-              <w:rPr>
-                <w:color w:val="FF0000"/>
-                <w:sz w:val="24"/>
-                <w:szCs w:val="24"/>
-              </w:rPr>
-              <w:t>Caso d’uso: Notifica</w:t>
+                <w:color w:val="000000" w:themeColor="text1"/>
+                <w:sz w:val="24"/>
+                <w:szCs w:val="24"/>
+              </w:rPr>
+            </w:pPr>
+            <w:r>
+              <w:rPr>
+                <w:color w:val="595959" w:themeColor="text1" w:themeTint="A6"/>
+                <w:sz w:val="24"/>
+                <w:szCs w:val="24"/>
+              </w:rPr>
+              <w:t>Caso d’uso</w:t>
+            </w:r>
+            <w:r>
+              <w:rPr>
+                <w:color w:val="000000" w:themeColor="text1"/>
+                <w:sz w:val="24"/>
+                <w:szCs w:val="24"/>
+              </w:rPr>
+              <w:t>: Notifica</w:t>
             </w:r>
           </w:p>
         </w:tc>
@@ -3099,18 +3096,26 @@
             <w:pPr>
               <w:pStyle w:val="Nessunaspaziatura"/>
               <w:rPr>
-                <w:color w:val="FF0000"/>
-                <w:sz w:val="24"/>
-                <w:szCs w:val="24"/>
-              </w:rPr>
-            </w:pPr>
-            <w:r>
-              <w:rPr>
-                <w:color w:val="FF0000"/>
-                <w:sz w:val="24"/>
-                <w:szCs w:val="24"/>
-              </w:rPr>
-              <w:t>ID:11</w:t>
+                <w:color w:val="000000" w:themeColor="text1"/>
+                <w:sz w:val="24"/>
+                <w:szCs w:val="24"/>
+              </w:rPr>
+            </w:pPr>
+            <w:r>
+              <w:rPr>
+                <w:color w:val="595959" w:themeColor="text1" w:themeTint="A6"/>
+                <w:sz w:val="24"/>
+                <w:szCs w:val="24"/>
+              </w:rPr>
+              <w:t>ID</w:t>
+            </w:r>
+            <w:r>
+              <w:rPr>
+                <w:color w:val="000000" w:themeColor="text1"/>
+                <w:sz w:val="24"/>
+                <w:szCs w:val="24"/>
+              </w:rPr>
+              <w:t>:11</w:t>
             </w:r>
           </w:p>
         </w:tc>
@@ -3127,25 +3132,33 @@
             <w:pPr>
               <w:pStyle w:val="Nessunaspaziatura"/>
               <w:rPr>
-                <w:color w:val="FF0000"/>
-                <w:sz w:val="24"/>
-                <w:szCs w:val="24"/>
-              </w:rPr>
-            </w:pPr>
-            <w:r>
-              <w:rPr>
-                <w:color w:val="FF0000"/>
-                <w:sz w:val="24"/>
-                <w:szCs w:val="24"/>
-              </w:rPr>
-              <w:t>Descrizione: Invia una notifica al cliente registrato</w:t>
-            </w:r>
-          </w:p>
-          <w:p>
-            <w:pPr>
-              <w:pStyle w:val="Nessunaspaziatura"/>
-              <w:rPr>
-                <w:color w:val="FF0000"/>
+                <w:color w:val="000000" w:themeColor="text1"/>
+                <w:sz w:val="24"/>
+                <w:szCs w:val="24"/>
+              </w:rPr>
+            </w:pPr>
+            <w:r>
+              <w:rPr>
+                <w:color w:val="595959" w:themeColor="text1" w:themeTint="A6"/>
+                <w:sz w:val="24"/>
+                <w:szCs w:val="24"/>
+              </w:rPr>
+              <w:t>Descrizione</w:t>
+            </w:r>
+            <w:r>
+              <w:rPr>
+                <w:color w:val="000000" w:themeColor="text1"/>
+                <w:sz w:val="24"/>
+                <w:szCs w:val="24"/>
+              </w:rPr>
+              <w:t>: Invia una notifica al cliente registrato</w:t>
+            </w:r>
+          </w:p>
+          <w:p>
+            <w:pPr>
+              <w:pStyle w:val="Nessunaspaziatura"/>
+              <w:rPr>
+                <w:color w:val="000000" w:themeColor="text1"/>
                 <w:sz w:val="24"/>
                 <w:szCs w:val="24"/>
               </w:rPr>
@@ -3165,18 +3178,26 @@
             <w:pPr>
               <w:pStyle w:val="Nessunaspaziatura"/>
               <w:rPr>
-                <w:color w:val="FF0000"/>
-                <w:sz w:val="24"/>
-                <w:szCs w:val="24"/>
-              </w:rPr>
-            </w:pPr>
-            <w:r>
-              <w:rPr>
-                <w:color w:val="FF0000"/>
-                <w:sz w:val="24"/>
-                <w:szCs w:val="24"/>
-              </w:rPr>
-              <w:t>Attori primari: Amministratore</w:t>
+                <w:color w:val="000000" w:themeColor="text1"/>
+                <w:sz w:val="24"/>
+                <w:szCs w:val="24"/>
+              </w:rPr>
+            </w:pPr>
+            <w:r>
+              <w:rPr>
+                <w:color w:val="595959" w:themeColor="text1" w:themeTint="A6"/>
+                <w:sz w:val="24"/>
+                <w:szCs w:val="24"/>
+              </w:rPr>
+              <w:t>Attori primari</w:t>
+            </w:r>
+            <w:r>
+              <w:rPr>
+                <w:color w:val="000000" w:themeColor="text1"/>
+                <w:sz w:val="24"/>
+                <w:szCs w:val="24"/>
+              </w:rPr>
+              <w:t>: Amministratore</w:t>
             </w:r>
           </w:p>
         </w:tc>
@@ -3193,25 +3214,33 @@
             <w:pPr>
               <w:pStyle w:val="Nessunaspaziatura"/>
               <w:rPr>
-                <w:color w:val="FF0000"/>
-                <w:sz w:val="24"/>
-                <w:szCs w:val="24"/>
-              </w:rPr>
-            </w:pPr>
-            <w:r>
-              <w:rPr>
-                <w:color w:val="FF0000"/>
-                <w:sz w:val="24"/>
-                <w:szCs w:val="24"/>
-              </w:rPr>
-              <w:t>Attori secondari: Nessuno</w:t>
-            </w:r>
-          </w:p>
-          <w:p>
-            <w:pPr>
-              <w:pStyle w:val="Nessunaspaziatura"/>
-              <w:rPr>
-                <w:color w:val="FF0000"/>
+                <w:color w:val="000000" w:themeColor="text1"/>
+                <w:sz w:val="24"/>
+                <w:szCs w:val="24"/>
+              </w:rPr>
+            </w:pPr>
+            <w:r>
+              <w:rPr>
+                <w:color w:val="595959" w:themeColor="text1" w:themeTint="A6"/>
+                <w:sz w:val="24"/>
+                <w:szCs w:val="24"/>
+              </w:rPr>
+              <w:t>Attori secondari</w:t>
+            </w:r>
+            <w:r>
+              <w:rPr>
+                <w:color w:val="000000" w:themeColor="text1"/>
+                <w:sz w:val="24"/>
+                <w:szCs w:val="24"/>
+              </w:rPr>
+              <w:t>: Nessuno</w:t>
+            </w:r>
+          </w:p>
+          <w:p>
+            <w:pPr>
+              <w:pStyle w:val="Nessunaspaziatura"/>
+              <w:rPr>
+                <w:color w:val="000000" w:themeColor="text1"/>
                 <w:sz w:val="24"/>
                 <w:szCs w:val="24"/>
               </w:rPr>
@@ -3231,43 +3260,59 @@
             <w:pPr>
               <w:pStyle w:val="Nessunaspaziatura"/>
               <w:rPr>
-                <w:color w:val="FF0000"/>
-                <w:sz w:val="24"/>
-                <w:szCs w:val="24"/>
-              </w:rPr>
-            </w:pPr>
-            <w:r>
-              <w:rPr>
-                <w:color w:val="FF0000"/>
-                <w:sz w:val="24"/>
-                <w:szCs w:val="24"/>
-              </w:rPr>
-              <w:t>Precondizioni Segmento 1: L’utente è stato creato</w:t>
-            </w:r>
-          </w:p>
-          <w:p>
-            <w:pPr>
-              <w:pStyle w:val="Nessunaspaziatura"/>
-              <w:rPr>
-                <w:color w:val="FF0000"/>
-                <w:sz w:val="24"/>
-                <w:szCs w:val="24"/>
-              </w:rPr>
-            </w:pPr>
-            <w:r>
-              <w:rPr>
-                <w:color w:val="FF0000"/>
-                <w:sz w:val="24"/>
-                <w:szCs w:val="24"/>
-              </w:rPr>
-              <w:t>Precondizioni Segmento 2: Il prodotto è stato rimosso</w:t>
-            </w:r>
-          </w:p>
-          <w:p>
-            <w:pPr>
-              <w:pStyle w:val="Nessunaspaziatura"/>
-              <w:rPr>
-                <w:color w:val="FF0000"/>
+                <w:color w:val="000000" w:themeColor="text1"/>
+                <w:sz w:val="24"/>
+                <w:szCs w:val="24"/>
+              </w:rPr>
+            </w:pPr>
+            <w:r>
+              <w:rPr>
+                <w:color w:val="595959" w:themeColor="text1" w:themeTint="A6"/>
+                <w:sz w:val="24"/>
+                <w:szCs w:val="24"/>
+              </w:rPr>
+              <w:t>Precondizioni Segmento 1</w:t>
+            </w:r>
+            <w:r>
+              <w:rPr>
+                <w:color w:val="000000" w:themeColor="text1"/>
+                <w:sz w:val="24"/>
+                <w:szCs w:val="24"/>
+              </w:rPr>
+              <w:t>: L’utente è stato creato</w:t>
+            </w:r>
+          </w:p>
+          <w:p>
+            <w:pPr>
+              <w:pStyle w:val="Nessunaspaziatura"/>
+              <w:rPr>
+                <w:color w:val="000000" w:themeColor="text1"/>
+                <w:sz w:val="24"/>
+                <w:szCs w:val="24"/>
+              </w:rPr>
+            </w:pPr>
+            <w:r>
+              <w:rPr>
+                <w:color w:val="595959" w:themeColor="text1" w:themeTint="A6"/>
+                <w:sz w:val="24"/>
+                <w:szCs w:val="24"/>
+              </w:rPr>
+              <w:t>Precondizioni Segmento 2</w:t>
+            </w:r>
+            <w:r>
+              <w:rPr>
+                <w:color w:val="000000" w:themeColor="text1"/>
+                <w:sz w:val="24"/>
+                <w:szCs w:val="24"/>
+              </w:rPr>
+              <w:t>: Il prodotto è stato rimosso</w:t>
+            </w:r>
+          </w:p>
+          <w:p>
+            <w:pPr>
+              <w:pStyle w:val="Nessunaspaziatura"/>
+              <w:rPr>
+                <w:color w:val="000000" w:themeColor="text1"/>
                 <w:sz w:val="24"/>
                 <w:szCs w:val="24"/>
               </w:rPr>
@@ -3287,32 +3332,40 @@
             <w:pPr>
               <w:pStyle w:val="Nessunaspaziatura"/>
               <w:rPr>
-                <w:color w:val="FF0000"/>
-                <w:sz w:val="24"/>
-                <w:szCs w:val="24"/>
-              </w:rPr>
-            </w:pPr>
-            <w:r>
-              <w:rPr>
-                <w:color w:val="FF0000"/>
-                <w:sz w:val="24"/>
-                <w:szCs w:val="24"/>
-              </w:rPr>
-              <w:t>Sequenza eventi Segmento 1:</w:t>
-            </w:r>
-          </w:p>
-          <w:p>
-            <w:pPr>
-              <w:pStyle w:val="Nessunaspaziatura"/>
-              <w:rPr>
-                <w:color w:val="FF0000"/>
-                <w:sz w:val="24"/>
-                <w:szCs w:val="24"/>
-              </w:rPr>
-            </w:pPr>
-            <w:r>
-              <w:rPr>
-                <w:color w:val="FF0000"/>
+                <w:color w:val="000000" w:themeColor="text1"/>
+                <w:sz w:val="24"/>
+                <w:szCs w:val="24"/>
+              </w:rPr>
+            </w:pPr>
+            <w:r>
+              <w:rPr>
+                <w:color w:val="595959" w:themeColor="text1" w:themeTint="A6"/>
+                <w:sz w:val="24"/>
+                <w:szCs w:val="24"/>
+              </w:rPr>
+              <w:t>Sequenza eventi Segmento 1</w:t>
+            </w:r>
+            <w:r>
+              <w:rPr>
+                <w:color w:val="000000" w:themeColor="text1"/>
+                <w:sz w:val="24"/>
+                <w:szCs w:val="24"/>
+              </w:rPr>
+              <w:t>:</w:t>
+            </w:r>
+          </w:p>
+          <w:p>
+            <w:pPr>
+              <w:pStyle w:val="Nessunaspaziatura"/>
+              <w:rPr>
+                <w:color w:val="000000" w:themeColor="text1"/>
+                <w:sz w:val="24"/>
+                <w:szCs w:val="24"/>
+              </w:rPr>
+            </w:pPr>
+            <w:r>
+              <w:rPr>
+                <w:color w:val="000000" w:themeColor="text1"/>
                 <w:sz w:val="24"/>
                 <w:szCs w:val="24"/>
               </w:rPr>
@@ -3321,7 +3374,7 @@
             <w:proofErr w:type="spellStart"/>
             <w:r>
               <w:rPr>
-                <w:color w:val="FF0000"/>
+                <w:color w:val="000000" w:themeColor="text1"/>
                 <w:sz w:val="24"/>
                 <w:szCs w:val="24"/>
               </w:rPr>
@@ -3333,14 +3386,14 @@
             <w:pPr>
               <w:pStyle w:val="Nessunaspaziatura"/>
               <w:rPr>
-                <w:color w:val="FF0000"/>
-                <w:sz w:val="24"/>
-                <w:szCs w:val="24"/>
-              </w:rPr>
-            </w:pPr>
-            <w:r>
-              <w:rPr>
-                <w:color w:val="FF0000"/>
+                <w:color w:val="000000" w:themeColor="text1"/>
+                <w:sz w:val="24"/>
+                <w:szCs w:val="24"/>
+              </w:rPr>
+            </w:pPr>
+            <w:r>
+              <w:rPr>
+                <w:color w:val="000000" w:themeColor="text1"/>
                 <w:sz w:val="24"/>
                 <w:szCs w:val="24"/>
               </w:rPr>
@@ -3349,7 +3402,7 @@
             <w:proofErr w:type="gramStart"/>
             <w:r>
               <w:rPr>
-                <w:color w:val="FF0000"/>
+                <w:color w:val="000000" w:themeColor="text1"/>
                 <w:sz w:val="24"/>
                 <w:szCs w:val="24"/>
               </w:rPr>
@@ -3358,7 +3411,7 @@
             <w:proofErr w:type="gramEnd"/>
             <w:r>
               <w:rPr>
-                <w:color w:val="FF0000"/>
+                <w:color w:val="000000" w:themeColor="text1"/>
                 <w:sz w:val="24"/>
                 <w:szCs w:val="24"/>
               </w:rPr>
@@ -3367,7 +3420,7 @@
             <w:proofErr w:type="spellStart"/>
             <w:r>
               <w:rPr>
-                <w:color w:val="FF0000"/>
+                <w:color w:val="000000" w:themeColor="text1"/>
                 <w:sz w:val="24"/>
                 <w:szCs w:val="24"/>
               </w:rPr>
@@ -3379,32 +3432,40 @@
             <w:pPr>
               <w:pStyle w:val="Nessunaspaziatura"/>
               <w:rPr>
-                <w:color w:val="FF0000"/>
-                <w:sz w:val="24"/>
-                <w:szCs w:val="24"/>
-              </w:rPr>
-            </w:pPr>
-            <w:r>
-              <w:rPr>
-                <w:color w:val="FF0000"/>
-                <w:sz w:val="24"/>
-                <w:szCs w:val="24"/>
-              </w:rPr>
-              <w:t>Sequenza eventi Segmento 2:</w:t>
-            </w:r>
-          </w:p>
-          <w:p>
-            <w:pPr>
-              <w:pStyle w:val="Nessunaspaziatura"/>
-              <w:rPr>
-                <w:color w:val="FF0000"/>
-                <w:sz w:val="24"/>
-                <w:szCs w:val="24"/>
-              </w:rPr>
-            </w:pPr>
-            <w:r>
-              <w:rPr>
-                <w:color w:val="FF0000"/>
+                <w:color w:val="000000" w:themeColor="text1"/>
+                <w:sz w:val="24"/>
+                <w:szCs w:val="24"/>
+              </w:rPr>
+            </w:pPr>
+            <w:r>
+              <w:rPr>
+                <w:color w:val="595959" w:themeColor="text1" w:themeTint="A6"/>
+                <w:sz w:val="24"/>
+                <w:szCs w:val="24"/>
+              </w:rPr>
+              <w:t>Sequenza eventi Segmento 2</w:t>
+            </w:r>
+            <w:r>
+              <w:rPr>
+                <w:color w:val="000000" w:themeColor="text1"/>
+                <w:sz w:val="24"/>
+                <w:szCs w:val="24"/>
+              </w:rPr>
+              <w:t>:</w:t>
+            </w:r>
+          </w:p>
+          <w:p>
+            <w:pPr>
+              <w:pStyle w:val="Nessunaspaziatura"/>
+              <w:rPr>
+                <w:color w:val="000000" w:themeColor="text1"/>
+                <w:sz w:val="24"/>
+                <w:szCs w:val="24"/>
+              </w:rPr>
+            </w:pPr>
+            <w:r>
+              <w:rPr>
+                <w:color w:val="000000" w:themeColor="text1"/>
                 <w:sz w:val="24"/>
                 <w:szCs w:val="24"/>
               </w:rPr>
@@ -3413,7 +3474,7 @@
             <w:proofErr w:type="spellStart"/>
             <w:r>
               <w:rPr>
-                <w:color w:val="FF0000"/>
+                <w:color w:val="000000" w:themeColor="text1"/>
                 <w:sz w:val="24"/>
                 <w:szCs w:val="24"/>
               </w:rPr>
@@ -3425,14 +3486,14 @@
             <w:pPr>
               <w:pStyle w:val="Nessunaspaziatura"/>
               <w:rPr>
-                <w:color w:val="FF0000"/>
-                <w:sz w:val="24"/>
-                <w:szCs w:val="24"/>
-              </w:rPr>
-            </w:pPr>
-            <w:r>
-              <w:rPr>
-                <w:color w:val="FF0000"/>
+                <w:color w:val="000000" w:themeColor="text1"/>
+                <w:sz w:val="24"/>
+                <w:szCs w:val="24"/>
+              </w:rPr>
+            </w:pPr>
+            <w:r>
+              <w:rPr>
+                <w:color w:val="000000" w:themeColor="text1"/>
                 <w:sz w:val="24"/>
                 <w:szCs w:val="24"/>
               </w:rPr>
@@ -3443,7 +3504,7 @@
               <w:rPr>
                 <w:b/>
                 <w:bCs/>
-                <w:color w:val="FF0000"/>
+                <w:color w:val="000000" w:themeColor="text1"/>
                 <w:sz w:val="24"/>
                 <w:szCs w:val="24"/>
               </w:rPr>
@@ -3452,7 +3513,7 @@
             <w:proofErr w:type="spellEnd"/>
             <w:r>
               <w:rPr>
-                <w:color w:val="FF0000"/>
+                <w:color w:val="000000" w:themeColor="text1"/>
                 <w:sz w:val="24"/>
                 <w:szCs w:val="24"/>
               </w:rPr>
@@ -3463,14 +3524,14 @@
             <w:pPr>
               <w:pStyle w:val="Nessunaspaziatura"/>
               <w:rPr>
-                <w:color w:val="FF0000"/>
-                <w:sz w:val="24"/>
-                <w:szCs w:val="24"/>
-              </w:rPr>
-            </w:pPr>
-            <w:r>
-              <w:rPr>
-                <w:color w:val="FF0000"/>
+                <w:color w:val="000000" w:themeColor="text1"/>
+                <w:sz w:val="24"/>
+                <w:szCs w:val="24"/>
+              </w:rPr>
+            </w:pPr>
+            <w:r>
+              <w:rPr>
+                <w:color w:val="000000" w:themeColor="text1"/>
                 <w:sz w:val="24"/>
                 <w:szCs w:val="24"/>
               </w:rPr>
@@ -3479,7 +3540,7 @@
             <w:proofErr w:type="gramStart"/>
             <w:r>
               <w:rPr>
-                <w:color w:val="FF0000"/>
+                <w:color w:val="000000" w:themeColor="text1"/>
                 <w:sz w:val="24"/>
                 <w:szCs w:val="24"/>
               </w:rPr>
@@ -3488,7 +3549,7 @@
             <w:proofErr w:type="gramEnd"/>
             <w:r>
               <w:rPr>
-                <w:color w:val="FF0000"/>
+                <w:color w:val="000000" w:themeColor="text1"/>
                 <w:sz w:val="24"/>
                 <w:szCs w:val="24"/>
               </w:rPr>
@@ -3499,14 +3560,14 @@
             <w:pPr>
               <w:pStyle w:val="Nessunaspaziatura"/>
               <w:rPr>
-                <w:color w:val="FF0000"/>
-                <w:sz w:val="24"/>
-                <w:szCs w:val="24"/>
-              </w:rPr>
-            </w:pPr>
-            <w:r>
-              <w:rPr>
-                <w:color w:val="FF0000"/>
+                <w:color w:val="000000" w:themeColor="text1"/>
+                <w:sz w:val="24"/>
+                <w:szCs w:val="24"/>
+              </w:rPr>
+            </w:pPr>
+            <w:r>
+              <w:rPr>
+                <w:color w:val="000000" w:themeColor="text1"/>
                 <w:sz w:val="24"/>
                 <w:szCs w:val="24"/>
               </w:rPr>
@@ -3516,7 +3577,7 @@
               <w:rPr>
                 <w:b/>
                 <w:bCs/>
-                <w:color w:val="FF0000"/>
+                <w:color w:val="000000" w:themeColor="text1"/>
                 <w:sz w:val="24"/>
                 <w:szCs w:val="24"/>
               </w:rPr>
@@ -3527,7 +3588,7 @@
               <w:rPr>
                 <w:b/>
                 <w:bCs/>
-                <w:color w:val="FF0000"/>
+                <w:color w:val="000000" w:themeColor="text1"/>
                 <w:sz w:val="24"/>
                 <w:szCs w:val="24"/>
               </w:rPr>
@@ -3536,7 +3597,7 @@
             <w:proofErr w:type="spellEnd"/>
             <w:r>
               <w:rPr>
-                <w:color w:val="FF0000"/>
+                <w:color w:val="000000" w:themeColor="text1"/>
                 <w:sz w:val="24"/>
                 <w:szCs w:val="24"/>
               </w:rPr>
@@ -3547,14 +3608,14 @@
             <w:pPr>
               <w:pStyle w:val="Nessunaspaziatura"/>
               <w:rPr>
-                <w:color w:val="FF0000"/>
-                <w:sz w:val="24"/>
-                <w:szCs w:val="24"/>
-              </w:rPr>
-            </w:pPr>
-            <w:r>
-              <w:rPr>
-                <w:color w:val="FF0000"/>
+                <w:color w:val="000000" w:themeColor="text1"/>
+                <w:sz w:val="24"/>
+                <w:szCs w:val="24"/>
+              </w:rPr>
+            </w:pPr>
+            <w:r>
+              <w:rPr>
+                <w:color w:val="000000" w:themeColor="text1"/>
                 <w:sz w:val="24"/>
                 <w:szCs w:val="24"/>
               </w:rPr>
@@ -3563,7 +3624,7 @@
             <w:proofErr w:type="gramStart"/>
             <w:r>
               <w:rPr>
-                <w:color w:val="FF0000"/>
+                <w:color w:val="000000" w:themeColor="text1"/>
                 <w:sz w:val="24"/>
                 <w:szCs w:val="24"/>
               </w:rPr>
@@ -3572,7 +3633,7 @@
             <w:proofErr w:type="gramEnd"/>
             <w:r>
               <w:rPr>
-                <w:color w:val="FF0000"/>
+                <w:color w:val="000000" w:themeColor="text1"/>
                 <w:sz w:val="24"/>
                 <w:szCs w:val="24"/>
               </w:rPr>
@@ -3583,25 +3644,25 @@
             <w:pPr>
               <w:pStyle w:val="Nessunaspaziatura"/>
               <w:rPr>
-                <w:color w:val="FF0000"/>
-                <w:sz w:val="24"/>
-                <w:szCs w:val="24"/>
-              </w:rPr>
-            </w:pPr>
-            <w:r>
-              <w:rPr>
-                <w:color w:val="FF0000"/>
-                <w:sz w:val="24"/>
-                <w:szCs w:val="24"/>
-              </w:rPr>
-              <w:t xml:space="preserve"> </w:t>
-            </w:r>
-          </w:p>
-          <w:p>
-            <w:pPr>
-              <w:pStyle w:val="Nessunaspaziatura"/>
-              <w:rPr>
-                <w:color w:val="FF0000"/>
+                <w:color w:val="000000" w:themeColor="text1"/>
+                <w:sz w:val="24"/>
+                <w:szCs w:val="24"/>
+              </w:rPr>
+            </w:pPr>
+            <w:r>
+              <w:rPr>
+                <w:color w:val="000000" w:themeColor="text1"/>
+                <w:sz w:val="24"/>
+                <w:szCs w:val="24"/>
+              </w:rPr>
+              <w:t xml:space="preserve"> </w:t>
+            </w:r>
+          </w:p>
+          <w:p>
+            <w:pPr>
+              <w:pStyle w:val="Nessunaspaziatura"/>
+              <w:rPr>
+                <w:color w:val="000000" w:themeColor="text1"/>
                 <w:sz w:val="24"/>
                 <w:szCs w:val="24"/>
               </w:rPr>
@@ -3621,7 +3682,7 @@
             <w:pPr>
               <w:pStyle w:val="Nessunaspaziatura"/>
               <w:rPr>
-                <w:color w:val="FF0000"/>
+                <w:color w:val="000000" w:themeColor="text1"/>
                 <w:sz w:val="24"/>
                 <w:szCs w:val="24"/>
               </w:rPr>
@@ -3629,7 +3690,7 @@
             <w:proofErr w:type="spellStart"/>
             <w:r>
               <w:rPr>
-                <w:color w:val="FF0000"/>
+                <w:color w:val="595959" w:themeColor="text1" w:themeTint="A6"/>
                 <w:sz w:val="24"/>
                 <w:szCs w:val="24"/>
               </w:rPr>
@@ -3638,7 +3699,69 @@
             <w:proofErr w:type="spellEnd"/>
             <w:r>
               <w:rPr>
-                <w:color w:val="FF0000"/>
+                <w:color w:val="000000" w:themeColor="text1"/>
+                <w:sz w:val="24"/>
+                <w:szCs w:val="24"/>
+              </w:rPr>
+              <w:t xml:space="preserve">: </w:t>
+            </w:r>
+            <w:r>
+              <w:rPr>
+                <w:color w:val="000000" w:themeColor="text1"/>
+                <w:sz w:val="24"/>
+                <w:szCs w:val="24"/>
+              </w:rPr>
+              <w:t>n</w:t>
+            </w:r>
+            <w:r>
+              <w:rPr>
+                <w:color w:val="000000" w:themeColor="text1"/>
+                <w:sz w:val="24"/>
+                <w:szCs w:val="24"/>
+              </w:rPr>
+              <w:t>essuna</w:t>
+            </w:r>
+          </w:p>
+          <w:p>
+            <w:pPr>
+              <w:pStyle w:val="Nessunaspaziatura"/>
+              <w:rPr>
+                <w:color w:val="000000" w:themeColor="text1"/>
+                <w:sz w:val="24"/>
+                <w:szCs w:val="24"/>
+              </w:rPr>
+            </w:pPr>
+          </w:p>
+        </w:tc>
+      </w:tr>
+      <w:tr>
+        <w:trPr>
+          <w:trHeight w:val="523"/>
+        </w:trPr>
+        <w:tc>
+          <w:tcPr>
+            <w:tcW w:w="6948" w:type="dxa"/>
+          </w:tcPr>
+          <w:p>
+            <w:pPr>
+              <w:pStyle w:val="Nessunaspaziatura"/>
+              <w:rPr>
+                <w:color w:val="000000" w:themeColor="text1"/>
+                <w:sz w:val="24"/>
+                <w:szCs w:val="24"/>
+              </w:rPr>
+            </w:pPr>
+            <w:r>
+              <w:rPr>
+                <w:color w:val="595959" w:themeColor="text1" w:themeTint="A6"/>
+                <w:sz w:val="24"/>
+                <w:szCs w:val="24"/>
+              </w:rPr>
+              <w:t>Sequenza degli eventi alternativa</w:t>
+            </w:r>
+            <w:r>
+              <w:rPr>
+                <w:color w:val="000000" w:themeColor="text1"/>
                 <w:sz w:val="24"/>
                 <w:szCs w:val="24"/>
               </w:rPr>
@@ -3649,45 +3772,7 @@
             <w:pPr>
               <w:pStyle w:val="Nessunaspaziatura"/>
               <w:rPr>
-                <w:color w:val="FF0000"/>
-                <w:sz w:val="24"/>
-                <w:szCs w:val="24"/>
-              </w:rPr>
-            </w:pPr>
-          </w:p>
-        </w:tc>
-      </w:tr>
-      <w:tr>
-        <w:trPr>
-          <w:trHeight w:val="523"/>
-        </w:trPr>
-        <w:tc>
-          <w:tcPr>
-            <w:tcW w:w="6948" w:type="dxa"/>
-          </w:tcPr>
-          <w:p>
-            <w:pPr>
-              <w:pStyle w:val="Nessunaspaziatura"/>
-              <w:rPr>
-                <w:color w:val="FF0000"/>
-                <w:sz w:val="24"/>
-                <w:szCs w:val="24"/>
-              </w:rPr>
-            </w:pPr>
-            <w:r>
-              <w:rPr>
-                <w:color w:val="FF0000"/>
-                <w:sz w:val="24"/>
-                <w:szCs w:val="24"/>
-              </w:rPr>
-              <w:t>Sequenza degli eventi alternativa: Nessuna</w:t>
-            </w:r>
-          </w:p>
-          <w:p>
-            <w:pPr>
-              <w:pStyle w:val="Nessunaspaziatura"/>
-              <w:rPr>
-                <w:color w:val="FF0000"/>
+                <w:color w:val="000000" w:themeColor="text1"/>
                 <w:sz w:val="24"/>
                 <w:szCs w:val="24"/>
               </w:rPr>
@@ -4198,18 +4283,15 @@
                 <w:sz w:val="24"/>
                 <w:szCs w:val="24"/>
               </w:rPr>
-              <w:t>Nessuna</w:t>
-            </w:r>
-          </w:p>
-          <w:p>
-            <w:pPr>
-              <w:pStyle w:val="Nessunaspaziatura"/>
-              <w:rPr>
-                <w:color w:val="767171" w:themeColor="background2" w:themeShade="80"/>
-                <w:sz w:val="24"/>
-                <w:szCs w:val="24"/>
-              </w:rPr>
-            </w:pPr>
+              <w:t>n</w:t>
+            </w:r>
+            <w:r>
+              <w:rPr>
+                <w:sz w:val="24"/>
+                <w:szCs w:val="24"/>
+              </w:rPr>
+              <w:t>essuna</w:t>
+            </w:r>
           </w:p>
         </w:tc>
       </w:tr>
@@ -4723,10 +4805,7 @@
               <w:t xml:space="preserve">        1.3.1 </w:t>
             </w:r>
             <w:r>
-              <w:t>l’attore primario</w:t>
-            </w:r>
-            <w:r>
-              <w:t xml:space="preserve"> </w:t>
+              <w:t xml:space="preserve">l’attore primario </w:t>
             </w:r>
             <w:r>
               <w:t xml:space="preserve">inserisce i dati del </w:t>
@@ -4779,10 +4858,7 @@
               <w:t xml:space="preserve"> </w:t>
             </w:r>
             <w:r>
-              <w:t>l’attore primario</w:t>
-            </w:r>
-            <w:r>
-              <w:t xml:space="preserve"> </w:t>
+              <w:t xml:space="preserve">l’attore primario </w:t>
             </w:r>
             <w:r>
               <w:t xml:space="preserve">vuole visualizzare un </w:t>
@@ -4890,10 +4966,7 @@
               <w:t xml:space="preserve"> </w:t>
             </w:r>
             <w:r>
-              <w:t>l’attore primario</w:t>
-            </w:r>
-            <w:r>
-              <w:t xml:space="preserve"> </w:t>
+              <w:t xml:space="preserve">l’attore primario </w:t>
             </w:r>
             <w:r>
               <w:t xml:space="preserve">vuole aggiornare i dati relativi ad un </w:t>
@@ -4963,10 +5036,7 @@
               <w:t xml:space="preserve">        4.2.1 </w:t>
             </w:r>
             <w:r>
-              <w:t>l’attore primario</w:t>
-            </w:r>
-            <w:r>
-              <w:t xml:space="preserve"> </w:t>
+              <w:t xml:space="preserve">l’attore primario </w:t>
             </w:r>
             <w:r>
               <w:t>specifica i nuovi dati</w:t>
@@ -5040,10 +5110,7 @@
               <w:t xml:space="preserve"> </w:t>
             </w:r>
             <w:r>
-              <w:t>l’attore primario</w:t>
-            </w:r>
-            <w:r>
-              <w:t xml:space="preserve"> </w:t>
+              <w:t xml:space="preserve">l’attore primario </w:t>
             </w:r>
             <w:r>
               <w:t xml:space="preserve">vuole cancellare un </w:t>
@@ -5626,10 +5693,7 @@
               <w:t xml:space="preserve"> </w:t>
             </w:r>
             <w:r>
-              <w:t>L’attore primario</w:t>
-            </w:r>
-            <w:r>
-              <w:t xml:space="preserve"> </w:t>
+              <w:t xml:space="preserve">L’attore primario </w:t>
             </w:r>
             <w:r>
               <w:t>vuole creare un prodotto</w:t>
@@ -7123,16 +7187,6 @@
               <w:t>nessuna</w:t>
             </w:r>
           </w:p>
-          <w:p>
-            <w:pPr>
-              <w:pStyle w:val="Nessunaspaziatura"/>
-              <w:rPr>
-                <w:color w:val="767171" w:themeColor="background2" w:themeShade="80"/>
-                <w:sz w:val="24"/>
-                <w:szCs w:val="24"/>
-              </w:rPr>
-            </w:pPr>
-          </w:p>
         </w:tc>
       </w:tr>
       <w:tr>
@@ -7493,13 +7547,10 @@
               <w:t xml:space="preserve"> </w:t>
             </w:r>
             <w:r>
-              <w:t>l’</w:t>
-            </w:r>
-            <w:r>
-              <w:t>A</w:t>
-            </w:r>
-            <w:r>
-              <w:t xml:space="preserve">mministratore </w:t>
+              <w:t>l’attore primario</w:t>
+            </w:r>
+            <w:r>
+              <w:t xml:space="preserve"> </w:t>
             </w:r>
             <w:r>
               <w:t xml:space="preserve">sceglie l’opzione </w:t>
@@ -7782,13 +7833,8 @@
               </w:rPr>
               <w:t xml:space="preserve"> </w:t>
             </w:r>
-          </w:p>
-          <w:p>
-            <w:pPr>
-              <w:pStyle w:val="Nessunaspaziatura"/>
-            </w:pPr>
-            <w:r>
-              <w:t>Annulla</w:t>
+            <w:r>
+              <w:t>nessuna</w:t>
             </w:r>
           </w:p>
         </w:tc>
@@ -8939,22 +8985,8 @@
               <w:t xml:space="preserve"> </w:t>
             </w:r>
             <w:r>
-              <w:rPr>
-                <w:sz w:val="24"/>
-                <w:szCs w:val="24"/>
-              </w:rPr>
-              <w:t>Nessuna</w:t>
-            </w:r>
-          </w:p>
-          <w:p>
-            <w:pPr>
-              <w:pStyle w:val="Nessunaspaziatura"/>
-              <w:rPr>
-                <w:color w:val="767171" w:themeColor="background2" w:themeShade="80"/>
-                <w:sz w:val="24"/>
-                <w:szCs w:val="24"/>
-              </w:rPr>
-            </w:pPr>
+              <w:t>nessuna</w:t>
+            </w:r>
           </w:p>
         </w:tc>
       </w:tr>
@@ -8992,11 +9024,7 @@
               <w:t xml:space="preserve"> </w:t>
             </w:r>
             <w:r>
-              <w:rPr>
-                <w:sz w:val="24"/>
-                <w:szCs w:val="24"/>
-              </w:rPr>
-              <w:t>Nessuna</w:t>
+              <w:t>nessuna</w:t>
             </w:r>
           </w:p>
           <w:p>
@@ -9329,10 +9357,18 @@
             </w:r>
             <w:r>
               <w:rPr>
-                <w:sz w:val="24"/>
-                <w:szCs w:val="24"/>
-              </w:rPr>
-              <w:t>Nessuno</w:t>
+                <w:color w:val="767171" w:themeColor="background2" w:themeShade="80"/>
+                <w:sz w:val="24"/>
+                <w:szCs w:val="24"/>
+              </w:rPr>
+              <w:t>n</w:t>
+            </w:r>
+            <w:r>
+              <w:rPr>
+                <w:sz w:val="24"/>
+                <w:szCs w:val="24"/>
+              </w:rPr>
+              <w:t>essuno</w:t>
             </w:r>
           </w:p>
           <w:p>
@@ -9670,6 +9706,16 @@
     <w:p>
       <w:pPr>
         <w:pStyle w:val="Nessunaspaziatura"/>
+      </w:pPr>
+    </w:p>
+    <w:p>
+      <w:pPr>
+        <w:spacing w:after="0"/>
+        <w:rPr>
+          <w:color w:val="C45911" w:themeColor="accent2" w:themeShade="BF"/>
+          <w:sz w:val="20"/>
+          <w:szCs w:val="20"/>
+        </w:rPr>
       </w:pPr>
     </w:p>
     <w:p>
@@ -9914,11 +9960,10 @@
               <w:t xml:space="preserve"> </w:t>
             </w:r>
             <w:r>
-              <w:rPr>
-                <w:sz w:val="24"/>
-                <w:szCs w:val="24"/>
-              </w:rPr>
-              <w:t>Nessuno</w:t>
+              <w:t>nessun</w:t>
+            </w:r>
+            <w:r>
+              <w:t>o</w:t>
             </w:r>
           </w:p>
           <w:p>
@@ -10439,7 +10484,14 @@
                 <w:sz w:val="24"/>
                 <w:szCs w:val="24"/>
               </w:rPr>
-              <w:t>Nessuna</w:t>
+              <w:t>n</w:t>
+            </w:r>
+            <w:r>
+              <w:rPr>
+                <w:sz w:val="24"/>
+                <w:szCs w:val="24"/>
+              </w:rPr>
+              <w:t>essuna</w:t>
             </w:r>
           </w:p>
           <w:p>
@@ -10455,6 +10507,7 @@
         </w:tc>
       </w:tr>
     </w:tbl>
+    <w:p/>
     <w:p/>
     <w:p>
       <w:pPr>
@@ -10962,6 +11015,7 @@
                 <w:sz w:val="24"/>
                 <w:szCs w:val="24"/>
               </w:rPr>
+              <w:lastRenderedPageBreak/>
               <w:t>Sequenza degli eventi alternativa:</w:t>
             </w:r>
             <w:r>
@@ -10977,7 +11031,14 @@
                 <w:sz w:val="24"/>
                 <w:szCs w:val="24"/>
               </w:rPr>
-              <w:t>Nessuna</w:t>
+              <w:t>n</w:t>
+            </w:r>
+            <w:r>
+              <w:rPr>
+                <w:sz w:val="24"/>
+                <w:szCs w:val="24"/>
+              </w:rPr>
+              <w:t>essuna</w:t>
             </w:r>
           </w:p>
           <w:p>
@@ -10993,6 +11054,11 @@
         </w:tc>
       </w:tr>
     </w:tbl>
+    <w:p>
+      <w:pPr>
+        <w:pStyle w:val="Nessunaspaziatura"/>
+      </w:pPr>
+    </w:p>
     <w:p>
       <w:pPr>
         <w:pStyle w:val="Nessunaspaziatura"/>
@@ -11554,7 +11620,14 @@
                 <w:sz w:val="24"/>
                 <w:szCs w:val="24"/>
               </w:rPr>
-              <w:t>Nessuna</w:t>
+              <w:t>n</w:t>
+            </w:r>
+            <w:r>
+              <w:rPr>
+                <w:sz w:val="24"/>
+                <w:szCs w:val="24"/>
+              </w:rPr>
+              <w:t>essuna</w:t>
             </w:r>
           </w:p>
           <w:p>
@@ -11642,7 +11715,6 @@
         <w:t>GESTIONE USER</w:t>
       </w:r>
     </w:p>
-    <w:p/>
     <w:p>
       <w:pPr>
         <w:pStyle w:val="Nessunaspaziatura"/>
@@ -11982,6 +12054,7 @@
                 <w:sz w:val="24"/>
                 <w:szCs w:val="24"/>
               </w:rPr>
+              <w:lastRenderedPageBreak/>
               <w:t>Sequenza eventi principali:</w:t>
             </w:r>
           </w:p>
@@ -12025,7 +12098,6 @@
                 <w:sz w:val="24"/>
                 <w:szCs w:val="24"/>
               </w:rPr>
-              <w:lastRenderedPageBreak/>
               <w:t xml:space="preserve">Implementare </w:t>
             </w:r>
             <w:proofErr w:type="spellStart"/>
@@ -12168,7 +12240,6 @@
                 <w:sz w:val="24"/>
                 <w:szCs w:val="24"/>
               </w:rPr>
-              <w:lastRenderedPageBreak/>
               <w:t>Postcondizioni</w:t>
             </w:r>
             <w:proofErr w:type="spellEnd"/>
@@ -12438,7 +12509,6 @@
                 <w:szCs w:val="24"/>
               </w:rPr>
             </w:pPr>
-            <w:proofErr w:type="gramStart"/>
             <w:r>
               <w:rPr>
                 <w:color w:val="767171" w:themeColor="background2" w:themeShade="80"/>
@@ -12451,14 +12521,41 @@
               <w:rPr>
                 <w:color w:val="0D0D0D" w:themeColor="text1" w:themeTint="F2"/>
               </w:rPr>
-              <w:t xml:space="preserve">  Filtraggio</w:t>
-            </w:r>
-            <w:proofErr w:type="gramEnd"/>
+              <w:t xml:space="preserve"> Filtraggio dei prodotti in varie modalità</w:t>
+            </w:r>
+          </w:p>
+        </w:tc>
+      </w:tr>
+      <w:tr>
+        <w:trPr>
+          <w:trHeight w:val="533"/>
+        </w:trPr>
+        <w:tc>
+          <w:tcPr>
+            <w:tcW w:w="7097" w:type="dxa"/>
+          </w:tcPr>
+          <w:p>
+            <w:pPr>
+              <w:pStyle w:val="Nessunaspaziatura"/>
+              <w:rPr>
+                <w:color w:val="767171" w:themeColor="background2" w:themeShade="80"/>
+                <w:sz w:val="24"/>
+                <w:szCs w:val="24"/>
+              </w:rPr>
+            </w:pPr>
+            <w:r>
+              <w:rPr>
+                <w:color w:val="767171" w:themeColor="background2" w:themeShade="80"/>
+                <w:sz w:val="24"/>
+                <w:szCs w:val="24"/>
+              </w:rPr>
+              <w:t>Attori primari:</w:t>
+            </w:r>
             <w:r>
               <w:rPr>
                 <w:color w:val="0D0D0D" w:themeColor="text1" w:themeTint="F2"/>
               </w:rPr>
-              <w:t xml:space="preserve"> dei prodotti in varie modalità</w:t>
+              <w:t xml:space="preserve"> User</w:t>
             </w:r>
           </w:p>
         </w:tc>
@@ -12486,24 +12583,14 @@
                 <w:sz w:val="24"/>
                 <w:szCs w:val="24"/>
               </w:rPr>
-              <w:t xml:space="preserve">Attori </w:t>
-            </w:r>
-            <w:proofErr w:type="gramStart"/>
-            <w:r>
-              <w:rPr>
-                <w:color w:val="767171" w:themeColor="background2" w:themeShade="80"/>
-                <w:sz w:val="24"/>
-                <w:szCs w:val="24"/>
-              </w:rPr>
-              <w:t>primari:</w:t>
+              <w:t>Attori secondari:</w:t>
             </w:r>
             <w:r>
               <w:rPr>
                 <w:color w:val="0D0D0D" w:themeColor="text1" w:themeTint="F2"/>
               </w:rPr>
-              <w:t xml:space="preserve">  User</w:t>
-            </w:r>
-            <w:proofErr w:type="gramEnd"/>
+              <w:t xml:space="preserve"> </w:t>
+            </w:r>
           </w:p>
         </w:tc>
       </w:tr>
@@ -12530,13 +12617,13 @@
                 <w:sz w:val="24"/>
                 <w:szCs w:val="24"/>
               </w:rPr>
-              <w:t>Attori secondari:</w:t>
+              <w:t>Precondizioni:</w:t>
             </w:r>
             <w:r>
               <w:rPr>
                 <w:color w:val="0D0D0D" w:themeColor="text1" w:themeTint="F2"/>
               </w:rPr>
-              <w:t xml:space="preserve"> </w:t>
+              <w:t xml:space="preserve"> l’utente vuole effettuare il filtraggio dei prodotti</w:t>
             </w:r>
           </w:p>
         </w:tc>
@@ -12553,36 +12640,26 @@
             <w:pPr>
               <w:pStyle w:val="Nessunaspaziatura"/>
               <w:rPr>
-                <w:color w:val="767171" w:themeColor="background2" w:themeShade="80"/>
-                <w:sz w:val="24"/>
-                <w:szCs w:val="24"/>
-              </w:rPr>
-            </w:pPr>
-            <w:r>
-              <w:rPr>
-                <w:color w:val="767171" w:themeColor="background2" w:themeShade="80"/>
-                <w:sz w:val="24"/>
-                <w:szCs w:val="24"/>
-              </w:rPr>
-              <w:t>Precondizioni:</w:t>
-            </w:r>
-            <w:r>
-              <w:rPr>
                 <w:color w:val="0D0D0D" w:themeColor="text1" w:themeTint="F2"/>
               </w:rPr>
-              <w:t xml:space="preserve"> l’utente vuole effettuare il filtraggio dei prodotti</w:t>
-            </w:r>
-          </w:p>
-        </w:tc>
-      </w:tr>
-      <w:tr>
-        <w:trPr>
-          <w:trHeight w:val="533"/>
-        </w:trPr>
-        <w:tc>
-          <w:tcPr>
-            <w:tcW w:w="7097" w:type="dxa"/>
-          </w:tcPr>
+            </w:pPr>
+            <w:r>
+              <w:rPr>
+                <w:color w:val="767171" w:themeColor="background2" w:themeShade="80"/>
+                <w:sz w:val="24"/>
+                <w:szCs w:val="24"/>
+              </w:rPr>
+              <w:t>Sequenza eventi principali:</w:t>
+            </w:r>
+            <w:r>
+              <w:rPr>
+                <w:color w:val="767171" w:themeColor="background2" w:themeShade="80"/>
+                <w:sz w:val="24"/>
+                <w:szCs w:val="24"/>
+              </w:rPr>
+              <w:t xml:space="preserve"> </w:t>
+            </w:r>
+          </w:p>
           <w:p>
             <w:pPr>
               <w:pStyle w:val="Nessunaspaziatura"/>
@@ -12592,60 +12669,60 @@
             </w:pPr>
             <w:r>
               <w:rPr>
-                <w:color w:val="767171" w:themeColor="background2" w:themeShade="80"/>
-                <w:sz w:val="24"/>
-                <w:szCs w:val="24"/>
-              </w:rPr>
-              <w:t>Sequenza eventi principali:</w:t>
-            </w:r>
-            <w:r>
-              <w:rPr>
-                <w:color w:val="767171" w:themeColor="background2" w:themeShade="80"/>
-                <w:sz w:val="24"/>
-                <w:szCs w:val="24"/>
-              </w:rPr>
-              <w:t xml:space="preserve"> </w:t>
-            </w:r>
-          </w:p>
-          <w:p>
-            <w:pPr>
-              <w:pStyle w:val="Nessunaspaziatura"/>
-              <w:rPr>
                 <w:color w:val="0D0D0D" w:themeColor="text1" w:themeTint="F2"/>
               </w:rPr>
-            </w:pPr>
+              <w:t xml:space="preserve">1. il caso d’uso inizia quando </w:t>
+            </w:r>
             <w:r>
               <w:rPr>
                 <w:color w:val="0D0D0D" w:themeColor="text1" w:themeTint="F2"/>
               </w:rPr>
-              <w:t>1. il caso d’uso inizia quando l’utente vuole filtrare i prodotti disponibili</w:t>
-            </w:r>
-          </w:p>
-          <w:p>
-            <w:pPr>
-              <w:pStyle w:val="Nessunaspaziatura"/>
+              <w:t>l’attore primario</w:t>
+            </w:r>
+            <w:r>
               <w:rPr>
                 <w:color w:val="0D0D0D" w:themeColor="text1" w:themeTint="F2"/>
               </w:rPr>
-            </w:pPr>
-            <w:r>
+              <w:t xml:space="preserve"> vuole filtrare i prodotti disponibili</w:t>
+            </w:r>
+          </w:p>
+          <w:p>
+            <w:pPr>
+              <w:pStyle w:val="Nessunaspaziatura"/>
               <w:rPr>
                 <w:color w:val="0D0D0D" w:themeColor="text1" w:themeTint="F2"/>
               </w:rPr>
-              <w:t>2. l’utente inserisce la modalità di filtraggio e preme invio</w:t>
-            </w:r>
-          </w:p>
-          <w:p>
-            <w:pPr>
-              <w:pStyle w:val="Nessunaspaziatura"/>
+            </w:pPr>
+            <w:r>
               <w:rPr>
                 <w:color w:val="0D0D0D" w:themeColor="text1" w:themeTint="F2"/>
               </w:rPr>
-            </w:pPr>
+              <w:t xml:space="preserve">2. </w:t>
+            </w:r>
             <w:r>
               <w:rPr>
                 <w:color w:val="0D0D0D" w:themeColor="text1" w:themeTint="F2"/>
               </w:rPr>
+              <w:t>l’attore primario</w:t>
+            </w:r>
+            <w:r>
+              <w:rPr>
+                <w:color w:val="0D0D0D" w:themeColor="text1" w:themeTint="F2"/>
+              </w:rPr>
+              <w:t xml:space="preserve"> inserisce la modalità di filtraggio e preme invio</w:t>
+            </w:r>
+          </w:p>
+          <w:p>
+            <w:pPr>
+              <w:pStyle w:val="Nessunaspaziatura"/>
+              <w:rPr>
+                <w:color w:val="0D0D0D" w:themeColor="text1" w:themeTint="F2"/>
+              </w:rPr>
+            </w:pPr>
+            <w:r>
+              <w:rPr>
+                <w:color w:val="0D0D0D" w:themeColor="text1" w:themeTint="F2"/>
+              </w:rPr>
               <w:t xml:space="preserve">3. il sistema effettua il filtraggio con il filtro applicato </w:t>
             </w:r>
           </w:p>
@@ -12663,7 +12740,6 @@
               <w:t xml:space="preserve">4. </w:t>
             </w:r>
             <w:proofErr w:type="spellStart"/>
-            <w:proofErr w:type="gramStart"/>
             <w:r>
               <w:rPr>
                 <w:b/>
@@ -12677,42 +12753,77 @@
               <w:rPr>
                 <w:color w:val="0D0D0D" w:themeColor="text1" w:themeTint="F2"/>
               </w:rPr>
-              <w:t xml:space="preserve">  ci</w:t>
+              <w:t xml:space="preserve"> ci sono oggetti nella categoria cercata</w:t>
+            </w:r>
+          </w:p>
+          <w:p>
+            <w:pPr>
+              <w:pStyle w:val="Nessunaspaziatura"/>
+              <w:rPr>
+                <w:color w:val="0D0D0D" w:themeColor="text1" w:themeTint="F2"/>
+              </w:rPr>
+            </w:pPr>
+            <w:r>
+              <w:rPr>
+                <w:color w:val="0D0D0D" w:themeColor="text1" w:themeTint="F2"/>
+              </w:rPr>
+              <w:t xml:space="preserve">    4.1. </w:t>
+            </w:r>
+            <w:r>
+              <w:rPr>
+                <w:color w:val="0D0D0D" w:themeColor="text1" w:themeTint="F2"/>
+              </w:rPr>
+              <w:t xml:space="preserve">il sistema </w:t>
+            </w:r>
+            <w:proofErr w:type="gramStart"/>
+            <w:r>
+              <w:rPr>
+                <w:color w:val="0D0D0D" w:themeColor="text1" w:themeTint="F2"/>
+              </w:rPr>
+              <w:t>mostra</w:t>
+            </w:r>
+            <w:r>
+              <w:rPr>
+                <w:color w:val="0D0D0D" w:themeColor="text1" w:themeTint="F2"/>
+              </w:rPr>
+              <w:t xml:space="preserve"> </w:t>
+            </w:r>
+            <w:r>
+              <w:rPr>
+                <w:color w:val="0D0D0D" w:themeColor="text1" w:themeTint="F2"/>
+              </w:rPr>
+              <w:t xml:space="preserve"> </w:t>
+            </w:r>
+            <w:r>
+              <w:rPr>
+                <w:color w:val="0D0D0D" w:themeColor="text1" w:themeTint="F2"/>
+              </w:rPr>
+              <w:t>al</w:t>
+            </w:r>
+            <w:r>
+              <w:rPr>
+                <w:color w:val="0D0D0D" w:themeColor="text1" w:themeTint="F2"/>
+              </w:rPr>
+              <w:t>l’attore</w:t>
             </w:r>
             <w:proofErr w:type="gramEnd"/>
             <w:r>
               <w:rPr>
                 <w:color w:val="0D0D0D" w:themeColor="text1" w:themeTint="F2"/>
               </w:rPr>
-              <w:t xml:space="preserve"> sono oggetti nella categoria cercata</w:t>
-            </w:r>
-          </w:p>
-          <w:p>
-            <w:pPr>
-              <w:pStyle w:val="Nessunaspaziatura"/>
+              <w:t xml:space="preserve"> primario</w:t>
+            </w:r>
+            <w:r>
               <w:rPr>
                 <w:color w:val="0D0D0D" w:themeColor="text1" w:themeTint="F2"/>
               </w:rPr>
-            </w:pPr>
+              <w:t xml:space="preserve"> </w:t>
+            </w:r>
             <w:r>
               <w:rPr>
                 <w:color w:val="0D0D0D" w:themeColor="text1" w:themeTint="F2"/>
               </w:rPr>
-              <w:t xml:space="preserve">    4.1. mostra </w:t>
-            </w:r>
-            <w:proofErr w:type="gramStart"/>
-            <w:r>
-              <w:rPr>
-                <w:color w:val="0D0D0D" w:themeColor="text1" w:themeTint="F2"/>
-              </w:rPr>
-              <w:t>al utente</w:t>
-            </w:r>
-            <w:proofErr w:type="gramEnd"/>
-            <w:r>
-              <w:rPr>
-                <w:color w:val="0D0D0D" w:themeColor="text1" w:themeTint="F2"/>
-              </w:rPr>
-              <w:t xml:space="preserve"> la lista degli oggetti trovati</w:t>
+              <w:t>la lista degli oggetti trovati</w:t>
             </w:r>
           </w:p>
           <w:p>
@@ -12755,7 +12866,31 @@
               <w:rPr>
                 <w:color w:val="0D0D0D" w:themeColor="text1" w:themeTint="F2"/>
               </w:rPr>
-              <w:t xml:space="preserve">     5.1. mostra all’utente un messaggio indicando che non sono stati trovati</w:t>
+              <w:t xml:space="preserve">     5.1. mostra </w:t>
+            </w:r>
+            <w:r>
+              <w:rPr>
+                <w:color w:val="0D0D0D" w:themeColor="text1" w:themeTint="F2"/>
+              </w:rPr>
+              <w:t>al</w:t>
+            </w:r>
+            <w:r>
+              <w:rPr>
+                <w:color w:val="0D0D0D" w:themeColor="text1" w:themeTint="F2"/>
+              </w:rPr>
+              <w:t>l’attore primario</w:t>
+            </w:r>
+            <w:r>
+              <w:rPr>
+                <w:color w:val="0D0D0D" w:themeColor="text1" w:themeTint="F2"/>
+              </w:rPr>
+              <w:t xml:space="preserve"> </w:t>
+            </w:r>
+            <w:r>
+              <w:rPr>
+                <w:color w:val="0D0D0D" w:themeColor="text1" w:themeTint="F2"/>
+              </w:rPr>
+              <w:t>un messaggio indicando che non sono stati</w:t>
             </w:r>
           </w:p>
           <w:p>
@@ -12770,7 +12905,37 @@
               <w:rPr>
                 <w:color w:val="0D0D0D" w:themeColor="text1" w:themeTint="F2"/>
               </w:rPr>
-              <w:t xml:space="preserve">             oggetti nella categoria</w:t>
+              <w:t xml:space="preserve">   </w:t>
+            </w:r>
+            <w:r>
+              <w:rPr>
+                <w:color w:val="0D0D0D" w:themeColor="text1" w:themeTint="F2"/>
+              </w:rPr>
+              <w:t xml:space="preserve"> </w:t>
+            </w:r>
+            <w:r>
+              <w:rPr>
+                <w:color w:val="0D0D0D" w:themeColor="text1" w:themeTint="F2"/>
+              </w:rPr>
+              <w:t xml:space="preserve"> </w:t>
+            </w:r>
+            <w:r>
+              <w:rPr>
+                <w:color w:val="0D0D0D" w:themeColor="text1" w:themeTint="F2"/>
+              </w:rPr>
+              <w:t>trovat</w:t>
+            </w:r>
+            <w:r>
+              <w:rPr>
+                <w:color w:val="0D0D0D" w:themeColor="text1" w:themeTint="F2"/>
+              </w:rPr>
+              <w:t xml:space="preserve">i </w:t>
+            </w:r>
+            <w:r>
+              <w:rPr>
+                <w:color w:val="0D0D0D" w:themeColor="text1" w:themeTint="F2"/>
+              </w:rPr>
+              <w:t>oggetti nella categoria</w:t>
             </w:r>
           </w:p>
           <w:p>
@@ -12814,6 +12979,7 @@
                 <w:sz w:val="24"/>
                 <w:szCs w:val="24"/>
               </w:rPr>
+              <w:lastRenderedPageBreak/>
               <w:t>Postcondizioni</w:t>
             </w:r>
             <w:proofErr w:type="spellEnd"/>
@@ -12879,16 +13045,6 @@
               </w:rPr>
               <w:t>nessuna</w:t>
             </w:r>
-          </w:p>
-          <w:p>
-            <w:pPr>
-              <w:pStyle w:val="Nessunaspaziatura"/>
-              <w:rPr>
-                <w:color w:val="767171" w:themeColor="background2" w:themeShade="80"/>
-                <w:sz w:val="24"/>
-                <w:szCs w:val="24"/>
-              </w:rPr>
-            </w:pPr>
           </w:p>
         </w:tc>
       </w:tr>
@@ -12953,7 +13109,13 @@
         <w:pStyle w:val="Nessunaspaziatura"/>
       </w:pPr>
     </w:p>
-    <w:p/>
+    <w:p>
+      <w:pPr>
+        <w:rPr>
+          <w:u w:val="single"/>
+        </w:rPr>
+      </w:pPr>
+    </w:p>
     <w:sectPr>
       <w:headerReference w:type="default" r:id="rId8"/>
       <w:pgSz w:w="11906" w:h="16838"/>

</xml_diff>

<commit_message>
diagrammi di attività e sequenza
</commit_message>
<xml_diff>
--- a/Componenti Progetto/CASI D'USO.docx
+++ b/Componenti Progetto/CASI D'USO.docx
@@ -5,7 +5,6 @@
     <w:p>
       <w:pPr>
         <w:spacing w:after="0"/>
-        <w:jc w:val="both"/>
         <w:rPr>
           <w:color w:val="C45911" w:themeColor="accent2" w:themeShade="BF"/>
           <w:sz w:val="52"/>
@@ -1187,6 +1186,41 @@
         <w:pStyle w:val="Nessunaspaziatura"/>
       </w:pPr>
     </w:p>
+    <w:p>
+      <w:pPr>
+        <w:pStyle w:val="Nessunaspaziatura"/>
+      </w:pPr>
+    </w:p>
+    <w:p>
+      <w:pPr>
+        <w:pStyle w:val="Nessunaspaziatura"/>
+      </w:pPr>
+    </w:p>
+    <w:p>
+      <w:pPr>
+        <w:pStyle w:val="Nessunaspaziatura"/>
+      </w:pPr>
+    </w:p>
+    <w:p>
+      <w:pPr>
+        <w:pStyle w:val="Nessunaspaziatura"/>
+      </w:pPr>
+    </w:p>
+    <w:p>
+      <w:pPr>
+        <w:pStyle w:val="Nessunaspaziatura"/>
+      </w:pPr>
+    </w:p>
+    <w:p>
+      <w:pPr>
+        <w:pStyle w:val="Nessunaspaziatura"/>
+      </w:pPr>
+    </w:p>
+    <w:p>
+      <w:pPr>
+        <w:pStyle w:val="Nessunaspaziatura"/>
+      </w:pPr>
+    </w:p>
     <w:tbl>
       <w:tblPr>
         <w:tblStyle w:val="Grigliatabella"/>
@@ -1902,6 +1936,7 @@
               <w:pStyle w:val="Nessunaspaziatura"/>
             </w:pPr>
             <w:r>
+              <w:lastRenderedPageBreak/>
               <w:t xml:space="preserve">    5.1 </w:t>
             </w:r>
             <w:r>
@@ -1988,7 +2023,6 @@
               <w:pStyle w:val="Nessunaspaziatura"/>
             </w:pPr>
             <w:r>
-              <w:lastRenderedPageBreak/>
               <w:t xml:space="preserve">        5.2.1 </w:t>
             </w:r>
             <w:proofErr w:type="spellStart"/>
@@ -2861,6 +2895,7 @@
               <w:pStyle w:val="Nessunaspaziatura"/>
             </w:pPr>
             <w:r>
+              <w:lastRenderedPageBreak/>
               <w:t xml:space="preserve">        3.3.1. il sistema restituisce un errore</w:t>
             </w:r>
           </w:p>
@@ -2938,7 +2973,6 @@
               <w:pStyle w:val="Nessunaspaziatura"/>
             </w:pPr>
             <w:r>
-              <w:lastRenderedPageBreak/>
               <w:t xml:space="preserve">    4.2 </w:t>
             </w:r>
             <w:proofErr w:type="spellStart"/>
@@ -3782,6 +3816,7 @@
               <w:rPr>
                 <w:color w:val="171717" w:themeColor="background2" w:themeShade="1A"/>
               </w:rPr>
+              <w:lastRenderedPageBreak/>
               <w:t xml:space="preserve">                database</w:t>
             </w:r>
           </w:p>
@@ -3894,7 +3929,6 @@
               <w:rPr>
                 <w:color w:val="171717" w:themeColor="background2" w:themeShade="1A"/>
               </w:rPr>
-              <w:lastRenderedPageBreak/>
               <w:t xml:space="preserve">        </w:t>
             </w:r>
             <w:r>
@@ -4809,7 +4843,6 @@
                 <w:sz w:val="24"/>
                 <w:szCs w:val="24"/>
               </w:rPr>
-              <w:lastRenderedPageBreak/>
               <w:t xml:space="preserve">Sequenza di eventi alternativa: </w:t>
             </w:r>
             <w:r>
@@ -5408,6 +5441,7 @@
                 <w:sz w:val="24"/>
                 <w:szCs w:val="24"/>
               </w:rPr>
+              <w:lastRenderedPageBreak/>
               <w:t>Precondizioni:</w:t>
             </w:r>
             <w:r>
@@ -5442,7 +5476,6 @@
                 <w:sz w:val="24"/>
                 <w:szCs w:val="24"/>
               </w:rPr>
-              <w:lastRenderedPageBreak/>
               <w:t>Sequenza eventi principali:</w:t>
             </w:r>
             <w:r>
@@ -5989,6 +6022,7 @@
                 <w:sz w:val="24"/>
                 <w:szCs w:val="24"/>
               </w:rPr>
+              <w:lastRenderedPageBreak/>
               <w:t>Attori secondari:</w:t>
             </w:r>
             <w:r>
@@ -6038,7 +6072,6 @@
                 <w:sz w:val="24"/>
                 <w:szCs w:val="24"/>
               </w:rPr>
-              <w:lastRenderedPageBreak/>
               <w:t>Precondizioni:</w:t>
             </w:r>
             <w:r>
@@ -6644,6 +6677,7 @@
                 <w:sz w:val="24"/>
                 <w:szCs w:val="24"/>
               </w:rPr>
+              <w:lastRenderedPageBreak/>
               <w:t>Precondizioni:</w:t>
             </w:r>
             <w:r>
@@ -6683,7 +6717,6 @@
                 <w:sz w:val="24"/>
                 <w:szCs w:val="24"/>
               </w:rPr>
-              <w:lastRenderedPageBreak/>
               <w:t>Sequenza eventi principali:</w:t>
             </w:r>
             <w:r>
@@ -7252,6 +7285,7 @@
                 <w:sz w:val="24"/>
                 <w:szCs w:val="24"/>
               </w:rPr>
+              <w:lastRenderedPageBreak/>
               <w:t>Precondizioni:</w:t>
             </w:r>
             <w:r>
@@ -7286,7 +7320,6 @@
                 <w:sz w:val="24"/>
                 <w:szCs w:val="24"/>
               </w:rPr>
-              <w:lastRenderedPageBreak/>
               <w:t>Sequenza eventi principali:</w:t>
             </w:r>
             <w:r>
@@ -7894,6 +7927,7 @@
                 <w:sz w:val="24"/>
                 <w:szCs w:val="24"/>
               </w:rPr>
+              <w:lastRenderedPageBreak/>
               <w:t>Precondizioni</w:t>
             </w:r>
             <w:r>
@@ -7925,7 +7959,6 @@
                 <w:sz w:val="24"/>
                 <w:szCs w:val="24"/>
               </w:rPr>
-              <w:lastRenderedPageBreak/>
               <w:t>Sequenza eventi principali:</w:t>
             </w:r>
             <w:r>

</xml_diff>